<commit_message>
techn. Klassenmodel Model-Schicht eingefügt
</commit_message>
<xml_diff>
--- a/Entwurfsphase/Pflichtenheft.docx
+++ b/Entwurfsphase/Pflichtenheft.docx
@@ -31,6 +31,7 @@
           <w:r>
             <w:rPr>
               <w:noProof/>
+              <w:lang w:eastAsia="de-DE"/>
             </w:rPr>
             <mc:AlternateContent>
               <mc:Choice Requires="wps">
@@ -151,6 +152,7 @@
                                     <w:dataBinding w:prefixMappings="xmlns:ns0='http://purl.org/dc/elements/1.1/' xmlns:ns1='http://schemas.openxmlformats.org/package/2006/metadata/core-properties' " w:xpath="/ns1:coreProperties[1]/ns0:subject[1]" w:storeItemID="{6C3C8BC8-F283-45AE-878A-BAB7291924A1}"/>
                                     <w:text/>
                                   </w:sdtPr>
+                                  <w:sdtEndPr/>
                                   <w:sdtContent>
                                     <w:r>
                                       <w:rPr>
@@ -292,6 +294,7 @@
               <w:color w:val="5B9BD5" w:themeColor="accent1"/>
               <w:sz w:val="36"/>
               <w:szCs w:val="36"/>
+              <w:lang w:eastAsia="de-DE"/>
             </w:rPr>
             <mc:AlternateContent>
               <mc:Choice Requires="wpg">
@@ -824,6 +827,7 @@
           <w:r>
             <w:rPr>
               <w:noProof/>
+              <w:lang w:eastAsia="de-DE"/>
             </w:rPr>
             <mc:AlternateContent>
               <mc:Choice Requires="wps">
@@ -898,6 +902,7 @@
                                     <w:dataBinding w:prefixMappings="xmlns:ns0='http://schemas.openxmlformats.org/officeDocument/2006/extended-properties' " w:xpath="/ns0:Properties[1]/ns0:Company[1]" w:storeItemID="{6668398D-A668-4E3E-A5EB-62B293D839F1}"/>
                                     <w:text/>
                                   </w:sdtPr>
+                                  <w:sdtEndPr/>
                                   <w:sdtContent>
                                     <w:r>
                                       <w:rPr>
@@ -923,6 +928,7 @@
                                   <w:dataBinding w:prefixMappings="xmlns:ns0='http://purl.org/dc/elements/1.1/' xmlns:ns1='http://schemas.openxmlformats.org/package/2006/metadata/core-properties' " w:xpath="/ns1:coreProperties[1]/ns1:category[1]" w:storeItemID="{6C3C8BC8-F283-45AE-878A-BAB7291924A1}"/>
                                   <w:text/>
                                 </w:sdtPr>
+                                <w:sdtEndPr/>
                                 <w:sdtContent>
                                   <w:p>
                                     <w:pPr>
@@ -1417,7 +1423,7 @@
           <v:shape id="_x0000_i1025" type="#_x0000_t75" style="width:453.2pt;height:314.4pt" o:ole="">
             <v:imagedata r:id="rId6" o:title=""/>
           </v:shape>
-          <o:OLEObject Type="Embed" ProgID="Visio.Drawing.15" ShapeID="_x0000_i1025" DrawAspect="Content" ObjectID="_1442838056" r:id="rId7"/>
+          <o:OLEObject Type="Embed" ProgID="Visio.Drawing.15" ShapeID="_x0000_i1025" DrawAspect="Content" ObjectID="_1442842389" r:id="rId7"/>
         </w:object>
       </w:r>
     </w:p>
@@ -1911,15 +1917,7 @@
     </w:p>
     <w:p>
       <w:r>
-        <w:t xml:space="preserve">Das Kalenderjahr wird vorbelegt, die möglichen Kalenderwochen, zu welchen Einträge vorgenommen werden können, </w:t>
-      </w:r>
-      <w:proofErr w:type="spellStart"/>
-      <w:r>
-        <w:t>können</w:t>
-      </w:r>
-      <w:proofErr w:type="spellEnd"/>
-      <w:r>
-        <w:t xml:space="preserve"> über Radio-Buttons ausgewählt werden. Die Anzahl der Erstattungen und die der Schriftwechsel können direkt in das Feld eingetragen werden oder mit Klick auf den daneben stehenden Button [+] erhöht werden. Die Speicherung der Daten erfolgt erst bei einem Klick auf „Speichern.“</w:t>
+        <w:t>Das Kalenderjahr wird vorbelegt, die möglichen Kalenderwochen, zu welchen Einträge vorgenommen werden können, können über Radio-Buttons ausgewählt werden. Die Anzahl der Erstattungen und die der Schriftwechsel können direkt in das Feld eingetragen werden oder mit Klick auf den daneben stehenden Button [+] erhöht werden. Die Speicherung der Daten erfolgt erst bei einem Klick auf „Speichern.“</w:t>
       </w:r>
       <w:r>
         <w:br w:type="page"/>
@@ -1955,13 +1953,7 @@
     </w:p>
     <w:p>
       <w:r>
-        <w:t xml:space="preserve">Der Gruppenleiter soll die Summe </w:t>
-      </w:r>
-      <w:r>
-        <w:t xml:space="preserve">über die </w:t>
-      </w:r>
-      <w:r>
-        <w:t>Kalenderwochen und des Kalenderjahres für seine eigene Arbeitsgruppe ansehen können.</w:t>
+        <w:t>Der Gruppenleiter soll die Summe über die Kalenderwochen und des Kalenderjahres für seine eigene Arbeitsgruppe ansehen können.</w:t>
       </w:r>
     </w:p>
     <w:p>
@@ -2258,8 +2250,6 @@
           </wp:inline>
         </w:drawing>
       </w:r>
-      <w:bookmarkStart w:id="0" w:name="_GoBack"/>
-      <w:bookmarkEnd w:id="0"/>
     </w:p>
     <w:p>
       <w:r>
@@ -3480,10 +3470,10 @@
     <w:p>
       <w:r>
         <w:object w:dxaOrig="19095" w:dyaOrig="8858">
-          <v:shape id="_x0000_i1029" type="#_x0000_t75" style="width:458.3pt;height:255.1pt" o:ole="">
+          <v:shape id="_x0000_i1026" type="#_x0000_t75" style="width:458.3pt;height:255.1pt" o:ole="">
             <v:imagedata r:id="rId21" o:title="" cropleft="10832f"/>
           </v:shape>
-          <o:OLEObject Type="Embed" ProgID="Visio.Drawing.15" ShapeID="_x0000_i1029" DrawAspect="Content" ObjectID="_1442838057" r:id="rId22"/>
+          <o:OLEObject Type="Embed" ProgID="Visio.Drawing.15" ShapeID="_x0000_i1026" DrawAspect="Content" ObjectID="_1442842390" r:id="rId22"/>
         </w:object>
       </w:r>
     </w:p>
@@ -3647,6 +3637,10 @@
       </w:r>
     </w:p>
     <w:p>
+      <w:bookmarkStart w:id="0" w:name="_GoBack"/>
+      <w:bookmarkEnd w:id="0"/>
+    </w:p>
+    <w:p>
       <w:pPr>
         <w:pStyle w:val="berschrift2"/>
       </w:pPr>
@@ -3667,6 +3661,7 @@
         <w:t>]</w:t>
       </w:r>
     </w:p>
+    <w:p/>
     <w:p>
       <w:pPr>
         <w:pStyle w:val="berschrift2"/>
@@ -3677,9 +3672,15 @@
     </w:p>
     <w:p>
       <w:r>
-        <w:t>[techn. Modell Model]</w:t>
-      </w:r>
-    </w:p>
+        <w:object w:dxaOrig="23895" w:dyaOrig="14011">
+          <v:shape id="_x0000_i1027" type="#_x0000_t75" style="width:452.8pt;height:265.5pt" o:ole="">
+            <v:imagedata r:id="rId23" o:title=""/>
+          </v:shape>
+          <o:OLEObject Type="Embed" ProgID="Visio.Drawing.15" ShapeID="_x0000_i1027" DrawAspect="Content" ObjectID="_1442842391" r:id="rId24"/>
+        </w:object>
+      </w:r>
+    </w:p>
+    <w:p/>
     <w:p>
       <w:pPr>
         <w:pStyle w:val="berschrift3"/>
@@ -3690,7 +3691,6 @@
     </w:p>
     <w:p>
       <w:r>
-        <w:lastRenderedPageBreak/>
         <w:t>Die darunter liegende Datenbank wurde aus dem</w:t>
       </w:r>
       <w:r>
@@ -3715,6 +3715,7 @@
           <w:noProof/>
           <w:lang w:eastAsia="de-DE"/>
         </w:rPr>
+        <w:lastRenderedPageBreak/>
         <w:drawing>
           <wp:inline distT="0" distB="0" distL="0" distR="0">
             <wp:extent cx="5753100" cy="6134100"/>
@@ -3733,7 +3734,7 @@
                     </pic:cNvPicPr>
                   </pic:nvPicPr>
                   <pic:blipFill>
-                    <a:blip r:embed="rId23">
+                    <a:blip r:embed="rId25">
                       <a:extLst>
                         <a:ext uri="{28A0092B-C50C-407E-A947-70E740481C1C}">
                           <a14:useLocalDpi xmlns:a14="http://schemas.microsoft.com/office/drawing/2010/main" val="0"/>
@@ -3799,12 +3800,6 @@
         <w:gridCol w:w="1287"/>
       </w:tblGrid>
       <w:tr>
-        <w:tblPrEx>
-          <w:tblCellMar>
-            <w:top w:w="0" w:type="dxa"/>
-            <w:bottom w:w="0" w:type="dxa"/>
-          </w:tblCellMar>
-        </w:tblPrEx>
         <w:trPr>
           <w:trHeight w:val="274"/>
         </w:trPr>
@@ -3985,12 +3980,6 @@
         </w:tc>
       </w:tr>
       <w:tr>
-        <w:tblPrEx>
-          <w:tblCellMar>
-            <w:top w:w="0" w:type="dxa"/>
-            <w:bottom w:w="0" w:type="dxa"/>
-          </w:tblCellMar>
-        </w:tblPrEx>
         <w:trPr>
           <w:trHeight w:val="274"/>
         </w:trPr>
@@ -4180,12 +4169,6 @@
         </w:tc>
       </w:tr>
       <w:tr>
-        <w:tblPrEx>
-          <w:tblCellMar>
-            <w:top w:w="0" w:type="dxa"/>
-            <w:bottom w:w="0" w:type="dxa"/>
-          </w:tblCellMar>
-        </w:tblPrEx>
         <w:trPr>
           <w:trHeight w:val="274"/>
         </w:trPr>
@@ -4364,12 +4347,6 @@
         </w:tc>
       </w:tr>
       <w:tr>
-        <w:tblPrEx>
-          <w:tblCellMar>
-            <w:top w:w="0" w:type="dxa"/>
-            <w:bottom w:w="0" w:type="dxa"/>
-          </w:tblCellMar>
-        </w:tblPrEx>
         <w:trPr>
           <w:trHeight w:val="274"/>
         </w:trPr>
@@ -4548,12 +4525,6 @@
         </w:tc>
       </w:tr>
       <w:tr>
-        <w:tblPrEx>
-          <w:tblCellMar>
-            <w:top w:w="0" w:type="dxa"/>
-            <w:bottom w:w="0" w:type="dxa"/>
-          </w:tblCellMar>
-        </w:tblPrEx>
         <w:trPr>
           <w:trHeight w:val="274"/>
         </w:trPr>
@@ -4732,12 +4703,6 @@
         </w:tc>
       </w:tr>
       <w:tr>
-        <w:tblPrEx>
-          <w:tblCellMar>
-            <w:top w:w="0" w:type="dxa"/>
-            <w:bottom w:w="0" w:type="dxa"/>
-          </w:tblCellMar>
-        </w:tblPrEx>
         <w:trPr>
           <w:trHeight w:val="274"/>
         </w:trPr>
@@ -4873,12 +4838,6 @@
         </w:tc>
       </w:tr>
       <w:tr>
-        <w:tblPrEx>
-          <w:tblCellMar>
-            <w:top w:w="0" w:type="dxa"/>
-            <w:bottom w:w="0" w:type="dxa"/>
-          </w:tblCellMar>
-        </w:tblPrEx>
         <w:trPr>
           <w:trHeight w:val="274"/>
         </w:trPr>
@@ -5057,12 +5016,6 @@
         </w:tc>
       </w:tr>
       <w:tr>
-        <w:tblPrEx>
-          <w:tblCellMar>
-            <w:top w:w="0" w:type="dxa"/>
-            <w:bottom w:w="0" w:type="dxa"/>
-          </w:tblCellMar>
-        </w:tblPrEx>
         <w:trPr>
           <w:trHeight w:val="274"/>
         </w:trPr>
@@ -5198,12 +5151,6 @@
         </w:tc>
       </w:tr>
       <w:tr>
-        <w:tblPrEx>
-          <w:tblCellMar>
-            <w:top w:w="0" w:type="dxa"/>
-            <w:bottom w:w="0" w:type="dxa"/>
-          </w:tblCellMar>
-        </w:tblPrEx>
         <w:trPr>
           <w:trHeight w:val="274"/>
         </w:trPr>
@@ -5382,12 +5329,6 @@
         </w:tc>
       </w:tr>
       <w:tr>
-        <w:tblPrEx>
-          <w:tblCellMar>
-            <w:top w:w="0" w:type="dxa"/>
-            <w:bottom w:w="0" w:type="dxa"/>
-          </w:tblCellMar>
-        </w:tblPrEx>
         <w:trPr>
           <w:trHeight w:val="274"/>
         </w:trPr>
@@ -5557,12 +5498,6 @@
         </w:tc>
       </w:tr>
       <w:tr>
-        <w:tblPrEx>
-          <w:tblCellMar>
-            <w:top w:w="0" w:type="dxa"/>
-            <w:bottom w:w="0" w:type="dxa"/>
-          </w:tblCellMar>
-        </w:tblPrEx>
         <w:trPr>
           <w:trHeight w:val="274"/>
         </w:trPr>
@@ -5741,12 +5676,6 @@
         </w:tc>
       </w:tr>
       <w:tr>
-        <w:tblPrEx>
-          <w:tblCellMar>
-            <w:top w:w="0" w:type="dxa"/>
-            <w:bottom w:w="0" w:type="dxa"/>
-          </w:tblCellMar>
-        </w:tblPrEx>
         <w:trPr>
           <w:trHeight w:val="274"/>
         </w:trPr>
@@ -5925,12 +5854,6 @@
         </w:tc>
       </w:tr>
       <w:tr>
-        <w:tblPrEx>
-          <w:tblCellMar>
-            <w:top w:w="0" w:type="dxa"/>
-            <w:bottom w:w="0" w:type="dxa"/>
-          </w:tblCellMar>
-        </w:tblPrEx>
         <w:trPr>
           <w:trHeight w:val="274"/>
         </w:trPr>
@@ -6100,12 +6023,6 @@
         </w:tc>
       </w:tr>
       <w:tr>
-        <w:tblPrEx>
-          <w:tblCellMar>
-            <w:top w:w="0" w:type="dxa"/>
-            <w:bottom w:w="0" w:type="dxa"/>
-          </w:tblCellMar>
-        </w:tblPrEx>
         <w:trPr>
           <w:trHeight w:val="274"/>
         </w:trPr>
@@ -6275,12 +6192,6 @@
         </w:tc>
       </w:tr>
       <w:tr>
-        <w:tblPrEx>
-          <w:tblCellMar>
-            <w:top w:w="0" w:type="dxa"/>
-            <w:bottom w:w="0" w:type="dxa"/>
-          </w:tblCellMar>
-        </w:tblPrEx>
         <w:trPr>
           <w:trHeight w:val="274"/>
         </w:trPr>
@@ -6416,12 +6327,6 @@
         </w:tc>
       </w:tr>
       <w:tr>
-        <w:tblPrEx>
-          <w:tblCellMar>
-            <w:top w:w="0" w:type="dxa"/>
-            <w:bottom w:w="0" w:type="dxa"/>
-          </w:tblCellMar>
-        </w:tblPrEx>
         <w:trPr>
           <w:trHeight w:val="274"/>
         </w:trPr>
@@ -6591,12 +6496,6 @@
         </w:tc>
       </w:tr>
       <w:tr>
-        <w:tblPrEx>
-          <w:tblCellMar>
-            <w:top w:w="0" w:type="dxa"/>
-            <w:bottom w:w="0" w:type="dxa"/>
-          </w:tblCellMar>
-        </w:tblPrEx>
         <w:trPr>
           <w:trHeight w:val="274"/>
         </w:trPr>
@@ -6732,12 +6631,6 @@
         </w:tc>
       </w:tr>
       <w:tr>
-        <w:tblPrEx>
-          <w:tblCellMar>
-            <w:top w:w="0" w:type="dxa"/>
-            <w:bottom w:w="0" w:type="dxa"/>
-          </w:tblCellMar>
-        </w:tblPrEx>
         <w:trPr>
           <w:trHeight w:val="274"/>
         </w:trPr>
@@ -6907,12 +6800,6 @@
         </w:tc>
       </w:tr>
       <w:tr>
-        <w:tblPrEx>
-          <w:tblCellMar>
-            <w:top w:w="0" w:type="dxa"/>
-            <w:bottom w:w="0" w:type="dxa"/>
-          </w:tblCellMar>
-        </w:tblPrEx>
         <w:trPr>
           <w:trHeight w:val="274"/>
         </w:trPr>
@@ -7082,12 +6969,6 @@
         </w:tc>
       </w:tr>
       <w:tr>
-        <w:tblPrEx>
-          <w:tblCellMar>
-            <w:top w:w="0" w:type="dxa"/>
-            <w:bottom w:w="0" w:type="dxa"/>
-          </w:tblCellMar>
-        </w:tblPrEx>
         <w:trPr>
           <w:trHeight w:val="274"/>
         </w:trPr>
@@ -7257,12 +7138,6 @@
         </w:tc>
       </w:tr>
       <w:tr>
-        <w:tblPrEx>
-          <w:tblCellMar>
-            <w:top w:w="0" w:type="dxa"/>
-            <w:bottom w:w="0" w:type="dxa"/>
-          </w:tblCellMar>
-        </w:tblPrEx>
         <w:trPr>
           <w:trHeight w:val="274"/>
         </w:trPr>
@@ -7432,12 +7307,6 @@
         </w:tc>
       </w:tr>
       <w:tr>
-        <w:tblPrEx>
-          <w:tblCellMar>
-            <w:top w:w="0" w:type="dxa"/>
-            <w:bottom w:w="0" w:type="dxa"/>
-          </w:tblCellMar>
-        </w:tblPrEx>
         <w:trPr>
           <w:trHeight w:val="274"/>
         </w:trPr>
@@ -7607,12 +7476,6 @@
         </w:tc>
       </w:tr>
       <w:tr>
-        <w:tblPrEx>
-          <w:tblCellMar>
-            <w:top w:w="0" w:type="dxa"/>
-            <w:bottom w:w="0" w:type="dxa"/>
-          </w:tblCellMar>
-        </w:tblPrEx>
         <w:trPr>
           <w:trHeight w:val="274"/>
         </w:trPr>
@@ -7782,12 +7645,6 @@
         </w:tc>
       </w:tr>
       <w:tr>
-        <w:tblPrEx>
-          <w:tblCellMar>
-            <w:top w:w="0" w:type="dxa"/>
-            <w:bottom w:w="0" w:type="dxa"/>
-          </w:tblCellMar>
-        </w:tblPrEx>
         <w:trPr>
           <w:trHeight w:val="274"/>
         </w:trPr>
@@ -7957,12 +7814,6 @@
         </w:tc>
       </w:tr>
       <w:tr>
-        <w:tblPrEx>
-          <w:tblCellMar>
-            <w:top w:w="0" w:type="dxa"/>
-            <w:bottom w:w="0" w:type="dxa"/>
-          </w:tblCellMar>
-        </w:tblPrEx>
         <w:trPr>
           <w:trHeight w:val="274"/>
         </w:trPr>
@@ -8132,12 +7983,6 @@
         </w:tc>
       </w:tr>
       <w:tr>
-        <w:tblPrEx>
-          <w:tblCellMar>
-            <w:top w:w="0" w:type="dxa"/>
-            <w:bottom w:w="0" w:type="dxa"/>
-          </w:tblCellMar>
-        </w:tblPrEx>
         <w:trPr>
           <w:trHeight w:val="274"/>
         </w:trPr>
@@ -8307,12 +8152,6 @@
         </w:tc>
       </w:tr>
       <w:tr>
-        <w:tblPrEx>
-          <w:tblCellMar>
-            <w:top w:w="0" w:type="dxa"/>
-            <w:bottom w:w="0" w:type="dxa"/>
-          </w:tblCellMar>
-        </w:tblPrEx>
         <w:trPr>
           <w:trHeight w:val="274"/>
         </w:trPr>
@@ -8448,12 +8287,6 @@
         </w:tc>
       </w:tr>
       <w:tr>
-        <w:tblPrEx>
-          <w:tblCellMar>
-            <w:top w:w="0" w:type="dxa"/>
-            <w:bottom w:w="0" w:type="dxa"/>
-          </w:tblCellMar>
-        </w:tblPrEx>
         <w:trPr>
           <w:trHeight w:val="274"/>
         </w:trPr>
@@ -8623,12 +8456,6 @@
         </w:tc>
       </w:tr>
       <w:tr>
-        <w:tblPrEx>
-          <w:tblCellMar>
-            <w:top w:w="0" w:type="dxa"/>
-            <w:bottom w:w="0" w:type="dxa"/>
-          </w:tblCellMar>
-        </w:tblPrEx>
         <w:trPr>
           <w:trHeight w:val="274"/>
         </w:trPr>
@@ -8798,12 +8625,6 @@
         </w:tc>
       </w:tr>
       <w:tr>
-        <w:tblPrEx>
-          <w:tblCellMar>
-            <w:top w:w="0" w:type="dxa"/>
-            <w:bottom w:w="0" w:type="dxa"/>
-          </w:tblCellMar>
-        </w:tblPrEx>
         <w:trPr>
           <w:trHeight w:val="274"/>
         </w:trPr>
@@ -8973,12 +8794,6 @@
         </w:tc>
       </w:tr>
       <w:tr>
-        <w:tblPrEx>
-          <w:tblCellMar>
-            <w:top w:w="0" w:type="dxa"/>
-            <w:bottom w:w="0" w:type="dxa"/>
-          </w:tblCellMar>
-        </w:tblPrEx>
         <w:trPr>
           <w:trHeight w:val="274"/>
         </w:trPr>
@@ -9114,12 +8929,6 @@
         </w:tc>
       </w:tr>
       <w:tr>
-        <w:tblPrEx>
-          <w:tblCellMar>
-            <w:top w:w="0" w:type="dxa"/>
-            <w:bottom w:w="0" w:type="dxa"/>
-          </w:tblCellMar>
-        </w:tblPrEx>
         <w:trPr>
           <w:trHeight w:val="274"/>
         </w:trPr>
@@ -9289,12 +9098,6 @@
         </w:tc>
       </w:tr>
       <w:tr>
-        <w:tblPrEx>
-          <w:tblCellMar>
-            <w:top w:w="0" w:type="dxa"/>
-            <w:bottom w:w="0" w:type="dxa"/>
-          </w:tblCellMar>
-        </w:tblPrEx>
         <w:trPr>
           <w:trHeight w:val="274"/>
         </w:trPr>
@@ -11158,7 +10961,7 @@
 </file>
 
 <file path=customXml/itemProps1.xml><?xml version="1.0" encoding="utf-8"?>
-<ds:datastoreItem xmlns:ds="http://schemas.openxmlformats.org/officeDocument/2006/customXml" ds:itemID="{DCD15CF7-6B9D-4D68-B500-39B94ACC1B6F}">
+<ds:datastoreItem xmlns:ds="http://schemas.openxmlformats.org/officeDocument/2006/customXml" ds:itemID="{857E8EEF-316C-490D-978C-403B920FABCD}">
   <ds:schemaRefs>
     <ds:schemaRef ds:uri="http://schemas.openxmlformats.org/officeDocument/2006/bibliography"/>
   </ds:schemaRefs>

</xml_diff>

<commit_message>
Pflichtenheft durchgelesen, überarbeitet, rechtschreibfehler korrigiert und formulierungen kommentiert.
</commit_message>
<xml_diff>
--- a/Entwurfsphase/Pflichtenheft.docx
+++ b/Entwurfsphase/Pflichtenheft.docx
@@ -31,11 +31,12 @@
           <w:r>
             <w:rPr>
               <w:noProof/>
+              <w:lang w:eastAsia="de-DE"/>
             </w:rPr>
             <mc:AlternateContent>
               <mc:Choice Requires="wps">
                 <w:drawing>
-                  <wp:anchor distT="0" distB="0" distL="114300" distR="114300" simplePos="0" relativeHeight="251661312" behindDoc="0" locked="0" layoutInCell="1" allowOverlap="1">
+                  <wp:anchor distT="0" distB="0" distL="114300" distR="114300" simplePos="0" relativeHeight="251661312" behindDoc="0" locked="0" layoutInCell="1" allowOverlap="1" wp14:anchorId="220C7B4F" wp14:editId="53E3495C">
                     <wp:simplePos x="0" y="0"/>
                     <wp:positionH relativeFrom="page">
                       <wp:align>center</wp:align>
@@ -151,6 +152,7 @@
                                     <w:dataBinding w:prefixMappings="xmlns:ns0='http://purl.org/dc/elements/1.1/' xmlns:ns1='http://schemas.openxmlformats.org/package/2006/metadata/core-properties' " w:xpath="/ns1:coreProperties[1]/ns0:subject[1]" w:storeItemID="{6C3C8BC8-F283-45AE-878A-BAB7291924A1}"/>
                                     <w:text/>
                                   </w:sdtPr>
+                                  <w:sdtEndPr/>
                                   <w:sdtContent>
                                     <w:r>
                                       <w:rPr>
@@ -292,11 +294,12 @@
               <w:color w:val="5B9BD5" w:themeColor="accent1"/>
               <w:sz w:val="36"/>
               <w:szCs w:val="36"/>
+              <w:lang w:eastAsia="de-DE"/>
             </w:rPr>
             <mc:AlternateContent>
               <mc:Choice Requires="wpg">
                 <w:drawing>
-                  <wp:anchor distT="0" distB="0" distL="114300" distR="114300" simplePos="0" relativeHeight="251660288" behindDoc="1" locked="0" layoutInCell="1" allowOverlap="1">
+                  <wp:anchor distT="0" distB="0" distL="114300" distR="114300" simplePos="0" relativeHeight="251660288" behindDoc="1" locked="0" layoutInCell="1" allowOverlap="1" wp14:anchorId="51822916" wp14:editId="096F0298">
                     <wp:simplePos x="0" y="0"/>
                     <mc:AlternateContent>
                       <mc:Choice Requires="wp14">
@@ -824,11 +827,12 @@
           <w:r>
             <w:rPr>
               <w:noProof/>
+              <w:lang w:eastAsia="de-DE"/>
             </w:rPr>
             <mc:AlternateContent>
               <mc:Choice Requires="wps">
                 <w:drawing>
-                  <wp:anchor distT="0" distB="0" distL="114300" distR="114300" simplePos="0" relativeHeight="251659264" behindDoc="0" locked="0" layoutInCell="1" allowOverlap="1">
+                  <wp:anchor distT="0" distB="0" distL="114300" distR="114300" simplePos="0" relativeHeight="251659264" behindDoc="0" locked="0" layoutInCell="1" allowOverlap="1" wp14:anchorId="02C32D48" wp14:editId="14ACCF24">
                     <wp:simplePos x="0" y="0"/>
                     <wp:positionH relativeFrom="page">
                       <wp:align>center</wp:align>
@@ -898,6 +902,7 @@
                                     <w:dataBinding w:prefixMappings="xmlns:ns0='http://schemas.openxmlformats.org/officeDocument/2006/extended-properties' " w:xpath="/ns0:Properties[1]/ns0:Company[1]" w:storeItemID="{6668398D-A668-4E3E-A5EB-62B293D839F1}"/>
                                     <w:text/>
                                   </w:sdtPr>
+                                  <w:sdtEndPr/>
                                   <w:sdtContent>
                                     <w:r>
                                       <w:rPr>
@@ -923,6 +928,7 @@
                                   <w:dataBinding w:prefixMappings="xmlns:ns0='http://purl.org/dc/elements/1.1/' xmlns:ns1='http://schemas.openxmlformats.org/package/2006/metadata/core-properties' " w:xpath="/ns1:coreProperties[1]/ns1:category[1]" w:storeItemID="{6C3C8BC8-F283-45AE-878A-BAB7291924A1}"/>
                                   <w:text/>
                                 </w:sdtPr>
+                                <w:sdtEndPr/>
                                 <w:sdtContent>
                                   <w:p>
                                     <w:pPr>
@@ -934,142 +940,14 @@
                                         <w:szCs w:val="36"/>
                                       </w:rPr>
                                     </w:pPr>
-                                    <w:proofErr w:type="spellStart"/>
                                     <w:r>
                                       <w:rPr>
                                         <w:color w:val="5B9BD5" w:themeColor="accent1"/>
                                         <w:sz w:val="36"/>
                                         <w:szCs w:val="36"/>
                                       </w:rPr>
-                                      <w:t>Buccio</w:t>
+                                      <w:t>Buccio, Buckenmaier, Erkert, Haag, Katsepidis, Kirchniawy, Lachnit, Mössinger, Schneider, Schuster, Trujke</w:t>
                                     </w:r>
-                                    <w:proofErr w:type="spellEnd"/>
-                                    <w:r>
-                                      <w:rPr>
-                                        <w:color w:val="5B9BD5" w:themeColor="accent1"/>
-                                        <w:sz w:val="36"/>
-                                        <w:szCs w:val="36"/>
-                                      </w:rPr>
-                                      <w:t xml:space="preserve">, </w:t>
-                                    </w:r>
-                                    <w:proofErr w:type="spellStart"/>
-                                    <w:r>
-                                      <w:rPr>
-                                        <w:color w:val="5B9BD5" w:themeColor="accent1"/>
-                                        <w:sz w:val="36"/>
-                                        <w:szCs w:val="36"/>
-                                      </w:rPr>
-                                      <w:t>Buckenmaier</w:t>
-                                    </w:r>
-                                    <w:proofErr w:type="spellEnd"/>
-                                    <w:r>
-                                      <w:rPr>
-                                        <w:color w:val="5B9BD5" w:themeColor="accent1"/>
-                                        <w:sz w:val="36"/>
-                                        <w:szCs w:val="36"/>
-                                      </w:rPr>
-                                      <w:t xml:space="preserve">, </w:t>
-                                    </w:r>
-                                    <w:proofErr w:type="spellStart"/>
-                                    <w:r>
-                                      <w:rPr>
-                                        <w:color w:val="5B9BD5" w:themeColor="accent1"/>
-                                        <w:sz w:val="36"/>
-                                        <w:szCs w:val="36"/>
-                                      </w:rPr>
-                                      <w:t>Erkert</w:t>
-                                    </w:r>
-                                    <w:proofErr w:type="spellEnd"/>
-                                    <w:r>
-                                      <w:rPr>
-                                        <w:color w:val="5B9BD5" w:themeColor="accent1"/>
-                                        <w:sz w:val="36"/>
-                                        <w:szCs w:val="36"/>
-                                      </w:rPr>
-                                      <w:t xml:space="preserve">, Haag, </w:t>
-                                    </w:r>
-                                    <w:proofErr w:type="spellStart"/>
-                                    <w:r>
-                                      <w:rPr>
-                                        <w:color w:val="5B9BD5" w:themeColor="accent1"/>
-                                        <w:sz w:val="36"/>
-                                        <w:szCs w:val="36"/>
-                                      </w:rPr>
-                                      <w:t>Katsepidis</w:t>
-                                    </w:r>
-                                    <w:proofErr w:type="spellEnd"/>
-                                    <w:r>
-                                      <w:rPr>
-                                        <w:color w:val="5B9BD5" w:themeColor="accent1"/>
-                                        <w:sz w:val="36"/>
-                                        <w:szCs w:val="36"/>
-                                      </w:rPr>
-                                      <w:t xml:space="preserve">, </w:t>
-                                    </w:r>
-                                    <w:proofErr w:type="spellStart"/>
-                                    <w:r>
-                                      <w:rPr>
-                                        <w:color w:val="5B9BD5" w:themeColor="accent1"/>
-                                        <w:sz w:val="36"/>
-                                        <w:szCs w:val="36"/>
-                                      </w:rPr>
-                                      <w:t>Kirchniawy</w:t>
-                                    </w:r>
-                                    <w:proofErr w:type="spellEnd"/>
-                                    <w:r>
-                                      <w:rPr>
-                                        <w:color w:val="5B9BD5" w:themeColor="accent1"/>
-                                        <w:sz w:val="36"/>
-                                        <w:szCs w:val="36"/>
-                                      </w:rPr>
-                                      <w:t xml:space="preserve">, </w:t>
-                                    </w:r>
-                                    <w:proofErr w:type="spellStart"/>
-                                    <w:r>
-                                      <w:rPr>
-                                        <w:color w:val="5B9BD5" w:themeColor="accent1"/>
-                                        <w:sz w:val="36"/>
-                                        <w:szCs w:val="36"/>
-                                      </w:rPr>
-                                      <w:t>Lachnit</w:t>
-                                    </w:r>
-                                    <w:proofErr w:type="spellEnd"/>
-                                    <w:r>
-                                      <w:rPr>
-                                        <w:color w:val="5B9BD5" w:themeColor="accent1"/>
-                                        <w:sz w:val="36"/>
-                                        <w:szCs w:val="36"/>
-                                      </w:rPr>
-                                      <w:t xml:space="preserve">, </w:t>
-                                    </w:r>
-                                    <w:proofErr w:type="spellStart"/>
-                                    <w:r>
-                                      <w:rPr>
-                                        <w:color w:val="5B9BD5" w:themeColor="accent1"/>
-                                        <w:sz w:val="36"/>
-                                        <w:szCs w:val="36"/>
-                                      </w:rPr>
-                                      <w:t>Mössinger</w:t>
-                                    </w:r>
-                                    <w:proofErr w:type="spellEnd"/>
-                                    <w:r>
-                                      <w:rPr>
-                                        <w:color w:val="5B9BD5" w:themeColor="accent1"/>
-                                        <w:sz w:val="36"/>
-                                        <w:szCs w:val="36"/>
-                                      </w:rPr>
-                                      <w:t xml:space="preserve">, Schneider, Schuster, </w:t>
-                                    </w:r>
-                                    <w:proofErr w:type="spellStart"/>
-                                    <w:r>
-                                      <w:rPr>
-                                        <w:color w:val="5B9BD5" w:themeColor="accent1"/>
-                                        <w:sz w:val="36"/>
-                                        <w:szCs w:val="36"/>
-                                      </w:rPr>
-                                      <w:t>Trujke</w:t>
-                                    </w:r>
-                                    <w:proofErr w:type="spellEnd"/>
                                   </w:p>
                                 </w:sdtContent>
                               </w:sdt>
@@ -1348,53 +1226,49 @@
     </w:p>
     <w:p>
       <w:r>
-        <w:t xml:space="preserve">Das </w:t>
-      </w:r>
-      <w:proofErr w:type="spellStart"/>
-      <w:r>
-        <w:t>UseCase</w:t>
-      </w:r>
-      <w:proofErr w:type="spellEnd"/>
-      <w:r>
-        <w:t>-Model gibt einen Überblick über die fachlichen Anfo</w:t>
+        <w:t>Das UseCase-Model gibt einen Überblick über die fachlichen Anfo</w:t>
       </w:r>
       <w:r>
         <w:t xml:space="preserve">rderungen und die beteiligten </w:t>
       </w:r>
-      <w:proofErr w:type="spellStart"/>
+      <w:commentRangeStart w:id="0"/>
       <w:r>
         <w:t>Ak</w:t>
       </w:r>
       <w:r>
         <w:t>toren</w:t>
       </w:r>
-      <w:proofErr w:type="spellEnd"/>
+      <w:commentRangeEnd w:id="0"/>
+      <w:r>
+        <w:rPr>
+          <w:rStyle w:val="Kommentarzeichen"/>
+        </w:rPr>
+        <w:commentReference w:id="0"/>
+      </w:r>
       <w:r>
         <w:t xml:space="preserve">. Die </w:t>
       </w:r>
       <w:r>
-        <w:t xml:space="preserve">geplante Realisierung der einzelnen </w:t>
-      </w:r>
-      <w:proofErr w:type="spellStart"/>
-      <w:r>
-        <w:t>UseCases</w:t>
-      </w:r>
-      <w:proofErr w:type="spellEnd"/>
-      <w:r>
-        <w:t xml:space="preserve"> </w:t>
-      </w:r>
-      <w:proofErr w:type="gramStart"/>
-      <w:r>
-        <w:t>werden</w:t>
-      </w:r>
-      <w:proofErr w:type="gramEnd"/>
-      <w:r>
-        <w:t xml:space="preserve"> nachfolgend kurz skizziert.</w:t>
-      </w:r>
-    </w:p>
-    <w:p>
-      <w:r>
-        <w:object w:dxaOrig="22381" w:dyaOrig="15525">
+        <w:t xml:space="preserve">geplante Realisierung der einzelnen UseCases </w:t>
+      </w:r>
+      <w:commentRangeStart w:id="1"/>
+      <w:r>
+        <w:t xml:space="preserve">werden </w:t>
+      </w:r>
+      <w:commentRangeEnd w:id="1"/>
+      <w:r>
+        <w:rPr>
+          <w:rStyle w:val="Kommentarzeichen"/>
+        </w:rPr>
+        <w:commentReference w:id="1"/>
+      </w:r>
+      <w:r>
+        <w:t>nachfolgend kurz skizziert.</w:t>
+      </w:r>
+    </w:p>
+    <w:p>
+      <w:r>
+        <w:object w:dxaOrig="22381" w:dyaOrig="15525" w14:anchorId="44936375">
           <v:shapetype id="_x0000_t75" coordsize="21600,21600" o:spt="75" o:preferrelative="t" path="m@4@5l@4@11@9@11@9@5xe" filled="f" stroked="f">
             <v:stroke joinstyle="miter"/>
             <v:formulas>
@@ -1414,10 +1288,10 @@
             <v:path o:extrusionok="f" gradientshapeok="t" o:connecttype="rect"/>
             <o:lock v:ext="edit" aspectratio="t"/>
           </v:shapetype>
-          <v:shape id="_x0000_i1025" type="#_x0000_t75" style="width:453.2pt;height:314.4pt" o:ole="">
-            <v:imagedata r:id="rId6" o:title=""/>
+          <v:shape id="_x0000_i1026" type="#_x0000_t75" style="width:453.2pt;height:314.4pt" o:ole="">
+            <v:imagedata r:id="rId8" o:title=""/>
           </v:shape>
-          <o:OLEObject Type="Embed" ProgID="Visio.Drawing.15" ShapeID="_x0000_i1025" DrawAspect="Content" ObjectID="_1442838056" r:id="rId7"/>
+          <o:OLEObject Type="Embed" ProgID="Visio.Drawing.15" ShapeID="_x0000_i1026" DrawAspect="Content" ObjectID="_1442842987" r:id="rId9"/>
         </w:object>
       </w:r>
     </w:p>
@@ -1473,7 +1347,7 @@
           <w:lang w:eastAsia="de-DE"/>
         </w:rPr>
         <w:drawing>
-          <wp:inline distT="0" distB="0" distL="0" distR="0" wp14:anchorId="30BF78CF" wp14:editId="3C8A6821">
+          <wp:inline distT="0" distB="0" distL="0" distR="0" wp14:anchorId="655B6601" wp14:editId="7E6520C8">
             <wp:extent cx="5133975" cy="3171825"/>
             <wp:effectExtent l="0" t="0" r="9525" b="9525"/>
             <wp:docPr id="4" name="Grafik 4"/>
@@ -1490,7 +1364,7 @@
                     </pic:cNvPicPr>
                   </pic:nvPicPr>
                   <pic:blipFill>
-                    <a:blip r:embed="rId8">
+                    <a:blip r:embed="rId10">
                       <a:extLst>
                         <a:ext uri="{28A0092B-C50C-407E-A947-70E740481C1C}">
                           <a14:useLocalDpi xmlns:a14="http://schemas.microsoft.com/office/drawing/2010/main" val="0"/>
@@ -1524,37 +1398,16 @@
     </w:p>
     <w:p>
       <w:r>
-        <w:t xml:space="preserve">Sobald sich ein User einloggt, wird in der Datenbank ein </w:t>
-      </w:r>
-      <w:proofErr w:type="spellStart"/>
-      <w:r>
-        <w:t>Timestamp</w:t>
-      </w:r>
-      <w:proofErr w:type="spellEnd"/>
-      <w:r>
-        <w:t xml:space="preserve"> gesetzt (</w:t>
-      </w:r>
-      <w:proofErr w:type="spellStart"/>
-      <w:r>
-        <w:t>LetzterLogin</w:t>
-      </w:r>
-      <w:proofErr w:type="spellEnd"/>
-      <w:r>
-        <w:t>). Ist dieser nicht vorhanden (NULL), dann folgt die View zur Änderung des Passwortes.</w:t>
+        <w:t>Sobald sich ein User einloggt, wird in der Datenbank ein Timestamp gesetzt (LetzterLogin). Ist dieser nicht vorhanden (NULL), dann folgt die View zur Änderung des Passwortes.</w:t>
       </w:r>
       <w:r>
         <w:t xml:space="preserve"> Andernfalls wird eine Willk</w:t>
       </w:r>
       <w:r>
-        <w:t xml:space="preserve">ommensseite eingeblendet, auf der linken Seite wird der </w:t>
-      </w:r>
-      <w:proofErr w:type="spellStart"/>
-      <w:r>
-        <w:t>Menübaum</w:t>
-      </w:r>
-      <w:proofErr w:type="spellEnd"/>
-      <w:r>
-        <w:t xml:space="preserve"> entsprechend der Berechtigungen des Users generiert.</w:t>
+        <w:t>ommensseite eingeblendet. A</w:t>
+      </w:r>
+      <w:r>
+        <w:t>uf der linken Seite wird der Menübaum entsprechend der Berechtigungen des Users generiert.</w:t>
       </w:r>
     </w:p>
     <w:p>
@@ -1564,7 +1417,7 @@
           <w:lang w:eastAsia="de-DE"/>
         </w:rPr>
         <w:drawing>
-          <wp:inline distT="0" distB="0" distL="0" distR="0">
+          <wp:inline distT="0" distB="0" distL="0" distR="0" wp14:anchorId="08A7927E" wp14:editId="1FABACBD">
             <wp:extent cx="5238750" cy="3286125"/>
             <wp:effectExtent l="0" t="0" r="0" b="9525"/>
             <wp:docPr id="22" name="Grafik 22"/>
@@ -1581,7 +1434,7 @@
                     </pic:cNvPicPr>
                   </pic:nvPicPr>
                   <pic:blipFill>
-                    <a:blip r:embed="rId9">
+                    <a:blip r:embed="rId11">
                       <a:extLst>
                         <a:ext uri="{28A0092B-C50C-407E-A947-70E740481C1C}">
                           <a14:useLocalDpi xmlns:a14="http://schemas.microsoft.com/office/drawing/2010/main" val="0"/>
@@ -1663,7 +1516,7 @@
           <w:lang w:eastAsia="de-DE"/>
         </w:rPr>
         <w:drawing>
-          <wp:inline distT="0" distB="0" distL="0" distR="0" wp14:anchorId="38017291" wp14:editId="2A94FAC6">
+          <wp:inline distT="0" distB="0" distL="0" distR="0" wp14:anchorId="180E94A5" wp14:editId="02694A73">
             <wp:extent cx="3295650" cy="2095500"/>
             <wp:effectExtent l="0" t="0" r="0" b="0"/>
             <wp:docPr id="5" name="Grafik 5"/>
@@ -1680,7 +1533,7 @@
                     </pic:cNvPicPr>
                   </pic:nvPicPr>
                   <pic:blipFill>
-                    <a:blip r:embed="rId10">
+                    <a:blip r:embed="rId12">
                       <a:extLst>
                         <a:ext uri="{28A0092B-C50C-407E-A947-70E740481C1C}">
                           <a14:useLocalDpi xmlns:a14="http://schemas.microsoft.com/office/drawing/2010/main" val="0"/>
@@ -1759,7 +1612,7 @@
           <w:lang w:eastAsia="de-DE"/>
         </w:rPr>
         <w:drawing>
-          <wp:inline distT="0" distB="0" distL="0" distR="0" wp14:anchorId="1D7AC65C" wp14:editId="0A187D09">
+          <wp:inline distT="0" distB="0" distL="0" distR="0" wp14:anchorId="1C59BC5A" wp14:editId="399B805F">
             <wp:extent cx="5229225" cy="3238500"/>
             <wp:effectExtent l="0" t="0" r="9525" b="0"/>
             <wp:docPr id="3" name="Grafik 3"/>
@@ -1776,7 +1629,7 @@
                     </pic:cNvPicPr>
                   </pic:nvPicPr>
                   <pic:blipFill>
-                    <a:blip r:embed="rId11">
+                    <a:blip r:embed="rId13">
                       <a:extLst>
                         <a:ext uri="{28A0092B-C50C-407E-A947-70E740481C1C}">
                           <a14:useLocalDpi xmlns:a14="http://schemas.microsoft.com/office/drawing/2010/main" val="0"/>
@@ -1860,7 +1713,7 @@
           <w:lang w:eastAsia="de-DE"/>
         </w:rPr>
         <w:drawing>
-          <wp:inline distT="0" distB="0" distL="0" distR="0">
+          <wp:inline distT="0" distB="0" distL="0" distR="0" wp14:anchorId="1D98856B" wp14:editId="7F432997">
             <wp:extent cx="5248275" cy="4772025"/>
             <wp:effectExtent l="0" t="0" r="9525" b="9525"/>
             <wp:docPr id="2" name="Grafik 2"/>
@@ -1877,7 +1730,7 @@
                     </pic:cNvPicPr>
                   </pic:nvPicPr>
                   <pic:blipFill>
-                    <a:blip r:embed="rId12">
+                    <a:blip r:embed="rId14">
                       <a:extLst>
                         <a:ext uri="{28A0092B-C50C-407E-A947-70E740481C1C}">
                           <a14:useLocalDpi xmlns:a14="http://schemas.microsoft.com/office/drawing/2010/main" val="0"/>
@@ -1911,15 +1764,7 @@
     </w:p>
     <w:p>
       <w:r>
-        <w:t xml:space="preserve">Das Kalenderjahr wird vorbelegt, die möglichen Kalenderwochen, zu welchen Einträge vorgenommen werden können, </w:t>
-      </w:r>
-      <w:proofErr w:type="spellStart"/>
-      <w:r>
-        <w:t>können</w:t>
-      </w:r>
-      <w:proofErr w:type="spellEnd"/>
-      <w:r>
-        <w:t xml:space="preserve"> über Radio-Buttons ausgewählt werden. Die Anzahl der Erstattungen und die der Schriftwechsel können direkt in das Feld eingetragen werden oder mit Klick auf den daneben stehenden Button [+] erhöht werden. Die Speicherung der Daten erfolgt erst bei einem Klick auf „Speichern.“</w:t>
+        <w:t>Das Kalenderjahr wird vorbelegt, die möglichen Kalenderwochen, zu welchen Einträge vorgenommen werden können, können über Radio-Buttons ausgewählt werden. Die Anzahl der Erstattungen und die der Schriftwechsel können direkt in das Feld eingetragen werden oder mit Klick auf den daneben stehenden Button [+] erhöht werden. Die Speicherung der Daten erfolgt erst bei einem Klick auf „Speichern.“</w:t>
       </w:r>
       <w:r>
         <w:br w:type="page"/>
@@ -1955,13 +1800,21 @@
     </w:p>
     <w:p>
       <w:r>
-        <w:t xml:space="preserve">Der Gruppenleiter soll die Summe </w:t>
-      </w:r>
-      <w:r>
-        <w:t xml:space="preserve">über die </w:t>
-      </w:r>
-      <w:r>
-        <w:t>Kalenderwochen und des Kalenderjahres für seine eigene Arbeitsgruppe ansehen können.</w:t>
+        <w:t xml:space="preserve">Der Gruppenleiter soll die Summe über die Kalenderwochen und des Kalenderjahres für seine eigene Arbeitsgruppe </w:t>
+      </w:r>
+      <w:commentRangeStart w:id="2"/>
+      <w:r>
+        <w:t xml:space="preserve">ansehen </w:t>
+      </w:r>
+      <w:commentRangeEnd w:id="2"/>
+      <w:r>
+        <w:rPr>
+          <w:rStyle w:val="Kommentarzeichen"/>
+        </w:rPr>
+        <w:commentReference w:id="2"/>
+      </w:r>
+      <w:r>
+        <w:t>können.</w:t>
       </w:r>
     </w:p>
     <w:p>
@@ -1984,7 +1837,7 @@
           <w:lang w:eastAsia="de-DE"/>
         </w:rPr>
         <w:drawing>
-          <wp:inline distT="0" distB="0" distL="0" distR="0">
+          <wp:inline distT="0" distB="0" distL="0" distR="0" wp14:anchorId="4E9F903F" wp14:editId="5A6DAD9B">
             <wp:extent cx="5760720" cy="3017520"/>
             <wp:effectExtent l="0" t="0" r="0" b="0"/>
             <wp:docPr id="18" name="Grafik 18"/>
@@ -2001,7 +1854,7 @@
                     </pic:cNvPicPr>
                   </pic:nvPicPr>
                   <pic:blipFill>
-                    <a:blip r:embed="rId13">
+                    <a:blip r:embed="rId15">
                       <a:extLst>
                         <a:ext uri="{28A0092B-C50C-407E-A947-70E740481C1C}">
                           <a14:useLocalDpi xmlns:a14="http://schemas.microsoft.com/office/drawing/2010/main" val="0"/>
@@ -2071,10 +1924,25 @@
     </w:p>
     <w:p>
       <w:r>
-        <w:t>Die Stabsstelle „Fachbereichsorganisation“ und der Zentralbereichsleiter sollen für alle Arbeitsgruppen die Summen über die Kalenderwochen und des Kalenderjahres sehen können</w:t>
-      </w:r>
-      <w:r>
-        <w:t>, der Bereichsleiter nur für den eigenen Bereich</w:t>
+        <w:t xml:space="preserve">Die Stabsstelle „Fachbereichsorganisation“ und der Zentralbereichsleiter sollen für alle Arbeitsgruppen die Summen über die Kalenderwochen und des Kalenderjahres </w:t>
+      </w:r>
+      <w:r>
+        <w:t>ein</w:t>
+      </w:r>
+      <w:r>
+        <w:t>sehen können</w:t>
+      </w:r>
+      <w:r>
+        <w:t>. D</w:t>
+      </w:r>
+      <w:r>
+        <w:t xml:space="preserve">er Bereichsleiter </w:t>
+      </w:r>
+      <w:r>
+        <w:t xml:space="preserve">darf dies </w:t>
+      </w:r>
+      <w:r>
+        <w:t>nur für den eigenen Bereich</w:t>
       </w:r>
       <w:r>
         <w:t>.</w:t>
@@ -2100,7 +1968,7 @@
           <w:lang w:eastAsia="de-DE"/>
         </w:rPr>
         <w:drawing>
-          <wp:inline distT="0" distB="0" distL="0" distR="0">
+          <wp:inline distT="0" distB="0" distL="0" distR="0" wp14:anchorId="3CAA02A7" wp14:editId="6134975C">
             <wp:extent cx="5753100" cy="3028950"/>
             <wp:effectExtent l="0" t="0" r="0" b="0"/>
             <wp:docPr id="17" name="Grafik 17"/>
@@ -2117,7 +1985,7 @@
                     </pic:cNvPicPr>
                   </pic:nvPicPr>
                   <pic:blipFill>
-                    <a:blip r:embed="rId13">
+                    <a:blip r:embed="rId15">
                       <a:extLst>
                         <a:ext uri="{28A0092B-C50C-407E-A947-70E740481C1C}">
                           <a14:useLocalDpi xmlns:a14="http://schemas.microsoft.com/office/drawing/2010/main" val="0"/>
@@ -2181,7 +2049,13 @@
     </w:p>
     <w:p>
       <w:r>
-        <w:t>Die Stabsstelle „Fachbereichsorganisation“ und der Zentralbereichsleiter sollen für alle Bereich die Summen über die Kalenderwochen und des Kalenderjahres sehen könne</w:t>
+        <w:t>Die Stabsstelle „Fachbereichsorganisation“ und der Zentralbereichsleiter sollen für alle Bereich</w:t>
+      </w:r>
+      <w:r>
+        <w:t>e</w:t>
+      </w:r>
+      <w:r>
+        <w:t xml:space="preserve"> die Summen über die Kalenderwochen und des Kalenderjahres sehen könne</w:t>
       </w:r>
       <w:r>
         <w:t>n, der Bereichsleiter für die Arbeitsgruppen aus seinem Bereich</w:t>
@@ -2210,7 +2084,7 @@
           <w:lang w:eastAsia="de-DE"/>
         </w:rPr>
         <w:drawing>
-          <wp:inline distT="0" distB="0" distL="0" distR="0">
+          <wp:inline distT="0" distB="0" distL="0" distR="0" wp14:anchorId="399F8455" wp14:editId="37A4778A">
             <wp:extent cx="5760720" cy="3017520"/>
             <wp:effectExtent l="0" t="0" r="0" b="0"/>
             <wp:docPr id="21" name="Grafik 21"/>
@@ -2227,7 +2101,7 @@
                     </pic:cNvPicPr>
                   </pic:nvPicPr>
                   <pic:blipFill>
-                    <a:blip r:embed="rId14">
+                    <a:blip r:embed="rId16">
                       <a:extLst>
                         <a:ext uri="{28A0092B-C50C-407E-A947-70E740481C1C}">
                           <a14:useLocalDpi xmlns:a14="http://schemas.microsoft.com/office/drawing/2010/main" val="0"/>
@@ -2258,8 +2132,6 @@
           </wp:inline>
         </w:drawing>
       </w:r>
-      <w:bookmarkStart w:id="0" w:name="_GoBack"/>
-      <w:bookmarkEnd w:id="0"/>
     </w:p>
     <w:p>
       <w:r>
@@ -2328,7 +2200,7 @@
           <w:lang w:eastAsia="de-DE"/>
         </w:rPr>
         <w:drawing>
-          <wp:inline distT="0" distB="0" distL="0" distR="0">
+          <wp:inline distT="0" distB="0" distL="0" distR="0" wp14:anchorId="3B8AA7A0" wp14:editId="514D6B55">
             <wp:extent cx="5753100" cy="4695825"/>
             <wp:effectExtent l="0" t="0" r="0" b="9525"/>
             <wp:docPr id="6" name="Grafik 6"/>
@@ -2345,7 +2217,7 @@
                     </pic:cNvPicPr>
                   </pic:nvPicPr>
                   <pic:blipFill>
-                    <a:blip r:embed="rId15">
+                    <a:blip r:embed="rId17">
                       <a:extLst>
                         <a:ext uri="{28A0092B-C50C-407E-A947-70E740481C1C}">
                           <a14:useLocalDpi xmlns:a14="http://schemas.microsoft.com/office/drawing/2010/main" val="0"/>
@@ -2406,7 +2278,19 @@
     </w:p>
     <w:p>
       <w:r>
-        <w:t>Die Fachbereichsorganisation soll Mitarbeitern einer anderen Organisationseinheit und eine andere Rolle zuzuordnen</w:t>
+        <w:t>Die Fachbereic</w:t>
+      </w:r>
+      <w:r>
+        <w:t>hsorganisation soll Mitarbeiter</w:t>
+      </w:r>
+      <w:r>
+        <w:t xml:space="preserve"> einer anderen Organisationsei</w:t>
+      </w:r>
+      <w:r>
+        <w:t>nheit und eine andere Rolle zu</w:t>
+      </w:r>
+      <w:r>
+        <w:t>ordnen</w:t>
       </w:r>
       <w:r>
         <w:t xml:space="preserve"> können</w:t>
@@ -2442,7 +2326,7 @@
           <w:lang w:eastAsia="de-DE"/>
         </w:rPr>
         <w:drawing>
-          <wp:inline distT="0" distB="0" distL="0" distR="0">
+          <wp:inline distT="0" distB="0" distL="0" distR="0" wp14:anchorId="221B7D4A" wp14:editId="13A23875">
             <wp:extent cx="5705475" cy="4057650"/>
             <wp:effectExtent l="0" t="0" r="9525" b="0"/>
             <wp:docPr id="7" name="Grafik 7"/>
@@ -2459,7 +2343,7 @@
                     </pic:cNvPicPr>
                   </pic:nvPicPr>
                   <pic:blipFill>
-                    <a:blip r:embed="rId16">
+                    <a:blip r:embed="rId18">
                       <a:extLst>
                         <a:ext uri="{28A0092B-C50C-407E-A947-70E740481C1C}">
                           <a14:useLocalDpi xmlns:a14="http://schemas.microsoft.com/office/drawing/2010/main" val="0"/>
@@ -2514,23 +2398,7 @@
           <w:color w:val="FF0000"/>
           <w:highlight w:val="yellow"/>
         </w:rPr>
-        <w:t>[</w:t>
-      </w:r>
-      <w:proofErr w:type="gramStart"/>
-      <w:r>
-        <w:rPr>
-          <w:color w:val="FF0000"/>
-          <w:highlight w:val="yellow"/>
-        </w:rPr>
-        <w:t>fehlt</w:t>
-      </w:r>
-      <w:proofErr w:type="gramEnd"/>
-      <w:r>
-        <w:rPr>
-          <w:color w:val="FF0000"/>
-          <w:highlight w:val="yellow"/>
-        </w:rPr>
-        <w:t>!]</w:t>
+        <w:t>[fehlt!]</w:t>
       </w:r>
     </w:p>
     <w:p>
@@ -2553,7 +2421,7 @@
         </w:rPr>
         <w:lastRenderedPageBreak/>
         <w:drawing>
-          <wp:inline distT="0" distB="0" distL="0" distR="0">
+          <wp:inline distT="0" distB="0" distL="0" distR="0" wp14:anchorId="515C994C" wp14:editId="6871ECAC">
             <wp:extent cx="5762625" cy="4419600"/>
             <wp:effectExtent l="0" t="0" r="9525" b="0"/>
             <wp:docPr id="8" name="Grafik 8"/>
@@ -2570,7 +2438,7 @@
                     </pic:cNvPicPr>
                   </pic:nvPicPr>
                   <pic:blipFill>
-                    <a:blip r:embed="rId17">
+                    <a:blip r:embed="rId19">
                       <a:extLst>
                         <a:ext uri="{28A0092B-C50C-407E-A947-70E740481C1C}">
                           <a14:useLocalDpi xmlns:a14="http://schemas.microsoft.com/office/drawing/2010/main" val="0"/>
@@ -2672,7 +2540,7 @@
           <w:lang w:eastAsia="de-DE"/>
         </w:rPr>
         <w:drawing>
-          <wp:inline distT="0" distB="0" distL="0" distR="0">
+          <wp:inline distT="0" distB="0" distL="0" distR="0" wp14:anchorId="75916A2F" wp14:editId="66A375E6">
             <wp:extent cx="5772150" cy="3800475"/>
             <wp:effectExtent l="0" t="0" r="0" b="9525"/>
             <wp:docPr id="10" name="Grafik 10"/>
@@ -2689,7 +2557,7 @@
                     </pic:cNvPicPr>
                   </pic:nvPicPr>
                   <pic:blipFill>
-                    <a:blip r:embed="rId18">
+                    <a:blip r:embed="rId20">
                       <a:extLst>
                         <a:ext uri="{28A0092B-C50C-407E-A947-70E740481C1C}">
                           <a14:useLocalDpi xmlns:a14="http://schemas.microsoft.com/office/drawing/2010/main" val="0"/>
@@ -2744,23 +2612,7 @@
           <w:color w:val="FF0000"/>
           <w:highlight w:val="yellow"/>
         </w:rPr>
-        <w:t>[</w:t>
-      </w:r>
-      <w:proofErr w:type="gramStart"/>
-      <w:r>
-        <w:rPr>
-          <w:color w:val="FF0000"/>
-          <w:highlight w:val="yellow"/>
-        </w:rPr>
-        <w:t>fehlt</w:t>
-      </w:r>
-      <w:proofErr w:type="gramEnd"/>
-      <w:r>
-        <w:rPr>
-          <w:color w:val="FF0000"/>
-          <w:highlight w:val="yellow"/>
-        </w:rPr>
-        <w:t>!]</w:t>
+        <w:t>[fehlt!]</w:t>
       </w:r>
     </w:p>
     <w:p>
@@ -2869,7 +2721,7 @@
           <w:lang w:eastAsia="de-DE"/>
         </w:rPr>
         <w:drawing>
-          <wp:inline distT="0" distB="0" distL="0" distR="0">
+          <wp:inline distT="0" distB="0" distL="0" distR="0" wp14:anchorId="27EED6E4" wp14:editId="10B6B69B">
             <wp:extent cx="5753100" cy="4457700"/>
             <wp:effectExtent l="0" t="0" r="0" b="0"/>
             <wp:docPr id="13" name="Grafik 13"/>
@@ -2886,7 +2738,7 @@
                     </pic:cNvPicPr>
                   </pic:nvPicPr>
                   <pic:blipFill>
-                    <a:blip r:embed="rId19">
+                    <a:blip r:embed="rId21">
                       <a:extLst>
                         <a:ext uri="{28A0092B-C50C-407E-A947-70E740481C1C}">
                           <a14:useLocalDpi xmlns:a14="http://schemas.microsoft.com/office/drawing/2010/main" val="0"/>
@@ -2929,151 +2781,119 @@
           <w:color w:val="FF0000"/>
           <w:highlight w:val="yellow"/>
         </w:rPr>
-        <w:t>[</w:t>
-      </w:r>
-      <w:proofErr w:type="gramStart"/>
+        <w:t>[suchen, auswählen, bearbeiten?!]</w:t>
+      </w:r>
+    </w:p>
+    <w:p>
+      <w:pPr>
+        <w:pStyle w:val="berschrift3"/>
+      </w:pPr>
+      <w:r>
+        <w:t>Usecase „arbeitsgruppe löschen“</w:t>
+      </w:r>
+    </w:p>
+    <w:p>
+      <w:pPr>
+        <w:rPr>
+          <w:b/>
+        </w:rPr>
+      </w:pPr>
+      <w:r>
+        <w:rPr>
+          <w:b/>
+        </w:rPr>
+        <w:t>Anforderung:</w:t>
+      </w:r>
+    </w:p>
+    <w:p>
+      <w:r>
+        <w:t>Die Fachbereichsorganisation soll eine Arbeitsgruppe löschen können.</w:t>
+      </w:r>
+    </w:p>
+    <w:p>
+      <w:pPr>
+        <w:rPr>
+          <w:b/>
+        </w:rPr>
+      </w:pPr>
+      <w:r>
+        <w:rPr>
+          <w:b/>
+        </w:rPr>
+        <w:t>Realisierung:</w:t>
+      </w:r>
+    </w:p>
+    <w:p>
+      <w:pPr>
+        <w:rPr>
+          <w:color w:val="FF0000"/>
+        </w:rPr>
+      </w:pPr>
       <w:r>
         <w:rPr>
           <w:color w:val="FF0000"/>
           <w:highlight w:val="yellow"/>
         </w:rPr>
-        <w:t>suchen</w:t>
-      </w:r>
-      <w:proofErr w:type="gramEnd"/>
+        <w:t>[suchen, auswählen, löschen?!]</w:t>
+      </w:r>
+    </w:p>
+    <w:p>
+      <w:pPr>
+        <w:rPr>
+          <w:color w:val="FF0000"/>
+        </w:rPr>
+      </w:pPr>
+    </w:p>
+    <w:p>
+      <w:pPr>
+        <w:pStyle w:val="berschrift3"/>
+      </w:pPr>
+      <w:r>
+        <w:t>Usecase „bereich anlegen“</w:t>
+      </w:r>
+    </w:p>
+    <w:p>
+      <w:pPr>
+        <w:rPr>
+          <w:b/>
+        </w:rPr>
+      </w:pPr>
+      <w:r>
+        <w:rPr>
+          <w:b/>
+        </w:rPr>
+        <w:t>Anforderung:</w:t>
+      </w:r>
+    </w:p>
+    <w:p>
+      <w:r>
+        <w:t>Die Fachbereichsorganisation soll einen Bereich mit Angabe der Kurzbezeichnung und Bezeichnung anlegen können.</w:t>
+      </w:r>
+    </w:p>
+    <w:p>
+      <w:pPr>
+        <w:rPr>
+          <w:b/>
+        </w:rPr>
+      </w:pPr>
+      <w:r>
+        <w:rPr>
+          <w:b/>
+        </w:rPr>
+        <w:t>Realisierung:</w:t>
+      </w:r>
+    </w:p>
+    <w:p>
+      <w:pPr>
+        <w:rPr>
+          <w:color w:val="FF0000"/>
+        </w:rPr>
+      </w:pPr>
       <w:r>
         <w:rPr>
           <w:color w:val="FF0000"/>
           <w:highlight w:val="yellow"/>
         </w:rPr>
-        <w:t>, auswählen, bearbeiten?!]</w:t>
-      </w:r>
-    </w:p>
-    <w:p>
-      <w:pPr>
-        <w:pStyle w:val="berschrift3"/>
-      </w:pPr>
-      <w:r>
-        <w:t>Usecase „arbeitsgruppe löschen“</w:t>
-      </w:r>
-    </w:p>
-    <w:p>
-      <w:pPr>
-        <w:rPr>
-          <w:b/>
-        </w:rPr>
-      </w:pPr>
-      <w:r>
-        <w:rPr>
-          <w:b/>
-        </w:rPr>
-        <w:t>Anforderung:</w:t>
-      </w:r>
-    </w:p>
-    <w:p>
-      <w:r>
-        <w:t>Die Fachbereichsorganisation soll eine Arbeitsgruppe löschen können.</w:t>
-      </w:r>
-    </w:p>
-    <w:p>
-      <w:pPr>
-        <w:rPr>
-          <w:b/>
-        </w:rPr>
-      </w:pPr>
-      <w:r>
-        <w:rPr>
-          <w:b/>
-        </w:rPr>
-        <w:t>Realisierung:</w:t>
-      </w:r>
-    </w:p>
-    <w:p>
-      <w:pPr>
-        <w:rPr>
-          <w:color w:val="FF0000"/>
-        </w:rPr>
-      </w:pPr>
-      <w:r>
-        <w:rPr>
-          <w:color w:val="FF0000"/>
-          <w:highlight w:val="yellow"/>
-        </w:rPr>
-        <w:t>[</w:t>
-      </w:r>
-      <w:proofErr w:type="gramStart"/>
-      <w:r>
-        <w:rPr>
-          <w:color w:val="FF0000"/>
-          <w:highlight w:val="yellow"/>
-        </w:rPr>
-        <w:t>suchen</w:t>
-      </w:r>
-      <w:proofErr w:type="gramEnd"/>
-      <w:r>
-        <w:rPr>
-          <w:color w:val="FF0000"/>
-          <w:highlight w:val="yellow"/>
-        </w:rPr>
-        <w:t>, auswählen, löschen?!]</w:t>
-      </w:r>
-    </w:p>
-    <w:p>
-      <w:pPr>
-        <w:rPr>
-          <w:color w:val="FF0000"/>
-        </w:rPr>
-      </w:pPr>
-    </w:p>
-    <w:p>
-      <w:pPr>
-        <w:pStyle w:val="berschrift3"/>
-      </w:pPr>
-      <w:r>
-        <w:t>Usecase „bereich anlegen“</w:t>
-      </w:r>
-    </w:p>
-    <w:p>
-      <w:pPr>
-        <w:rPr>
-          <w:b/>
-        </w:rPr>
-      </w:pPr>
-      <w:r>
-        <w:rPr>
-          <w:b/>
-        </w:rPr>
-        <w:t>Anforderung:</w:t>
-      </w:r>
-    </w:p>
-    <w:p>
-      <w:r>
-        <w:t>Die Fachbereichsorganisation soll einen Bereich mit Angabe der Kurzbezeichnung und Bezeichnung anlegen können.</w:t>
-      </w:r>
-    </w:p>
-    <w:p>
-      <w:pPr>
-        <w:rPr>
-          <w:b/>
-        </w:rPr>
-      </w:pPr>
-      <w:r>
-        <w:rPr>
-          <w:b/>
-        </w:rPr>
-        <w:t>Realisierung:</w:t>
-      </w:r>
-    </w:p>
-    <w:p>
-      <w:pPr>
-        <w:rPr>
-          <w:color w:val="FF0000"/>
-        </w:rPr>
-      </w:pPr>
-      <w:r>
-        <w:rPr>
-          <w:color w:val="FF0000"/>
-          <w:highlight w:val="yellow"/>
-        </w:rPr>
         <w:t>[nicht vorhanden?!]</w:t>
       </w:r>
     </w:p>
@@ -3124,7 +2944,7 @@
           <w:lang w:eastAsia="de-DE"/>
         </w:rPr>
         <w:drawing>
-          <wp:inline distT="0" distB="0" distL="0" distR="0">
+          <wp:inline distT="0" distB="0" distL="0" distR="0" wp14:anchorId="4C88209D" wp14:editId="1D580BBE">
             <wp:extent cx="5753100" cy="4572000"/>
             <wp:effectExtent l="0" t="0" r="0" b="0"/>
             <wp:docPr id="12" name="Grafik 12"/>
@@ -3141,7 +2961,7 @@
                     </pic:cNvPicPr>
                   </pic:nvPicPr>
                   <pic:blipFill>
-                    <a:blip r:embed="rId20">
+                    <a:blip r:embed="rId22">
                       <a:extLst>
                         <a:ext uri="{28A0092B-C50C-407E-A947-70E740481C1C}">
                           <a14:useLocalDpi xmlns:a14="http://schemas.microsoft.com/office/drawing/2010/main" val="0"/>
@@ -3253,23 +3073,7 @@
           <w:color w:val="FF0000"/>
           <w:highlight w:val="yellow"/>
         </w:rPr>
-        <w:t>[</w:t>
-      </w:r>
-      <w:proofErr w:type="gramStart"/>
-      <w:r>
-        <w:rPr>
-          <w:color w:val="FF0000"/>
-          <w:highlight w:val="yellow"/>
-        </w:rPr>
-        <w:t>suchen</w:t>
-      </w:r>
-      <w:proofErr w:type="gramEnd"/>
-      <w:r>
-        <w:rPr>
-          <w:color w:val="FF0000"/>
-          <w:highlight w:val="yellow"/>
-        </w:rPr>
-        <w:t>, auswählen und löschen?]</w:t>
+        <w:t>[suchen, auswählen und löschen?]</w:t>
       </w:r>
     </w:p>
     <w:p>
@@ -3319,23 +3123,7 @@
     </w:p>
     <w:p>
       <w:r>
-        <w:t xml:space="preserve">Auf einem </w:t>
-      </w:r>
-      <w:proofErr w:type="spellStart"/>
-      <w:r>
-        <w:t>Tomcat</w:t>
-      </w:r>
-      <w:proofErr w:type="spellEnd"/>
-      <w:r>
-        <w:t xml:space="preserve"> </w:t>
-      </w:r>
-      <w:proofErr w:type="spellStart"/>
-      <w:r>
-        <w:t>Application</w:t>
-      </w:r>
-      <w:proofErr w:type="spellEnd"/>
-      <w:r>
-        <w:t xml:space="preserve"> Server läuft jede Nacht ein Job, der die Einträge des Vortages ausliest und zur bestehenden Summe der entsprechenden Kalenderwoche im Jahr in die Tabelle „Wochenübersicht“ hinzufügt bzw. einen neuen Eintrag für eine neue Kalenderwoche in der Tabelle anlegt.</w:t>
+        <w:t>Auf einem Tomcat Application Server läuft jede Nacht ein Job, der die Einträge des Vortages ausliest und zur bestehenden Summe der entsprechenden Kalenderwoche im Jahr in die Tabelle „Wochenübersicht“ hinzufügt bzw. einen neuen Eintrag für eine neue Kalenderwoche in der Tabelle anlegt.</w:t>
       </w:r>
     </w:p>
     <w:p>
@@ -3379,23 +3167,7 @@
     </w:p>
     <w:p>
       <w:r>
-        <w:t xml:space="preserve">Auf einem </w:t>
-      </w:r>
-      <w:proofErr w:type="spellStart"/>
-      <w:r>
-        <w:t>Tomcat</w:t>
-      </w:r>
-      <w:proofErr w:type="spellEnd"/>
-      <w:r>
-        <w:t xml:space="preserve"> </w:t>
-      </w:r>
-      <w:proofErr w:type="spellStart"/>
-      <w:r>
-        <w:t>Application</w:t>
-      </w:r>
-      <w:proofErr w:type="spellEnd"/>
-      <w:r>
-        <w:t xml:space="preserve"> Server läuft jede Nacht ein Job, der die Einträge des Vortages ausliest und zur bestehenden Summe des entsprechenden Kalenderjahres in die Tabelle „Jahresübersicht“ hinzufügt bzw. nach Jahreswechsel einen neuen Eintrag für das neue Jahr erstellt.</w:t>
+        <w:t>Auf einem Tomcat Application Server läuft jede Nacht ein Job, der die Einträge des Vortages ausliest und zur bestehenden Summe des entsprechenden Kalenderjahres in die Tabelle „Jahresübersicht“ hinzufügt bzw. nach Jahreswechsel einen neuen Eintrag für das neue Jahr erstellt.</w:t>
       </w:r>
     </w:p>
     <w:p>
@@ -3439,23 +3211,7 @@
     </w:p>
     <w:p>
       <w:r>
-        <w:t xml:space="preserve">Auf einem </w:t>
-      </w:r>
-      <w:proofErr w:type="spellStart"/>
-      <w:r>
-        <w:t>Tomcat</w:t>
-      </w:r>
-      <w:proofErr w:type="spellEnd"/>
-      <w:r>
-        <w:t xml:space="preserve"> </w:t>
-      </w:r>
-      <w:proofErr w:type="spellStart"/>
-      <w:r>
-        <w:t>Application</w:t>
-      </w:r>
-      <w:proofErr w:type="spellEnd"/>
-      <w:r>
-        <w:t xml:space="preserve"> Server läuft jede Nacht ein Job, der die Einträge in der Tabelle „Eintrag“ anhand des Datum darauf überprüft, ob sie bereits 3 Monate (90 Tage) oder länger eingetragen sind. Ist dies der Fall, werden sie gelöscht.</w:t>
+        <w:t>Auf einem Tomcat Application Server läuft jede Nacht ein Job, der die Einträge in der Tabelle „Eintrag“ anhand des Datum darauf überprüft, ob sie bereits 3 Monate (90 Tage) oder länger eingetragen sind. Ist dies der Fall, werden sie gelöscht.</w:t>
       </w:r>
     </w:p>
     <w:p>
@@ -3479,11 +3235,11 @@
     </w:p>
     <w:p>
       <w:r>
-        <w:object w:dxaOrig="19095" w:dyaOrig="8858">
-          <v:shape id="_x0000_i1029" type="#_x0000_t75" style="width:458.3pt;height:255.1pt" o:ole="">
-            <v:imagedata r:id="rId21" o:title="" cropleft="10832f"/>
+        <w:object w:dxaOrig="19095" w:dyaOrig="8858" w14:anchorId="55C7304B">
+          <v:shape id="_x0000_i1025" type="#_x0000_t75" style="width:458.3pt;height:255.1pt" o:ole="">
+            <v:imagedata r:id="rId23" o:title="" cropleft="10832f"/>
           </v:shape>
-          <o:OLEObject Type="Embed" ProgID="Visio.Drawing.15" ShapeID="_x0000_i1029" DrawAspect="Content" ObjectID="_1442838057" r:id="rId22"/>
+          <o:OLEObject Type="Embed" ProgID="Visio.Drawing.15" ShapeID="_x0000_i1025" DrawAspect="Content" ObjectID="_1442842988" r:id="rId24"/>
         </w:object>
       </w:r>
     </w:p>
@@ -3636,48 +3392,124 @@
     <w:p>
       <w:pPr>
         <w:pStyle w:val="berschrift2"/>
-      </w:pPr>
-      <w:r>
+        <w:rPr>
+          <w:lang w:val="en-US"/>
+        </w:rPr>
+      </w:pPr>
+      <w:r>
+        <w:rPr>
+          <w:lang w:val="en-US"/>
+        </w:rPr>
         <w:t>View</w:t>
       </w:r>
     </w:p>
     <w:p>
-      <w:r>
-        <w:t>[techn. Modell View]</w:t>
+      <w:pPr>
+        <w:rPr>
+          <w:lang w:val="en-US"/>
+        </w:rPr>
+      </w:pPr>
+      <w:r>
+        <w:rPr>
+          <w:lang w:val="en-US"/>
+        </w:rPr>
+        <w:t>[</w:t>
+      </w:r>
+      <w:proofErr w:type="gramStart"/>
+      <w:r>
+        <w:rPr>
+          <w:lang w:val="en-US"/>
+        </w:rPr>
+        <w:t>techn</w:t>
+      </w:r>
+      <w:proofErr w:type="gramEnd"/>
+      <w:r>
+        <w:rPr>
+          <w:lang w:val="en-US"/>
+        </w:rPr>
+        <w:t>. Modell View]</w:t>
       </w:r>
     </w:p>
     <w:p>
       <w:pPr>
         <w:pStyle w:val="berschrift2"/>
-      </w:pPr>
-      <w:r>
+        <w:rPr>
+          <w:lang w:val="en-US"/>
+        </w:rPr>
+      </w:pPr>
+      <w:r>
+        <w:rPr>
+          <w:lang w:val="en-US"/>
+        </w:rPr>
         <w:t>Control</w:t>
       </w:r>
     </w:p>
     <w:p>
-      <w:r>
-        <w:t xml:space="preserve">[techn. Modell </w:t>
-      </w:r>
-      <w:proofErr w:type="spellStart"/>
-      <w:r>
-        <w:t>Control</w:t>
-      </w:r>
-      <w:proofErr w:type="spellEnd"/>
-      <w:r>
-        <w:t>]</w:t>
+      <w:pPr>
+        <w:rPr>
+          <w:lang w:val="en-US"/>
+        </w:rPr>
+      </w:pPr>
+      <w:r>
+        <w:rPr>
+          <w:lang w:val="en-US"/>
+        </w:rPr>
+        <w:t>[</w:t>
+      </w:r>
+      <w:proofErr w:type="gramStart"/>
+      <w:r>
+        <w:rPr>
+          <w:lang w:val="en-US"/>
+        </w:rPr>
+        <w:t>techn</w:t>
+      </w:r>
+      <w:proofErr w:type="gramEnd"/>
+      <w:r>
+        <w:rPr>
+          <w:lang w:val="en-US"/>
+        </w:rPr>
+        <w:t>. Modell Control]</w:t>
       </w:r>
     </w:p>
     <w:p>
       <w:pPr>
         <w:pStyle w:val="berschrift2"/>
-      </w:pPr>
-      <w:r>
+        <w:rPr>
+          <w:lang w:val="en-US"/>
+        </w:rPr>
+      </w:pPr>
+      <w:r>
+        <w:rPr>
+          <w:lang w:val="en-US"/>
+        </w:rPr>
         <w:t>Model</w:t>
       </w:r>
     </w:p>
     <w:p>
-      <w:r>
-        <w:t>[techn. Modell Model]</w:t>
+      <w:pPr>
+        <w:rPr>
+          <w:lang w:val="en-US"/>
+        </w:rPr>
+      </w:pPr>
+      <w:r>
+        <w:rPr>
+          <w:lang w:val="en-US"/>
+        </w:rPr>
+        <w:t>[</w:t>
+      </w:r>
+      <w:proofErr w:type="gramStart"/>
+      <w:r>
+        <w:rPr>
+          <w:lang w:val="en-US"/>
+        </w:rPr>
+        <w:t>techn</w:t>
+      </w:r>
+      <w:proofErr w:type="gramEnd"/>
+      <w:r>
+        <w:rPr>
+          <w:lang w:val="en-US"/>
+        </w:rPr>
+        <w:t>. Modell Model]</w:t>
       </w:r>
     </w:p>
     <w:p>
@@ -3716,7 +3548,7 @@
           <w:lang w:eastAsia="de-DE"/>
         </w:rPr>
         <w:drawing>
-          <wp:inline distT="0" distB="0" distL="0" distR="0">
+          <wp:inline distT="0" distB="0" distL="0" distR="0" wp14:anchorId="559496E5" wp14:editId="406DAD60">
             <wp:extent cx="5753100" cy="6134100"/>
             <wp:effectExtent l="0" t="0" r="0" b="0"/>
             <wp:docPr id="1" name="Grafik 1" descr="C:\Users\Johannes\AppData\Local\Microsoft\Windows\INetCache\Content.Word\Datenbankmodell Fallstudie PNG+.png"/>
@@ -3733,7 +3565,7 @@
                     </pic:cNvPicPr>
                   </pic:nvPicPr>
                   <pic:blipFill>
-                    <a:blip r:embed="rId23">
+                    <a:blip r:embed="rId25">
                       <a:extLst>
                         <a:ext uri="{28A0092B-C50C-407E-A947-70E740481C1C}">
                           <a14:useLocalDpi xmlns:a14="http://schemas.microsoft.com/office/drawing/2010/main" val="0"/>
@@ -3783,7 +3615,7 @@
     <w:tbl>
       <w:tblPr>
         <w:tblW w:w="8886" w:type="dxa"/>
-        <w:tblInd w:w="-110" w:type="dxa"/>
+        <w:tblInd w:w="-118" w:type="dxa"/>
         <w:tblLayout w:type="fixed"/>
         <w:tblCellMar>
           <w:left w:w="70" w:type="dxa"/>
@@ -3795,16 +3627,10 @@
         <w:gridCol w:w="1322"/>
         <w:gridCol w:w="4119"/>
         <w:gridCol w:w="1016"/>
-        <w:gridCol w:w="1142"/>
-        <w:gridCol w:w="1287"/>
+        <w:gridCol w:w="1166"/>
+        <w:gridCol w:w="1263"/>
       </w:tblGrid>
       <w:tr>
-        <w:tblPrEx>
-          <w:tblCellMar>
-            <w:top w:w="0" w:type="dxa"/>
-            <w:bottom w:w="0" w:type="dxa"/>
-          </w:tblCellMar>
-        </w:tblPrEx>
         <w:trPr>
           <w:trHeight w:val="274"/>
         </w:trPr>
@@ -3915,7 +3741,7 @@
         </w:tc>
         <w:tc>
           <w:tcPr>
-            <w:tcW w:w="1142" w:type="dxa"/>
+            <w:tcW w:w="1166" w:type="dxa"/>
             <w:tcBorders>
               <w:top w:val="single" w:sz="6" w:space="0" w:color="auto"/>
               <w:left w:val="single" w:sz="6" w:space="0" w:color="auto"/>
@@ -3950,7 +3776,7 @@
         </w:tc>
         <w:tc>
           <w:tcPr>
-            <w:tcW w:w="1287" w:type="dxa"/>
+            <w:tcW w:w="1263" w:type="dxa"/>
             <w:tcBorders>
               <w:top w:val="single" w:sz="6" w:space="0" w:color="auto"/>
               <w:left w:val="single" w:sz="6" w:space="0" w:color="auto"/>
@@ -3972,6 +3798,8 @@
                 <w:szCs w:val="22"/>
               </w:rPr>
             </w:pPr>
+            <w:bookmarkStart w:id="3" w:name="_GoBack"/>
+            <w:bookmarkEnd w:id="3"/>
             <w:r>
               <w:rPr>
                 <w:rFonts w:ascii="Calibri" w:hAnsi="Calibri" w:cs="Calibri"/>
@@ -3985,12 +3813,6 @@
         </w:tc>
       </w:tr>
       <w:tr>
-        <w:tblPrEx>
-          <w:tblCellMar>
-            <w:top w:w="0" w:type="dxa"/>
-            <w:bottom w:w="0" w:type="dxa"/>
-          </w:tblCellMar>
-        </w:tblPrEx>
         <w:trPr>
           <w:trHeight w:val="274"/>
         </w:trPr>
@@ -4051,25 +3873,14 @@
                 <w:szCs w:val="22"/>
               </w:rPr>
             </w:pPr>
-            <w:proofErr w:type="spellStart"/>
-            <w:r>
-              <w:rPr>
-                <w:rFonts w:ascii="Calibri" w:hAnsi="Calibri" w:cs="Calibri"/>
-                <w:color w:val="000000"/>
-                <w:sz w:val="22"/>
-                <w:szCs w:val="22"/>
-              </w:rPr>
-              <w:t>UseCases</w:t>
-            </w:r>
-            <w:proofErr w:type="spellEnd"/>
-            <w:r>
-              <w:rPr>
-                <w:rFonts w:ascii="Calibri" w:hAnsi="Calibri" w:cs="Calibri"/>
-                <w:color w:val="000000"/>
-                <w:sz w:val="22"/>
-                <w:szCs w:val="22"/>
-              </w:rPr>
-              <w:t xml:space="preserve"> erstellen</w:t>
+            <w:r>
+              <w:rPr>
+                <w:rFonts w:ascii="Calibri" w:hAnsi="Calibri" w:cs="Calibri"/>
+                <w:color w:val="000000"/>
+                <w:sz w:val="22"/>
+                <w:szCs w:val="22"/>
+              </w:rPr>
+              <w:t>UseCases erstellen</w:t>
             </w:r>
           </w:p>
         </w:tc>
@@ -4110,7 +3921,7 @@
         </w:tc>
         <w:tc>
           <w:tcPr>
-            <w:tcW w:w="1142" w:type="dxa"/>
+            <w:tcW w:w="1166" w:type="dxa"/>
             <w:tcBorders>
               <w:top w:val="nil"/>
               <w:left w:val="nil"/>
@@ -4145,7 +3956,7 @@
         </w:tc>
         <w:tc>
           <w:tcPr>
-            <w:tcW w:w="1287" w:type="dxa"/>
+            <w:tcW w:w="1263" w:type="dxa"/>
             <w:tcBorders>
               <w:top w:val="nil"/>
               <w:left w:val="nil"/>
@@ -4180,12 +3991,6 @@
         </w:tc>
       </w:tr>
       <w:tr>
-        <w:tblPrEx>
-          <w:tblCellMar>
-            <w:top w:w="0" w:type="dxa"/>
-            <w:bottom w:w="0" w:type="dxa"/>
-          </w:tblCellMar>
-        </w:tblPrEx>
         <w:trPr>
           <w:trHeight w:val="274"/>
         </w:trPr>
@@ -4294,7 +4099,7 @@
         </w:tc>
         <w:tc>
           <w:tcPr>
-            <w:tcW w:w="1142" w:type="dxa"/>
+            <w:tcW w:w="1166" w:type="dxa"/>
             <w:tcBorders>
               <w:top w:val="nil"/>
               <w:left w:val="nil"/>
@@ -4329,7 +4134,7 @@
         </w:tc>
         <w:tc>
           <w:tcPr>
-            <w:tcW w:w="1287" w:type="dxa"/>
+            <w:tcW w:w="1263" w:type="dxa"/>
             <w:tcBorders>
               <w:top w:val="nil"/>
               <w:left w:val="nil"/>
@@ -4364,12 +4169,6 @@
         </w:tc>
       </w:tr>
       <w:tr>
-        <w:tblPrEx>
-          <w:tblCellMar>
-            <w:top w:w="0" w:type="dxa"/>
-            <w:bottom w:w="0" w:type="dxa"/>
-          </w:tblCellMar>
-        </w:tblPrEx>
         <w:trPr>
           <w:trHeight w:val="274"/>
         </w:trPr>
@@ -4478,7 +4277,7 @@
         </w:tc>
         <w:tc>
           <w:tcPr>
-            <w:tcW w:w="1142" w:type="dxa"/>
+            <w:tcW w:w="1166" w:type="dxa"/>
             <w:tcBorders>
               <w:top w:val="nil"/>
               <w:left w:val="nil"/>
@@ -4513,7 +4312,7 @@
         </w:tc>
         <w:tc>
           <w:tcPr>
-            <w:tcW w:w="1287" w:type="dxa"/>
+            <w:tcW w:w="1263" w:type="dxa"/>
             <w:tcBorders>
               <w:top w:val="nil"/>
               <w:left w:val="nil"/>
@@ -4548,12 +4347,6 @@
         </w:tc>
       </w:tr>
       <w:tr>
-        <w:tblPrEx>
-          <w:tblCellMar>
-            <w:top w:w="0" w:type="dxa"/>
-            <w:bottom w:w="0" w:type="dxa"/>
-          </w:tblCellMar>
-        </w:tblPrEx>
         <w:trPr>
           <w:trHeight w:val="274"/>
         </w:trPr>
@@ -4662,7 +4455,7 @@
         </w:tc>
         <w:tc>
           <w:tcPr>
-            <w:tcW w:w="1142" w:type="dxa"/>
+            <w:tcW w:w="1166" w:type="dxa"/>
             <w:tcBorders>
               <w:top w:val="nil"/>
               <w:left w:val="nil"/>
@@ -4697,7 +4490,7 @@
         </w:tc>
         <w:tc>
           <w:tcPr>
-            <w:tcW w:w="1287" w:type="dxa"/>
+            <w:tcW w:w="1263" w:type="dxa"/>
             <w:tcBorders>
               <w:top w:val="nil"/>
               <w:left w:val="nil"/>
@@ -4732,12 +4525,6 @@
         </w:tc>
       </w:tr>
       <w:tr>
-        <w:tblPrEx>
-          <w:tblCellMar>
-            <w:top w:w="0" w:type="dxa"/>
-            <w:bottom w:w="0" w:type="dxa"/>
-          </w:tblCellMar>
-        </w:tblPrEx>
         <w:trPr>
           <w:trHeight w:val="274"/>
         </w:trPr>
@@ -4821,7 +4608,7 @@
         </w:tc>
         <w:tc>
           <w:tcPr>
-            <w:tcW w:w="1142" w:type="dxa"/>
+            <w:tcW w:w="1166" w:type="dxa"/>
             <w:tcBorders>
               <w:top w:val="nil"/>
               <w:left w:val="nil"/>
@@ -4847,7 +4634,7 @@
         </w:tc>
         <w:tc>
           <w:tcPr>
-            <w:tcW w:w="1287" w:type="dxa"/>
+            <w:tcW w:w="1263" w:type="dxa"/>
             <w:tcBorders>
               <w:top w:val="nil"/>
               <w:left w:val="nil"/>
@@ -4873,12 +4660,6 @@
         </w:tc>
       </w:tr>
       <w:tr>
-        <w:tblPrEx>
-          <w:tblCellMar>
-            <w:top w:w="0" w:type="dxa"/>
-            <w:bottom w:w="0" w:type="dxa"/>
-          </w:tblCellMar>
-        </w:tblPrEx>
         <w:trPr>
           <w:trHeight w:val="274"/>
         </w:trPr>
@@ -4987,7 +4768,7 @@
         </w:tc>
         <w:tc>
           <w:tcPr>
-            <w:tcW w:w="1142" w:type="dxa"/>
+            <w:tcW w:w="1166" w:type="dxa"/>
             <w:tcBorders>
               <w:top w:val="nil"/>
               <w:left w:val="nil"/>
@@ -5022,7 +4803,7 @@
         </w:tc>
         <w:tc>
           <w:tcPr>
-            <w:tcW w:w="1287" w:type="dxa"/>
+            <w:tcW w:w="1263" w:type="dxa"/>
             <w:tcBorders>
               <w:top w:val="nil"/>
               <w:left w:val="nil"/>
@@ -5057,12 +4838,6 @@
         </w:tc>
       </w:tr>
       <w:tr>
-        <w:tblPrEx>
-          <w:tblCellMar>
-            <w:top w:w="0" w:type="dxa"/>
-            <w:bottom w:w="0" w:type="dxa"/>
-          </w:tblCellMar>
-        </w:tblPrEx>
         <w:trPr>
           <w:trHeight w:val="274"/>
         </w:trPr>
@@ -5146,7 +4921,7 @@
         </w:tc>
         <w:tc>
           <w:tcPr>
-            <w:tcW w:w="1142" w:type="dxa"/>
+            <w:tcW w:w="1166" w:type="dxa"/>
             <w:tcBorders>
               <w:top w:val="nil"/>
               <w:left w:val="nil"/>
@@ -5172,7 +4947,7 @@
         </w:tc>
         <w:tc>
           <w:tcPr>
-            <w:tcW w:w="1287" w:type="dxa"/>
+            <w:tcW w:w="1263" w:type="dxa"/>
             <w:tcBorders>
               <w:top w:val="nil"/>
               <w:left w:val="nil"/>
@@ -5198,12 +4973,6 @@
         </w:tc>
       </w:tr>
       <w:tr>
-        <w:tblPrEx>
-          <w:tblCellMar>
-            <w:top w:w="0" w:type="dxa"/>
-            <w:bottom w:w="0" w:type="dxa"/>
-          </w:tblCellMar>
-        </w:tblPrEx>
         <w:trPr>
           <w:trHeight w:val="274"/>
         </w:trPr>
@@ -5312,7 +5081,7 @@
         </w:tc>
         <w:tc>
           <w:tcPr>
-            <w:tcW w:w="1142" w:type="dxa"/>
+            <w:tcW w:w="1166" w:type="dxa"/>
             <w:tcBorders>
               <w:top w:val="nil"/>
               <w:left w:val="nil"/>
@@ -5347,7 +5116,7 @@
         </w:tc>
         <w:tc>
           <w:tcPr>
-            <w:tcW w:w="1287" w:type="dxa"/>
+            <w:tcW w:w="1263" w:type="dxa"/>
             <w:tcBorders>
               <w:top w:val="nil"/>
               <w:left w:val="nil"/>
@@ -5382,12 +5151,6 @@
         </w:tc>
       </w:tr>
       <w:tr>
-        <w:tblPrEx>
-          <w:tblCellMar>
-            <w:top w:w="0" w:type="dxa"/>
-            <w:bottom w:w="0" w:type="dxa"/>
-          </w:tblCellMar>
-        </w:tblPrEx>
         <w:trPr>
           <w:trHeight w:val="274"/>
         </w:trPr>
@@ -5487,7 +5250,7 @@
         </w:tc>
         <w:tc>
           <w:tcPr>
-            <w:tcW w:w="1142" w:type="dxa"/>
+            <w:tcW w:w="1166" w:type="dxa"/>
             <w:tcBorders>
               <w:top w:val="nil"/>
               <w:left w:val="nil"/>
@@ -5522,7 +5285,7 @@
         </w:tc>
         <w:tc>
           <w:tcPr>
-            <w:tcW w:w="1287" w:type="dxa"/>
+            <w:tcW w:w="1263" w:type="dxa"/>
             <w:tcBorders>
               <w:top w:val="nil"/>
               <w:left w:val="nil"/>
@@ -5557,12 +5320,6 @@
         </w:tc>
       </w:tr>
       <w:tr>
-        <w:tblPrEx>
-          <w:tblCellMar>
-            <w:top w:w="0" w:type="dxa"/>
-            <w:bottom w:w="0" w:type="dxa"/>
-          </w:tblCellMar>
-        </w:tblPrEx>
         <w:trPr>
           <w:trHeight w:val="274"/>
         </w:trPr>
@@ -5671,7 +5428,7 @@
         </w:tc>
         <w:tc>
           <w:tcPr>
-            <w:tcW w:w="1142" w:type="dxa"/>
+            <w:tcW w:w="1166" w:type="dxa"/>
             <w:tcBorders>
               <w:top w:val="nil"/>
               <w:left w:val="nil"/>
@@ -5706,7 +5463,7 @@
         </w:tc>
         <w:tc>
           <w:tcPr>
-            <w:tcW w:w="1287" w:type="dxa"/>
+            <w:tcW w:w="1263" w:type="dxa"/>
             <w:tcBorders>
               <w:top w:val="nil"/>
               <w:left w:val="nil"/>
@@ -5741,12 +5498,6 @@
         </w:tc>
       </w:tr>
       <w:tr>
-        <w:tblPrEx>
-          <w:tblCellMar>
-            <w:top w:w="0" w:type="dxa"/>
-            <w:bottom w:w="0" w:type="dxa"/>
-          </w:tblCellMar>
-        </w:tblPrEx>
         <w:trPr>
           <w:trHeight w:val="274"/>
         </w:trPr>
@@ -5855,7 +5606,7 @@
         </w:tc>
         <w:tc>
           <w:tcPr>
-            <w:tcW w:w="1142" w:type="dxa"/>
+            <w:tcW w:w="1166" w:type="dxa"/>
             <w:tcBorders>
               <w:top w:val="nil"/>
               <w:left w:val="nil"/>
@@ -5890,7 +5641,7 @@
         </w:tc>
         <w:tc>
           <w:tcPr>
-            <w:tcW w:w="1287" w:type="dxa"/>
+            <w:tcW w:w="1263" w:type="dxa"/>
             <w:tcBorders>
               <w:top w:val="nil"/>
               <w:left w:val="nil"/>
@@ -5925,12 +5676,6 @@
         </w:tc>
       </w:tr>
       <w:tr>
-        <w:tblPrEx>
-          <w:tblCellMar>
-            <w:top w:w="0" w:type="dxa"/>
-            <w:bottom w:w="0" w:type="dxa"/>
-          </w:tblCellMar>
-        </w:tblPrEx>
         <w:trPr>
           <w:trHeight w:val="274"/>
         </w:trPr>
@@ -6030,7 +5775,7 @@
         </w:tc>
         <w:tc>
           <w:tcPr>
-            <w:tcW w:w="1142" w:type="dxa"/>
+            <w:tcW w:w="1166" w:type="dxa"/>
             <w:tcBorders>
               <w:top w:val="nil"/>
               <w:left w:val="nil"/>
@@ -6065,7 +5810,7 @@
         </w:tc>
         <w:tc>
           <w:tcPr>
-            <w:tcW w:w="1287" w:type="dxa"/>
+            <w:tcW w:w="1263" w:type="dxa"/>
             <w:tcBorders>
               <w:top w:val="nil"/>
               <w:left w:val="nil"/>
@@ -6100,12 +5845,6 @@
         </w:tc>
       </w:tr>
       <w:tr>
-        <w:tblPrEx>
-          <w:tblCellMar>
-            <w:top w:w="0" w:type="dxa"/>
-            <w:bottom w:w="0" w:type="dxa"/>
-          </w:tblCellMar>
-        </w:tblPrEx>
         <w:trPr>
           <w:trHeight w:val="274"/>
         </w:trPr>
@@ -6205,7 +5944,7 @@
         </w:tc>
         <w:tc>
           <w:tcPr>
-            <w:tcW w:w="1142" w:type="dxa"/>
+            <w:tcW w:w="1166" w:type="dxa"/>
             <w:tcBorders>
               <w:top w:val="nil"/>
               <w:left w:val="nil"/>
@@ -6240,7 +5979,7 @@
         </w:tc>
         <w:tc>
           <w:tcPr>
-            <w:tcW w:w="1287" w:type="dxa"/>
+            <w:tcW w:w="1263" w:type="dxa"/>
             <w:tcBorders>
               <w:top w:val="nil"/>
               <w:left w:val="nil"/>
@@ -6275,12 +6014,6 @@
         </w:tc>
       </w:tr>
       <w:tr>
-        <w:tblPrEx>
-          <w:tblCellMar>
-            <w:top w:w="0" w:type="dxa"/>
-            <w:bottom w:w="0" w:type="dxa"/>
-          </w:tblCellMar>
-        </w:tblPrEx>
         <w:trPr>
           <w:trHeight w:val="274"/>
         </w:trPr>
@@ -6364,7 +6097,7 @@
         </w:tc>
         <w:tc>
           <w:tcPr>
-            <w:tcW w:w="1142" w:type="dxa"/>
+            <w:tcW w:w="1166" w:type="dxa"/>
             <w:tcBorders>
               <w:top w:val="nil"/>
               <w:left w:val="nil"/>
@@ -6390,7 +6123,7 @@
         </w:tc>
         <w:tc>
           <w:tcPr>
-            <w:tcW w:w="1287" w:type="dxa"/>
+            <w:tcW w:w="1263" w:type="dxa"/>
             <w:tcBorders>
               <w:top w:val="nil"/>
               <w:left w:val="nil"/>
@@ -6416,12 +6149,6 @@
         </w:tc>
       </w:tr>
       <w:tr>
-        <w:tblPrEx>
-          <w:tblCellMar>
-            <w:top w:w="0" w:type="dxa"/>
-            <w:bottom w:w="0" w:type="dxa"/>
-          </w:tblCellMar>
-        </w:tblPrEx>
         <w:trPr>
           <w:trHeight w:val="274"/>
         </w:trPr>
@@ -6521,7 +6248,7 @@
         </w:tc>
         <w:tc>
           <w:tcPr>
-            <w:tcW w:w="1142" w:type="dxa"/>
+            <w:tcW w:w="1166" w:type="dxa"/>
             <w:tcBorders>
               <w:top w:val="nil"/>
               <w:left w:val="nil"/>
@@ -6556,7 +6283,7 @@
         </w:tc>
         <w:tc>
           <w:tcPr>
-            <w:tcW w:w="1287" w:type="dxa"/>
+            <w:tcW w:w="1263" w:type="dxa"/>
             <w:tcBorders>
               <w:top w:val="nil"/>
               <w:left w:val="nil"/>
@@ -6591,12 +6318,6 @@
         </w:tc>
       </w:tr>
       <w:tr>
-        <w:tblPrEx>
-          <w:tblCellMar>
-            <w:top w:w="0" w:type="dxa"/>
-            <w:bottom w:w="0" w:type="dxa"/>
-          </w:tblCellMar>
-        </w:tblPrEx>
         <w:trPr>
           <w:trHeight w:val="274"/>
         </w:trPr>
@@ -6680,7 +6401,7 @@
         </w:tc>
         <w:tc>
           <w:tcPr>
-            <w:tcW w:w="1142" w:type="dxa"/>
+            <w:tcW w:w="1166" w:type="dxa"/>
             <w:tcBorders>
               <w:top w:val="nil"/>
               <w:left w:val="nil"/>
@@ -6706,7 +6427,7 @@
         </w:tc>
         <w:tc>
           <w:tcPr>
-            <w:tcW w:w="1287" w:type="dxa"/>
+            <w:tcW w:w="1263" w:type="dxa"/>
             <w:tcBorders>
               <w:top w:val="nil"/>
               <w:left w:val="nil"/>
@@ -6732,12 +6453,6 @@
         </w:tc>
       </w:tr>
       <w:tr>
-        <w:tblPrEx>
-          <w:tblCellMar>
-            <w:top w:w="0" w:type="dxa"/>
-            <w:bottom w:w="0" w:type="dxa"/>
-          </w:tblCellMar>
-        </w:tblPrEx>
         <w:trPr>
           <w:trHeight w:val="274"/>
         </w:trPr>
@@ -6837,7 +6552,7 @@
         </w:tc>
         <w:tc>
           <w:tcPr>
-            <w:tcW w:w="1142" w:type="dxa"/>
+            <w:tcW w:w="1166" w:type="dxa"/>
             <w:tcBorders>
               <w:top w:val="nil"/>
               <w:left w:val="nil"/>
@@ -6872,7 +6587,7 @@
         </w:tc>
         <w:tc>
           <w:tcPr>
-            <w:tcW w:w="1287" w:type="dxa"/>
+            <w:tcW w:w="1263" w:type="dxa"/>
             <w:tcBorders>
               <w:top w:val="nil"/>
               <w:left w:val="nil"/>
@@ -6907,12 +6622,6 @@
         </w:tc>
       </w:tr>
       <w:tr>
-        <w:tblPrEx>
-          <w:tblCellMar>
-            <w:top w:w="0" w:type="dxa"/>
-            <w:bottom w:w="0" w:type="dxa"/>
-          </w:tblCellMar>
-        </w:tblPrEx>
         <w:trPr>
           <w:trHeight w:val="274"/>
         </w:trPr>
@@ -7012,7 +6721,7 @@
         </w:tc>
         <w:tc>
           <w:tcPr>
-            <w:tcW w:w="1142" w:type="dxa"/>
+            <w:tcW w:w="1166" w:type="dxa"/>
             <w:tcBorders>
               <w:top w:val="nil"/>
               <w:left w:val="nil"/>
@@ -7047,7 +6756,7 @@
         </w:tc>
         <w:tc>
           <w:tcPr>
-            <w:tcW w:w="1287" w:type="dxa"/>
+            <w:tcW w:w="1263" w:type="dxa"/>
             <w:tcBorders>
               <w:top w:val="nil"/>
               <w:left w:val="nil"/>
@@ -7082,12 +6791,6 @@
         </w:tc>
       </w:tr>
       <w:tr>
-        <w:tblPrEx>
-          <w:tblCellMar>
-            <w:top w:w="0" w:type="dxa"/>
-            <w:bottom w:w="0" w:type="dxa"/>
-          </w:tblCellMar>
-        </w:tblPrEx>
         <w:trPr>
           <w:trHeight w:val="274"/>
         </w:trPr>
@@ -7187,7 +6890,7 @@
         </w:tc>
         <w:tc>
           <w:tcPr>
-            <w:tcW w:w="1142" w:type="dxa"/>
+            <w:tcW w:w="1166" w:type="dxa"/>
             <w:tcBorders>
               <w:top w:val="nil"/>
               <w:left w:val="nil"/>
@@ -7222,7 +6925,7 @@
         </w:tc>
         <w:tc>
           <w:tcPr>
-            <w:tcW w:w="1287" w:type="dxa"/>
+            <w:tcW w:w="1263" w:type="dxa"/>
             <w:tcBorders>
               <w:top w:val="nil"/>
               <w:left w:val="nil"/>
@@ -7257,12 +6960,6 @@
         </w:tc>
       </w:tr>
       <w:tr>
-        <w:tblPrEx>
-          <w:tblCellMar>
-            <w:top w:w="0" w:type="dxa"/>
-            <w:bottom w:w="0" w:type="dxa"/>
-          </w:tblCellMar>
-        </w:tblPrEx>
         <w:trPr>
           <w:trHeight w:val="274"/>
         </w:trPr>
@@ -7362,7 +7059,7 @@
         </w:tc>
         <w:tc>
           <w:tcPr>
-            <w:tcW w:w="1142" w:type="dxa"/>
+            <w:tcW w:w="1166" w:type="dxa"/>
             <w:tcBorders>
               <w:top w:val="nil"/>
               <w:left w:val="nil"/>
@@ -7397,7 +7094,7 @@
         </w:tc>
         <w:tc>
           <w:tcPr>
-            <w:tcW w:w="1287" w:type="dxa"/>
+            <w:tcW w:w="1263" w:type="dxa"/>
             <w:tcBorders>
               <w:top w:val="nil"/>
               <w:left w:val="nil"/>
@@ -7432,12 +7129,6 @@
         </w:tc>
       </w:tr>
       <w:tr>
-        <w:tblPrEx>
-          <w:tblCellMar>
-            <w:top w:w="0" w:type="dxa"/>
-            <w:bottom w:w="0" w:type="dxa"/>
-          </w:tblCellMar>
-        </w:tblPrEx>
         <w:trPr>
           <w:trHeight w:val="274"/>
         </w:trPr>
@@ -7537,7 +7228,7 @@
         </w:tc>
         <w:tc>
           <w:tcPr>
-            <w:tcW w:w="1142" w:type="dxa"/>
+            <w:tcW w:w="1166" w:type="dxa"/>
             <w:tcBorders>
               <w:top w:val="nil"/>
               <w:left w:val="nil"/>
@@ -7572,7 +7263,7 @@
         </w:tc>
         <w:tc>
           <w:tcPr>
-            <w:tcW w:w="1287" w:type="dxa"/>
+            <w:tcW w:w="1263" w:type="dxa"/>
             <w:tcBorders>
               <w:top w:val="nil"/>
               <w:left w:val="nil"/>
@@ -7607,12 +7298,6 @@
         </w:tc>
       </w:tr>
       <w:tr>
-        <w:tblPrEx>
-          <w:tblCellMar>
-            <w:top w:w="0" w:type="dxa"/>
-            <w:bottom w:w="0" w:type="dxa"/>
-          </w:tblCellMar>
-        </w:tblPrEx>
         <w:trPr>
           <w:trHeight w:val="274"/>
         </w:trPr>
@@ -7712,7 +7397,7 @@
         </w:tc>
         <w:tc>
           <w:tcPr>
-            <w:tcW w:w="1142" w:type="dxa"/>
+            <w:tcW w:w="1166" w:type="dxa"/>
             <w:tcBorders>
               <w:top w:val="nil"/>
               <w:left w:val="nil"/>
@@ -7747,7 +7432,7 @@
         </w:tc>
         <w:tc>
           <w:tcPr>
-            <w:tcW w:w="1287" w:type="dxa"/>
+            <w:tcW w:w="1263" w:type="dxa"/>
             <w:tcBorders>
               <w:top w:val="nil"/>
               <w:left w:val="nil"/>
@@ -7782,12 +7467,6 @@
         </w:tc>
       </w:tr>
       <w:tr>
-        <w:tblPrEx>
-          <w:tblCellMar>
-            <w:top w:w="0" w:type="dxa"/>
-            <w:bottom w:w="0" w:type="dxa"/>
-          </w:tblCellMar>
-        </w:tblPrEx>
         <w:trPr>
           <w:trHeight w:val="274"/>
         </w:trPr>
@@ -7887,7 +7566,7 @@
         </w:tc>
         <w:tc>
           <w:tcPr>
-            <w:tcW w:w="1142" w:type="dxa"/>
+            <w:tcW w:w="1166" w:type="dxa"/>
             <w:tcBorders>
               <w:top w:val="nil"/>
               <w:left w:val="nil"/>
@@ -7922,7 +7601,7 @@
         </w:tc>
         <w:tc>
           <w:tcPr>
-            <w:tcW w:w="1287" w:type="dxa"/>
+            <w:tcW w:w="1263" w:type="dxa"/>
             <w:tcBorders>
               <w:top w:val="nil"/>
               <w:left w:val="nil"/>
@@ -7957,12 +7636,6 @@
         </w:tc>
       </w:tr>
       <w:tr>
-        <w:tblPrEx>
-          <w:tblCellMar>
-            <w:top w:w="0" w:type="dxa"/>
-            <w:bottom w:w="0" w:type="dxa"/>
-          </w:tblCellMar>
-        </w:tblPrEx>
         <w:trPr>
           <w:trHeight w:val="274"/>
         </w:trPr>
@@ -8062,7 +7735,7 @@
         </w:tc>
         <w:tc>
           <w:tcPr>
-            <w:tcW w:w="1142" w:type="dxa"/>
+            <w:tcW w:w="1166" w:type="dxa"/>
             <w:tcBorders>
               <w:top w:val="nil"/>
               <w:left w:val="nil"/>
@@ -8097,7 +7770,7 @@
         </w:tc>
         <w:tc>
           <w:tcPr>
-            <w:tcW w:w="1287" w:type="dxa"/>
+            <w:tcW w:w="1263" w:type="dxa"/>
             <w:tcBorders>
               <w:top w:val="nil"/>
               <w:left w:val="nil"/>
@@ -8132,12 +7805,6 @@
         </w:tc>
       </w:tr>
       <w:tr>
-        <w:tblPrEx>
-          <w:tblCellMar>
-            <w:top w:w="0" w:type="dxa"/>
-            <w:bottom w:w="0" w:type="dxa"/>
-          </w:tblCellMar>
-        </w:tblPrEx>
         <w:trPr>
           <w:trHeight w:val="274"/>
         </w:trPr>
@@ -8237,7 +7904,7 @@
         </w:tc>
         <w:tc>
           <w:tcPr>
-            <w:tcW w:w="1142" w:type="dxa"/>
+            <w:tcW w:w="1166" w:type="dxa"/>
             <w:tcBorders>
               <w:top w:val="nil"/>
               <w:left w:val="nil"/>
@@ -8272,7 +7939,7 @@
         </w:tc>
         <w:tc>
           <w:tcPr>
-            <w:tcW w:w="1287" w:type="dxa"/>
+            <w:tcW w:w="1263" w:type="dxa"/>
             <w:tcBorders>
               <w:top w:val="nil"/>
               <w:left w:val="nil"/>
@@ -8307,12 +7974,6 @@
         </w:tc>
       </w:tr>
       <w:tr>
-        <w:tblPrEx>
-          <w:tblCellMar>
-            <w:top w:w="0" w:type="dxa"/>
-            <w:bottom w:w="0" w:type="dxa"/>
-          </w:tblCellMar>
-        </w:tblPrEx>
         <w:trPr>
           <w:trHeight w:val="274"/>
         </w:trPr>
@@ -8396,7 +8057,7 @@
         </w:tc>
         <w:tc>
           <w:tcPr>
-            <w:tcW w:w="1142" w:type="dxa"/>
+            <w:tcW w:w="1166" w:type="dxa"/>
             <w:tcBorders>
               <w:top w:val="nil"/>
               <w:left w:val="nil"/>
@@ -8422,7 +8083,7 @@
         </w:tc>
         <w:tc>
           <w:tcPr>
-            <w:tcW w:w="1287" w:type="dxa"/>
+            <w:tcW w:w="1263" w:type="dxa"/>
             <w:tcBorders>
               <w:top w:val="nil"/>
               <w:left w:val="nil"/>
@@ -8448,12 +8109,6 @@
         </w:tc>
       </w:tr>
       <w:tr>
-        <w:tblPrEx>
-          <w:tblCellMar>
-            <w:top w:w="0" w:type="dxa"/>
-            <w:bottom w:w="0" w:type="dxa"/>
-          </w:tblCellMar>
-        </w:tblPrEx>
         <w:trPr>
           <w:trHeight w:val="274"/>
         </w:trPr>
@@ -8553,7 +8208,7 @@
         </w:tc>
         <w:tc>
           <w:tcPr>
-            <w:tcW w:w="1142" w:type="dxa"/>
+            <w:tcW w:w="1166" w:type="dxa"/>
             <w:tcBorders>
               <w:top w:val="nil"/>
               <w:left w:val="nil"/>
@@ -8588,7 +8243,7 @@
         </w:tc>
         <w:tc>
           <w:tcPr>
-            <w:tcW w:w="1287" w:type="dxa"/>
+            <w:tcW w:w="1263" w:type="dxa"/>
             <w:tcBorders>
               <w:top w:val="nil"/>
               <w:left w:val="nil"/>
@@ -8623,12 +8278,6 @@
         </w:tc>
       </w:tr>
       <w:tr>
-        <w:tblPrEx>
-          <w:tblCellMar>
-            <w:top w:w="0" w:type="dxa"/>
-            <w:bottom w:w="0" w:type="dxa"/>
-          </w:tblCellMar>
-        </w:tblPrEx>
         <w:trPr>
           <w:trHeight w:val="274"/>
         </w:trPr>
@@ -8728,7 +8377,7 @@
         </w:tc>
         <w:tc>
           <w:tcPr>
-            <w:tcW w:w="1142" w:type="dxa"/>
+            <w:tcW w:w="1166" w:type="dxa"/>
             <w:tcBorders>
               <w:top w:val="nil"/>
               <w:left w:val="nil"/>
@@ -8763,7 +8412,7 @@
         </w:tc>
         <w:tc>
           <w:tcPr>
-            <w:tcW w:w="1287" w:type="dxa"/>
+            <w:tcW w:w="1263" w:type="dxa"/>
             <w:tcBorders>
               <w:top w:val="nil"/>
               <w:left w:val="nil"/>
@@ -8798,12 +8447,6 @@
         </w:tc>
       </w:tr>
       <w:tr>
-        <w:tblPrEx>
-          <w:tblCellMar>
-            <w:top w:w="0" w:type="dxa"/>
-            <w:bottom w:w="0" w:type="dxa"/>
-          </w:tblCellMar>
-        </w:tblPrEx>
         <w:trPr>
           <w:trHeight w:val="274"/>
         </w:trPr>
@@ -8903,7 +8546,7 @@
         </w:tc>
         <w:tc>
           <w:tcPr>
-            <w:tcW w:w="1142" w:type="dxa"/>
+            <w:tcW w:w="1166" w:type="dxa"/>
             <w:tcBorders>
               <w:top w:val="nil"/>
               <w:left w:val="nil"/>
@@ -8938,7 +8581,7 @@
         </w:tc>
         <w:tc>
           <w:tcPr>
-            <w:tcW w:w="1287" w:type="dxa"/>
+            <w:tcW w:w="1263" w:type="dxa"/>
             <w:tcBorders>
               <w:top w:val="nil"/>
               <w:left w:val="nil"/>
@@ -8973,12 +8616,6 @@
         </w:tc>
       </w:tr>
       <w:tr>
-        <w:tblPrEx>
-          <w:tblCellMar>
-            <w:top w:w="0" w:type="dxa"/>
-            <w:bottom w:w="0" w:type="dxa"/>
-          </w:tblCellMar>
-        </w:tblPrEx>
         <w:trPr>
           <w:trHeight w:val="274"/>
         </w:trPr>
@@ -9062,7 +8699,7 @@
         </w:tc>
         <w:tc>
           <w:tcPr>
-            <w:tcW w:w="1142" w:type="dxa"/>
+            <w:tcW w:w="1166" w:type="dxa"/>
             <w:tcBorders>
               <w:top w:val="nil"/>
               <w:left w:val="nil"/>
@@ -9088,7 +8725,7 @@
         </w:tc>
         <w:tc>
           <w:tcPr>
-            <w:tcW w:w="1287" w:type="dxa"/>
+            <w:tcW w:w="1263" w:type="dxa"/>
             <w:tcBorders>
               <w:top w:val="nil"/>
               <w:left w:val="nil"/>
@@ -9114,12 +8751,6 @@
         </w:tc>
       </w:tr>
       <w:tr>
-        <w:tblPrEx>
-          <w:tblCellMar>
-            <w:top w:w="0" w:type="dxa"/>
-            <w:bottom w:w="0" w:type="dxa"/>
-          </w:tblCellMar>
-        </w:tblPrEx>
         <w:trPr>
           <w:trHeight w:val="274"/>
         </w:trPr>
@@ -9219,7 +8850,7 @@
         </w:tc>
         <w:tc>
           <w:tcPr>
-            <w:tcW w:w="1142" w:type="dxa"/>
+            <w:tcW w:w="1166" w:type="dxa"/>
             <w:tcBorders>
               <w:top w:val="nil"/>
               <w:left w:val="nil"/>
@@ -9254,7 +8885,7 @@
         </w:tc>
         <w:tc>
           <w:tcPr>
-            <w:tcW w:w="1287" w:type="dxa"/>
+            <w:tcW w:w="1263" w:type="dxa"/>
             <w:tcBorders>
               <w:top w:val="nil"/>
               <w:left w:val="nil"/>
@@ -9289,12 +8920,6 @@
         </w:tc>
       </w:tr>
       <w:tr>
-        <w:tblPrEx>
-          <w:tblCellMar>
-            <w:top w:w="0" w:type="dxa"/>
-            <w:bottom w:w="0" w:type="dxa"/>
-          </w:tblCellMar>
-        </w:tblPrEx>
         <w:trPr>
           <w:trHeight w:val="274"/>
         </w:trPr>
@@ -9394,7 +9019,7 @@
         </w:tc>
         <w:tc>
           <w:tcPr>
-            <w:tcW w:w="1142" w:type="dxa"/>
+            <w:tcW w:w="1166" w:type="dxa"/>
             <w:tcBorders>
               <w:top w:val="nil"/>
               <w:left w:val="nil"/>
@@ -9429,7 +9054,7 @@
         </w:tc>
         <w:tc>
           <w:tcPr>
-            <w:tcW w:w="1287" w:type="dxa"/>
+            <w:tcW w:w="1263" w:type="dxa"/>
             <w:tcBorders>
               <w:top w:val="nil"/>
               <w:left w:val="nil"/>
@@ -9475,6 +9100,67 @@
     </w:sectPr>
   </w:body>
 </w:document>
+</file>
+
+<file path=word/comments.xml><?xml version="1.0" encoding="utf-8"?>
+<w:comments xmlns:wpc="http://schemas.microsoft.com/office/word/2010/wordprocessingCanvas" xmlns:mc="http://schemas.openxmlformats.org/markup-compatibility/2006" xmlns:o="urn:schemas-microsoft-com:office:office" xmlns:r="http://schemas.openxmlformats.org/officeDocument/2006/relationships" xmlns:m="http://schemas.openxmlformats.org/officeDocument/2006/math" xmlns:v="urn:schemas-microsoft-com:vml" xmlns:wp14="http://schemas.microsoft.com/office/word/2010/wordprocessingDrawing" xmlns:wp="http://schemas.openxmlformats.org/drawingml/2006/wordprocessingDrawing" xmlns:w10="urn:schemas-microsoft-com:office:word" xmlns:w="http://schemas.openxmlformats.org/wordprocessingml/2006/main" xmlns:w14="http://schemas.microsoft.com/office/word/2010/wordml" xmlns:w15="http://schemas.microsoft.com/office/word/2012/wordml" xmlns:wpg="http://schemas.microsoft.com/office/word/2010/wordprocessingGroup" xmlns:wpi="http://schemas.microsoft.com/office/word/2010/wordprocessingInk" xmlns:wne="http://schemas.microsoft.com/office/word/2006/wordml" xmlns:wps="http://schemas.microsoft.com/office/word/2010/wordprocessingShape" mc:Ignorable="w14 w15 wp14">
+  <w:comment w:id="0" w:author="Phil" w:date="2013-10-09T16:46:00Z" w:initials="P">
+    <w:p>
+      <w:pPr>
+        <w:pStyle w:val="Kommentartext"/>
+      </w:pPr>
+      <w:r>
+        <w:rPr>
+          <w:rStyle w:val="Kommentarzeichen"/>
+        </w:rPr>
+        <w:annotationRef/>
+      </w:r>
+      <w:r>
+        <w:t>Besser: Akteure?</w:t>
+      </w:r>
+    </w:p>
+  </w:comment>
+  <w:comment w:id="1" w:author="Phil" w:date="2013-10-09T16:46:00Z" w:initials="P">
+    <w:p>
+      <w:pPr>
+        <w:pStyle w:val="Kommentartext"/>
+      </w:pPr>
+      <w:r>
+        <w:rPr>
+          <w:rStyle w:val="Kommentarzeichen"/>
+        </w:rPr>
+        <w:annotationRef/>
+      </w:r>
+      <w:r>
+        <w:t>Besser: wird?</w:t>
+      </w:r>
+    </w:p>
+  </w:comment>
+  <w:comment w:id="2" w:author="Phil" w:date="2013-10-09T16:49:00Z" w:initials="P">
+    <w:p>
+      <w:pPr>
+        <w:pStyle w:val="Kommentartext"/>
+      </w:pPr>
+      <w:r>
+        <w:rPr>
+          <w:rStyle w:val="Kommentarzeichen"/>
+        </w:rPr>
+        <w:annotationRef/>
+      </w:r>
+      <w:r>
+        <w:t>Besser: einsehen?</w:t>
+      </w:r>
+    </w:p>
+  </w:comment>
+</w:comments>
+</file>
+
+<file path=word/commentsExtended.xml><?xml version="1.0" encoding="utf-8"?>
+<w15:commentsEx xmlns:wpc="http://schemas.microsoft.com/office/word/2010/wordprocessingCanvas" xmlns:mc="http://schemas.openxmlformats.org/markup-compatibility/2006" xmlns:o="urn:schemas-microsoft-com:office:office" xmlns:r="http://schemas.openxmlformats.org/officeDocument/2006/relationships" xmlns:m="http://schemas.openxmlformats.org/officeDocument/2006/math" xmlns:v="urn:schemas-microsoft-com:vml" xmlns:wp14="http://schemas.microsoft.com/office/word/2010/wordprocessingDrawing" xmlns:wp="http://schemas.openxmlformats.org/drawingml/2006/wordprocessingDrawing" xmlns:w10="urn:schemas-microsoft-com:office:word" xmlns:w="http://schemas.openxmlformats.org/wordprocessingml/2006/main" xmlns:w14="http://schemas.microsoft.com/office/word/2010/wordml" xmlns:w15="http://schemas.microsoft.com/office/word/2012/wordml" xmlns:wpg="http://schemas.microsoft.com/office/word/2010/wordprocessingGroup" xmlns:wpi="http://schemas.microsoft.com/office/word/2010/wordprocessingInk" xmlns:wne="http://schemas.microsoft.com/office/word/2006/wordml" xmlns:wps="http://schemas.microsoft.com/office/word/2010/wordprocessingShape" mc:Ignorable="w14 w15 wp14">
+  <w15:commentEx w15:paraId="638FA752" w15:done="0"/>
+  <w15:commentEx w15:paraId="1912E961" w15:done="0"/>
+  <w15:commentEx w15:paraId="058FF9FF" w15:done="0"/>
+</w15:commentsEx>
 </file>
 
 <file path=word/numbering.xml><?xml version="1.0" encoding="utf-8"?>
@@ -9871,6 +9557,14 @@
     <w:abstractNumId w:val="0"/>
   </w:num>
 </w:numbering>
+</file>
+
+<file path=word/people.xml><?xml version="1.0" encoding="utf-8"?>
+<w15:people xmlns:wpc="http://schemas.microsoft.com/office/word/2010/wordprocessingCanvas" xmlns:mc="http://schemas.openxmlformats.org/markup-compatibility/2006" xmlns:o="urn:schemas-microsoft-com:office:office" xmlns:r="http://schemas.openxmlformats.org/officeDocument/2006/relationships" xmlns:m="http://schemas.openxmlformats.org/officeDocument/2006/math" xmlns:v="urn:schemas-microsoft-com:vml" xmlns:wp14="http://schemas.microsoft.com/office/word/2010/wordprocessingDrawing" xmlns:wp="http://schemas.openxmlformats.org/drawingml/2006/wordprocessingDrawing" xmlns:w10="urn:schemas-microsoft-com:office:word" xmlns:w="http://schemas.openxmlformats.org/wordprocessingml/2006/main" xmlns:w14="http://schemas.microsoft.com/office/word/2010/wordml" xmlns:w15="http://schemas.microsoft.com/office/word/2012/wordml" xmlns:wpg="http://schemas.microsoft.com/office/word/2010/wordprocessingGroup" xmlns:wpi="http://schemas.microsoft.com/office/word/2010/wordprocessingInk" xmlns:wne="http://schemas.microsoft.com/office/word/2006/wordml" xmlns:wps="http://schemas.microsoft.com/office/word/2010/wordprocessingShape" mc:Ignorable="w14 w15 wp14">
+  <w15:person w15:author="Phil">
+    <w15:presenceInfo w15:providerId="None" w15:userId="Phil"/>
+  </w15:person>
+</w15:people>
 </file>
 
 <file path=word/styles.xml><?xml version="1.0" encoding="utf-8"?>
@@ -10889,6 +10583,94 @@
       <w:contextualSpacing/>
     </w:pPr>
   </w:style>
+  <w:style w:type="character" w:styleId="Kommentarzeichen">
+    <w:name w:val="annotation reference"/>
+    <w:basedOn w:val="Absatz-Standardschriftart"/>
+    <w:uiPriority w:val="99"/>
+    <w:semiHidden/>
+    <w:unhideWhenUsed/>
+    <w:rsid w:val="005A31F6"/>
+    <w:rPr>
+      <w:sz w:val="16"/>
+      <w:szCs w:val="16"/>
+    </w:rPr>
+  </w:style>
+  <w:style w:type="paragraph" w:styleId="Kommentartext">
+    <w:name w:val="annotation text"/>
+    <w:basedOn w:val="Standard"/>
+    <w:link w:val="KommentartextZchn"/>
+    <w:uiPriority w:val="99"/>
+    <w:semiHidden/>
+    <w:unhideWhenUsed/>
+    <w:rsid w:val="005A31F6"/>
+    <w:pPr>
+      <w:spacing w:line="240" w:lineRule="auto"/>
+    </w:pPr>
+  </w:style>
+  <w:style w:type="character" w:customStyle="1" w:styleId="KommentartextZchn">
+    <w:name w:val="Kommentartext Zchn"/>
+    <w:basedOn w:val="Absatz-Standardschriftart"/>
+    <w:link w:val="Kommentartext"/>
+    <w:uiPriority w:val="99"/>
+    <w:semiHidden/>
+    <w:rsid w:val="005A31F6"/>
+  </w:style>
+  <w:style w:type="paragraph" w:styleId="Kommentarthema">
+    <w:name w:val="annotation subject"/>
+    <w:basedOn w:val="Kommentartext"/>
+    <w:next w:val="Kommentartext"/>
+    <w:link w:val="KommentarthemaZchn"/>
+    <w:uiPriority w:val="99"/>
+    <w:semiHidden/>
+    <w:unhideWhenUsed/>
+    <w:rsid w:val="005A31F6"/>
+    <w:rPr>
+      <w:b/>
+      <w:bCs/>
+    </w:rPr>
+  </w:style>
+  <w:style w:type="character" w:customStyle="1" w:styleId="KommentarthemaZchn">
+    <w:name w:val="Kommentarthema Zchn"/>
+    <w:basedOn w:val="KommentartextZchn"/>
+    <w:link w:val="Kommentarthema"/>
+    <w:uiPriority w:val="99"/>
+    <w:semiHidden/>
+    <w:rsid w:val="005A31F6"/>
+    <w:rPr>
+      <w:b/>
+      <w:bCs/>
+    </w:rPr>
+  </w:style>
+  <w:style w:type="paragraph" w:styleId="Sprechblasentext">
+    <w:name w:val="Balloon Text"/>
+    <w:basedOn w:val="Standard"/>
+    <w:link w:val="SprechblasentextZchn"/>
+    <w:uiPriority w:val="99"/>
+    <w:semiHidden/>
+    <w:unhideWhenUsed/>
+    <w:rsid w:val="005A31F6"/>
+    <w:pPr>
+      <w:spacing w:before="0" w:after="0" w:line="240" w:lineRule="auto"/>
+    </w:pPr>
+    <w:rPr>
+      <w:rFonts w:ascii="Segoe UI" w:hAnsi="Segoe UI" w:cs="Segoe UI"/>
+      <w:sz w:val="18"/>
+      <w:szCs w:val="18"/>
+    </w:rPr>
+  </w:style>
+  <w:style w:type="character" w:customStyle="1" w:styleId="SprechblasentextZchn">
+    <w:name w:val="Sprechblasentext Zchn"/>
+    <w:basedOn w:val="Absatz-Standardschriftart"/>
+    <w:link w:val="Sprechblasentext"/>
+    <w:uiPriority w:val="99"/>
+    <w:semiHidden/>
+    <w:rsid w:val="005A31F6"/>
+    <w:rPr>
+      <w:rFonts w:ascii="Segoe UI" w:hAnsi="Segoe UI" w:cs="Segoe UI"/>
+      <w:sz w:val="18"/>
+      <w:szCs w:val="18"/>
+    </w:rPr>
+  </w:style>
 </w:styles>
 </file>
 
@@ -11158,7 +10940,7 @@
 </file>
 
 <file path=customXml/itemProps1.xml><?xml version="1.0" encoding="utf-8"?>
-<ds:datastoreItem xmlns:ds="http://schemas.openxmlformats.org/officeDocument/2006/customXml" ds:itemID="{DCD15CF7-6B9D-4D68-B500-39B94ACC1B6F}">
+<ds:datastoreItem xmlns:ds="http://schemas.openxmlformats.org/officeDocument/2006/customXml" ds:itemID="{60FCAA3F-168D-429A-AB91-21837F413B76}">
   <ds:schemaRefs>
     <ds:schemaRef ds:uri="http://schemas.openxmlformats.org/officeDocument/2006/bibliography"/>
   </ds:schemaRefs>

</xml_diff>

<commit_message>
fachl. Klassendiagramm strukturiert, in Pflichtenheft eingefügt
</commit_message>
<xml_diff>
--- a/Entwurfsphase/Pflichtenheft.docx
+++ b/Entwurfsphase/Pflichtenheft.docx
@@ -940,142 +940,14 @@
                                         <w:szCs w:val="36"/>
                                       </w:rPr>
                                     </w:pPr>
-                                    <w:proofErr w:type="spellStart"/>
                                     <w:r>
                                       <w:rPr>
                                         <w:color w:val="5B9BD5" w:themeColor="accent1"/>
                                         <w:sz w:val="36"/>
                                         <w:szCs w:val="36"/>
                                       </w:rPr>
-                                      <w:t>Buccio</w:t>
+                                      <w:t>Buccio, Buckenmaier, Erkert, Haag, Katsepidis, Kirchniawy, Lachnit, Mössinger, Schneider, Schuster, Trujke</w:t>
                                     </w:r>
-                                    <w:proofErr w:type="spellEnd"/>
-                                    <w:r>
-                                      <w:rPr>
-                                        <w:color w:val="5B9BD5" w:themeColor="accent1"/>
-                                        <w:sz w:val="36"/>
-                                        <w:szCs w:val="36"/>
-                                      </w:rPr>
-                                      <w:t xml:space="preserve">, </w:t>
-                                    </w:r>
-                                    <w:proofErr w:type="spellStart"/>
-                                    <w:r>
-                                      <w:rPr>
-                                        <w:color w:val="5B9BD5" w:themeColor="accent1"/>
-                                        <w:sz w:val="36"/>
-                                        <w:szCs w:val="36"/>
-                                      </w:rPr>
-                                      <w:t>Buckenmaier</w:t>
-                                    </w:r>
-                                    <w:proofErr w:type="spellEnd"/>
-                                    <w:r>
-                                      <w:rPr>
-                                        <w:color w:val="5B9BD5" w:themeColor="accent1"/>
-                                        <w:sz w:val="36"/>
-                                        <w:szCs w:val="36"/>
-                                      </w:rPr>
-                                      <w:t xml:space="preserve">, </w:t>
-                                    </w:r>
-                                    <w:proofErr w:type="spellStart"/>
-                                    <w:r>
-                                      <w:rPr>
-                                        <w:color w:val="5B9BD5" w:themeColor="accent1"/>
-                                        <w:sz w:val="36"/>
-                                        <w:szCs w:val="36"/>
-                                      </w:rPr>
-                                      <w:t>Erkert</w:t>
-                                    </w:r>
-                                    <w:proofErr w:type="spellEnd"/>
-                                    <w:r>
-                                      <w:rPr>
-                                        <w:color w:val="5B9BD5" w:themeColor="accent1"/>
-                                        <w:sz w:val="36"/>
-                                        <w:szCs w:val="36"/>
-                                      </w:rPr>
-                                      <w:t xml:space="preserve">, Haag, </w:t>
-                                    </w:r>
-                                    <w:proofErr w:type="spellStart"/>
-                                    <w:r>
-                                      <w:rPr>
-                                        <w:color w:val="5B9BD5" w:themeColor="accent1"/>
-                                        <w:sz w:val="36"/>
-                                        <w:szCs w:val="36"/>
-                                      </w:rPr>
-                                      <w:t>Katsepidis</w:t>
-                                    </w:r>
-                                    <w:proofErr w:type="spellEnd"/>
-                                    <w:r>
-                                      <w:rPr>
-                                        <w:color w:val="5B9BD5" w:themeColor="accent1"/>
-                                        <w:sz w:val="36"/>
-                                        <w:szCs w:val="36"/>
-                                      </w:rPr>
-                                      <w:t xml:space="preserve">, </w:t>
-                                    </w:r>
-                                    <w:proofErr w:type="spellStart"/>
-                                    <w:r>
-                                      <w:rPr>
-                                        <w:color w:val="5B9BD5" w:themeColor="accent1"/>
-                                        <w:sz w:val="36"/>
-                                        <w:szCs w:val="36"/>
-                                      </w:rPr>
-                                      <w:t>Kirchniawy</w:t>
-                                    </w:r>
-                                    <w:proofErr w:type="spellEnd"/>
-                                    <w:r>
-                                      <w:rPr>
-                                        <w:color w:val="5B9BD5" w:themeColor="accent1"/>
-                                        <w:sz w:val="36"/>
-                                        <w:szCs w:val="36"/>
-                                      </w:rPr>
-                                      <w:t xml:space="preserve">, </w:t>
-                                    </w:r>
-                                    <w:proofErr w:type="spellStart"/>
-                                    <w:r>
-                                      <w:rPr>
-                                        <w:color w:val="5B9BD5" w:themeColor="accent1"/>
-                                        <w:sz w:val="36"/>
-                                        <w:szCs w:val="36"/>
-                                      </w:rPr>
-                                      <w:t>Lachnit</w:t>
-                                    </w:r>
-                                    <w:proofErr w:type="spellEnd"/>
-                                    <w:r>
-                                      <w:rPr>
-                                        <w:color w:val="5B9BD5" w:themeColor="accent1"/>
-                                        <w:sz w:val="36"/>
-                                        <w:szCs w:val="36"/>
-                                      </w:rPr>
-                                      <w:t xml:space="preserve">, </w:t>
-                                    </w:r>
-                                    <w:proofErr w:type="spellStart"/>
-                                    <w:r>
-                                      <w:rPr>
-                                        <w:color w:val="5B9BD5" w:themeColor="accent1"/>
-                                        <w:sz w:val="36"/>
-                                        <w:szCs w:val="36"/>
-                                      </w:rPr>
-                                      <w:t>Mössinger</w:t>
-                                    </w:r>
-                                    <w:proofErr w:type="spellEnd"/>
-                                    <w:r>
-                                      <w:rPr>
-                                        <w:color w:val="5B9BD5" w:themeColor="accent1"/>
-                                        <w:sz w:val="36"/>
-                                        <w:szCs w:val="36"/>
-                                      </w:rPr>
-                                      <w:t xml:space="preserve">, Schneider, Schuster, </w:t>
-                                    </w:r>
-                                    <w:proofErr w:type="spellStart"/>
-                                    <w:r>
-                                      <w:rPr>
-                                        <w:color w:val="5B9BD5" w:themeColor="accent1"/>
-                                        <w:sz w:val="36"/>
-                                        <w:szCs w:val="36"/>
-                                      </w:rPr>
-                                      <w:t>Trujke</w:t>
-                                    </w:r>
-                                    <w:proofErr w:type="spellEnd"/>
                                   </w:p>
                                 </w:sdtContent>
                               </w:sdt>
@@ -1354,48 +1226,16 @@
     </w:p>
     <w:p>
       <w:r>
-        <w:t xml:space="preserve">Das </w:t>
-      </w:r>
-      <w:proofErr w:type="spellStart"/>
-      <w:r>
-        <w:t>UseCase</w:t>
-      </w:r>
-      <w:proofErr w:type="spellEnd"/>
-      <w:r>
-        <w:t>-Model gibt einen Überblick über die fachlichen Anfo</w:t>
-      </w:r>
-      <w:r>
-        <w:t xml:space="preserve">rderungen und die beteiligten </w:t>
-      </w:r>
-      <w:proofErr w:type="spellStart"/>
-      <w:r>
-        <w:t>Ak</w:t>
-      </w:r>
-      <w:r>
-        <w:t>toren</w:t>
-      </w:r>
-      <w:proofErr w:type="spellEnd"/>
-      <w:r>
-        <w:t xml:space="preserve">. Die </w:t>
-      </w:r>
-      <w:r>
-        <w:t xml:space="preserve">geplante Realisierung der einzelnen </w:t>
-      </w:r>
-      <w:proofErr w:type="spellStart"/>
-      <w:r>
-        <w:t>UseCases</w:t>
-      </w:r>
-      <w:proofErr w:type="spellEnd"/>
-      <w:r>
-        <w:t xml:space="preserve"> </w:t>
-      </w:r>
-      <w:proofErr w:type="gramStart"/>
-      <w:r>
-        <w:t>werden</w:t>
-      </w:r>
-      <w:proofErr w:type="gramEnd"/>
-      <w:r>
-        <w:t xml:space="preserve"> nachfolgend kurz skizziert.</w:t>
+        <w:t>Das UseCase-Model gibt einen Überblick über die fachlichen Anfo</w:t>
+      </w:r>
+      <w:r>
+        <w:t>rderungen und die beteiligten Ak</w:t>
+      </w:r>
+      <w:r>
+        <w:t xml:space="preserve">toren. Die </w:t>
+      </w:r>
+      <w:r>
+        <w:t>geplante Realisierung der einzelnen UseCases werden nachfolgend kurz skizziert.</w:t>
       </w:r>
     </w:p>
     <w:p>
@@ -1423,7 +1263,7 @@
           <v:shape id="_x0000_i1025" type="#_x0000_t75" style="width:453.2pt;height:314.4pt" o:ole="">
             <v:imagedata r:id="rId6" o:title=""/>
           </v:shape>
-          <o:OLEObject Type="Embed" ProgID="Visio.Drawing.15" ShapeID="_x0000_i1025" DrawAspect="Content" ObjectID="_1442842389" r:id="rId7"/>
+          <o:OLEObject Type="Embed" ProgID="Visio.Drawing.15" ShapeID="_x0000_i1025" DrawAspect="Content" ObjectID="_1442845130" r:id="rId7"/>
         </w:object>
       </w:r>
     </w:p>
@@ -1530,37 +1370,13 @@
     </w:p>
     <w:p>
       <w:r>
-        <w:t xml:space="preserve">Sobald sich ein User einloggt, wird in der Datenbank ein </w:t>
-      </w:r>
-      <w:proofErr w:type="spellStart"/>
-      <w:r>
-        <w:t>Timestamp</w:t>
-      </w:r>
-      <w:proofErr w:type="spellEnd"/>
-      <w:r>
-        <w:t xml:space="preserve"> gesetzt (</w:t>
-      </w:r>
-      <w:proofErr w:type="spellStart"/>
-      <w:r>
-        <w:t>LetzterLogin</w:t>
-      </w:r>
-      <w:proofErr w:type="spellEnd"/>
-      <w:r>
-        <w:t>). Ist dieser nicht vorhanden (NULL), dann folgt die View zur Änderung des Passwortes.</w:t>
+        <w:t>Sobald sich ein User einloggt, wird in der Datenbank ein Timestamp gesetzt (LetzterLogin). Ist dieser nicht vorhanden (NULL), dann folgt die View zur Änderung des Passwortes.</w:t>
       </w:r>
       <w:r>
         <w:t xml:space="preserve"> Andernfalls wird eine Willk</w:t>
       </w:r>
       <w:r>
-        <w:t xml:space="preserve">ommensseite eingeblendet, auf der linken Seite wird der </w:t>
-      </w:r>
-      <w:proofErr w:type="spellStart"/>
-      <w:r>
-        <w:t>Menübaum</w:t>
-      </w:r>
-      <w:proofErr w:type="spellEnd"/>
-      <w:r>
-        <w:t xml:space="preserve"> entsprechend der Berechtigungen des Users generiert.</w:t>
+        <w:t>ommensseite eingeblendet, auf der linken Seite wird der Menübaum entsprechend der Berechtigungen des Users generiert.</w:t>
       </w:r>
     </w:p>
     <w:p>
@@ -2504,23 +2320,7 @@
           <w:color w:val="FF0000"/>
           <w:highlight w:val="yellow"/>
         </w:rPr>
-        <w:t>[</w:t>
-      </w:r>
-      <w:proofErr w:type="gramStart"/>
-      <w:r>
-        <w:rPr>
-          <w:color w:val="FF0000"/>
-          <w:highlight w:val="yellow"/>
-        </w:rPr>
-        <w:t>fehlt</w:t>
-      </w:r>
-      <w:proofErr w:type="gramEnd"/>
-      <w:r>
-        <w:rPr>
-          <w:color w:val="FF0000"/>
-          <w:highlight w:val="yellow"/>
-        </w:rPr>
-        <w:t>!]</w:t>
+        <w:t>[fehlt!]</w:t>
       </w:r>
     </w:p>
     <w:p>
@@ -2734,23 +2534,7 @@
           <w:color w:val="FF0000"/>
           <w:highlight w:val="yellow"/>
         </w:rPr>
-        <w:t>[</w:t>
-      </w:r>
-      <w:proofErr w:type="gramStart"/>
-      <w:r>
-        <w:rPr>
-          <w:color w:val="FF0000"/>
-          <w:highlight w:val="yellow"/>
-        </w:rPr>
-        <w:t>fehlt</w:t>
-      </w:r>
-      <w:proofErr w:type="gramEnd"/>
-      <w:r>
-        <w:rPr>
-          <w:color w:val="FF0000"/>
-          <w:highlight w:val="yellow"/>
-        </w:rPr>
-        <w:t>!]</w:t>
+        <w:t>[fehlt!]</w:t>
       </w:r>
     </w:p>
     <w:p>
@@ -2919,92 +2703,60 @@
           <w:color w:val="FF0000"/>
           <w:highlight w:val="yellow"/>
         </w:rPr>
-        <w:t>[</w:t>
-      </w:r>
-      <w:proofErr w:type="gramStart"/>
+        <w:t>[suchen, auswählen, bearbeiten?!]</w:t>
+      </w:r>
+    </w:p>
+    <w:p>
+      <w:pPr>
+        <w:pStyle w:val="berschrift3"/>
+      </w:pPr>
+      <w:r>
+        <w:t>Usecase „arbeitsgruppe löschen“</w:t>
+      </w:r>
+    </w:p>
+    <w:p>
+      <w:pPr>
+        <w:rPr>
+          <w:b/>
+        </w:rPr>
+      </w:pPr>
+      <w:r>
+        <w:rPr>
+          <w:b/>
+        </w:rPr>
+        <w:t>Anforderung:</w:t>
+      </w:r>
+    </w:p>
+    <w:p>
+      <w:r>
+        <w:t>Die Fachbereichsorganisation soll eine Arbeitsgruppe löschen können.</w:t>
+      </w:r>
+    </w:p>
+    <w:p>
+      <w:pPr>
+        <w:rPr>
+          <w:b/>
+        </w:rPr>
+      </w:pPr>
+      <w:r>
+        <w:rPr>
+          <w:b/>
+        </w:rPr>
+        <w:t>Realisierung:</w:t>
+      </w:r>
+    </w:p>
+    <w:p>
+      <w:pPr>
+        <w:rPr>
+          <w:color w:val="FF0000"/>
+        </w:rPr>
+      </w:pPr>
       <w:r>
         <w:rPr>
           <w:color w:val="FF0000"/>
           <w:highlight w:val="yellow"/>
         </w:rPr>
-        <w:t>suchen</w:t>
-      </w:r>
-      <w:proofErr w:type="gramEnd"/>
-      <w:r>
-        <w:rPr>
-          <w:color w:val="FF0000"/>
-          <w:highlight w:val="yellow"/>
-        </w:rPr>
-        <w:t>, auswählen, bearbeiten?!]</w:t>
-      </w:r>
-    </w:p>
-    <w:p>
-      <w:pPr>
-        <w:pStyle w:val="berschrift3"/>
-      </w:pPr>
-      <w:r>
-        <w:t>Usecase „arbeitsgruppe löschen“</w:t>
-      </w:r>
-    </w:p>
-    <w:p>
-      <w:pPr>
-        <w:rPr>
-          <w:b/>
-        </w:rPr>
-      </w:pPr>
-      <w:r>
-        <w:rPr>
-          <w:b/>
-        </w:rPr>
-        <w:t>Anforderung:</w:t>
-      </w:r>
-    </w:p>
-    <w:p>
-      <w:r>
-        <w:t>Die Fachbereichsorganisation soll eine Arbeitsgruppe löschen können.</w:t>
-      </w:r>
-    </w:p>
-    <w:p>
-      <w:pPr>
-        <w:rPr>
-          <w:b/>
-        </w:rPr>
-      </w:pPr>
-      <w:r>
-        <w:rPr>
-          <w:b/>
-        </w:rPr>
-        <w:t>Realisierung:</w:t>
-      </w:r>
-    </w:p>
-    <w:p>
-      <w:pPr>
-        <w:rPr>
-          <w:color w:val="FF0000"/>
-        </w:rPr>
-      </w:pPr>
-      <w:r>
-        <w:rPr>
-          <w:color w:val="FF0000"/>
-          <w:highlight w:val="yellow"/>
-        </w:rPr>
-        <w:t>[</w:t>
-      </w:r>
-      <w:proofErr w:type="gramStart"/>
-      <w:r>
-        <w:rPr>
-          <w:color w:val="FF0000"/>
-          <w:highlight w:val="yellow"/>
-        </w:rPr>
-        <w:t>suchen</w:t>
-      </w:r>
-      <w:proofErr w:type="gramEnd"/>
-      <w:r>
-        <w:rPr>
-          <w:color w:val="FF0000"/>
-          <w:highlight w:val="yellow"/>
-        </w:rPr>
-        <w:t>, auswählen, löschen?!]</w:t>
+        <w:t>[suchen, auswählen, löschen?!]</w:t>
       </w:r>
     </w:p>
     <w:p>
@@ -3243,23 +2995,7 @@
           <w:color w:val="FF0000"/>
           <w:highlight w:val="yellow"/>
         </w:rPr>
-        <w:t>[</w:t>
-      </w:r>
-      <w:proofErr w:type="gramStart"/>
-      <w:r>
-        <w:rPr>
-          <w:color w:val="FF0000"/>
-          <w:highlight w:val="yellow"/>
-        </w:rPr>
-        <w:t>suchen</w:t>
-      </w:r>
-      <w:proofErr w:type="gramEnd"/>
-      <w:r>
-        <w:rPr>
-          <w:color w:val="FF0000"/>
-          <w:highlight w:val="yellow"/>
-        </w:rPr>
-        <w:t>, auswählen und löschen?]</w:t>
+        <w:t>[suchen, auswählen und löschen?]</w:t>
       </w:r>
     </w:p>
     <w:p>
@@ -3309,23 +3045,7 @@
     </w:p>
     <w:p>
       <w:r>
-        <w:t xml:space="preserve">Auf einem </w:t>
-      </w:r>
-      <w:proofErr w:type="spellStart"/>
-      <w:r>
-        <w:t>Tomcat</w:t>
-      </w:r>
-      <w:proofErr w:type="spellEnd"/>
-      <w:r>
-        <w:t xml:space="preserve"> </w:t>
-      </w:r>
-      <w:proofErr w:type="spellStart"/>
-      <w:r>
-        <w:t>Application</w:t>
-      </w:r>
-      <w:proofErr w:type="spellEnd"/>
-      <w:r>
-        <w:t xml:space="preserve"> Server läuft jede Nacht ein Job, der die Einträge des Vortages ausliest und zur bestehenden Summe der entsprechenden Kalenderwoche im Jahr in die Tabelle „Wochenübersicht“ hinzufügt bzw. einen neuen Eintrag für eine neue Kalenderwoche in der Tabelle anlegt.</w:t>
+        <w:t>Auf einem Tomcat Application Server läuft jede Nacht ein Job, der die Einträge des Vortages ausliest und zur bestehenden Summe der entsprechenden Kalenderwoche im Jahr in die Tabelle „Wochenübersicht“ hinzufügt bzw. einen neuen Eintrag für eine neue Kalenderwoche in der Tabelle anlegt.</w:t>
       </w:r>
     </w:p>
     <w:p>
@@ -3369,23 +3089,7 @@
     </w:p>
     <w:p>
       <w:r>
-        <w:t xml:space="preserve">Auf einem </w:t>
-      </w:r>
-      <w:proofErr w:type="spellStart"/>
-      <w:r>
-        <w:t>Tomcat</w:t>
-      </w:r>
-      <w:proofErr w:type="spellEnd"/>
-      <w:r>
-        <w:t xml:space="preserve"> </w:t>
-      </w:r>
-      <w:proofErr w:type="spellStart"/>
-      <w:r>
-        <w:t>Application</w:t>
-      </w:r>
-      <w:proofErr w:type="spellEnd"/>
-      <w:r>
-        <w:t xml:space="preserve"> Server läuft jede Nacht ein Job, der die Einträge des Vortages ausliest und zur bestehenden Summe des entsprechenden Kalenderjahres in die Tabelle „Jahresübersicht“ hinzufügt bzw. nach Jahreswechsel einen neuen Eintrag für das neue Jahr erstellt.</w:t>
+        <w:t>Auf einem Tomcat Application Server läuft jede Nacht ein Job, der die Einträge des Vortages ausliest und zur bestehenden Summe des entsprechenden Kalenderjahres in die Tabelle „Jahresübersicht“ hinzufügt bzw. nach Jahreswechsel einen neuen Eintrag für das neue Jahr erstellt.</w:t>
       </w:r>
     </w:p>
     <w:p>
@@ -3429,23 +3133,7 @@
     </w:p>
     <w:p>
       <w:r>
-        <w:t xml:space="preserve">Auf einem </w:t>
-      </w:r>
-      <w:proofErr w:type="spellStart"/>
-      <w:r>
-        <w:t>Tomcat</w:t>
-      </w:r>
-      <w:proofErr w:type="spellEnd"/>
-      <w:r>
-        <w:t xml:space="preserve"> </w:t>
-      </w:r>
-      <w:proofErr w:type="spellStart"/>
-      <w:r>
-        <w:t>Application</w:t>
-      </w:r>
-      <w:proofErr w:type="spellEnd"/>
-      <w:r>
-        <w:t xml:space="preserve"> Server läuft jede Nacht ein Job, der die Einträge in der Tabelle „Eintrag“ anhand des Datum darauf überprüft, ob sie bereits 3 Monate (90 Tage) oder länger eingetragen sind. Ist dies der Fall, werden sie gelöscht.</w:t>
+        <w:t>Auf einem Tomcat Application Server läuft jede Nacht ein Job, der die Einträge in der Tabelle „Eintrag“ anhand des Datum darauf überprüft, ob sie bereits 3 Monate (90 Tage) oder länger eingetragen sind. Ist dies der Fall, werden sie gelöscht.</w:t>
       </w:r>
     </w:p>
     <w:p>
@@ -3469,13 +3157,15 @@
     </w:p>
     <w:p>
       <w:r>
-        <w:object w:dxaOrig="19095" w:dyaOrig="8858">
-          <v:shape id="_x0000_i1026" type="#_x0000_t75" style="width:458.3pt;height:255.1pt" o:ole="">
-            <v:imagedata r:id="rId21" o:title="" cropleft="10832f"/>
+        <w:object w:dxaOrig="15931" w:dyaOrig="15076">
+          <v:shape id="_x0000_i1029" type="#_x0000_t75" style="width:453.25pt;height:428.9pt" o:ole="">
+            <v:imagedata r:id="rId21" o:title=""/>
           </v:shape>
-          <o:OLEObject Type="Embed" ProgID="Visio.Drawing.15" ShapeID="_x0000_i1026" DrawAspect="Content" ObjectID="_1442842390" r:id="rId22"/>
+          <o:OLEObject Type="Embed" ProgID="Visio.Drawing.15" ShapeID="_x0000_i1029" DrawAspect="Content" ObjectID="_1442845131" r:id="rId22"/>
         </w:object>
       </w:r>
+      <w:bookmarkStart w:id="0" w:name="_GoBack"/>
+      <w:bookmarkEnd w:id="0"/>
     </w:p>
     <w:p>
       <w:pPr>
@@ -3633,13 +3323,11 @@
     </w:p>
     <w:p>
       <w:r>
+        <w:lastRenderedPageBreak/>
         <w:t>[techn. Modell View]</w:t>
       </w:r>
     </w:p>
-    <w:p>
-      <w:bookmarkStart w:id="0" w:name="_GoBack"/>
-      <w:bookmarkEnd w:id="0"/>
-    </w:p>
+    <w:p/>
     <w:p>
       <w:pPr>
         <w:pStyle w:val="berschrift2"/>
@@ -3650,15 +3338,7 @@
     </w:p>
     <w:p>
       <w:r>
-        <w:t xml:space="preserve">[techn. Modell </w:t>
-      </w:r>
-      <w:proofErr w:type="spellStart"/>
-      <w:r>
-        <w:t>Control</w:t>
-      </w:r>
-      <w:proofErr w:type="spellEnd"/>
-      <w:r>
-        <w:t>]</w:t>
+        <w:t>[techn. Modell Control]</w:t>
       </w:r>
     </w:p>
     <w:p/>
@@ -3676,7 +3356,7 @@
           <v:shape id="_x0000_i1027" type="#_x0000_t75" style="width:452.8pt;height:265.5pt" o:ole="">
             <v:imagedata r:id="rId23" o:title=""/>
           </v:shape>
-          <o:OLEObject Type="Embed" ProgID="Visio.Drawing.15" ShapeID="_x0000_i1027" DrawAspect="Content" ObjectID="_1442842391" r:id="rId24"/>
+          <o:OLEObject Type="Embed" ProgID="Visio.Drawing.15" ShapeID="_x0000_i1027" DrawAspect="Content" ObjectID="_1442845132" r:id="rId24"/>
         </w:object>
       </w:r>
     </w:p>
@@ -4040,25 +3720,14 @@
                 <w:szCs w:val="22"/>
               </w:rPr>
             </w:pPr>
-            <w:proofErr w:type="spellStart"/>
-            <w:r>
-              <w:rPr>
-                <w:rFonts w:ascii="Calibri" w:hAnsi="Calibri" w:cs="Calibri"/>
-                <w:color w:val="000000"/>
-                <w:sz w:val="22"/>
-                <w:szCs w:val="22"/>
-              </w:rPr>
-              <w:t>UseCases</w:t>
-            </w:r>
-            <w:proofErr w:type="spellEnd"/>
-            <w:r>
-              <w:rPr>
-                <w:rFonts w:ascii="Calibri" w:hAnsi="Calibri" w:cs="Calibri"/>
-                <w:color w:val="000000"/>
-                <w:sz w:val="22"/>
-                <w:szCs w:val="22"/>
-              </w:rPr>
-              <w:t xml:space="preserve"> erstellen</w:t>
+            <w:r>
+              <w:rPr>
+                <w:rFonts w:ascii="Calibri" w:hAnsi="Calibri" w:cs="Calibri"/>
+                <w:color w:val="000000"/>
+                <w:sz w:val="22"/>
+                <w:szCs w:val="22"/>
+              </w:rPr>
+              <w:t>UseCases erstellen</w:t>
             </w:r>
           </w:p>
         </w:tc>
@@ -10961,7 +10630,7 @@
 </file>
 
 <file path=customXml/itemProps1.xml><?xml version="1.0" encoding="utf-8"?>
-<ds:datastoreItem xmlns:ds="http://schemas.openxmlformats.org/officeDocument/2006/customXml" ds:itemID="{857E8EEF-316C-490D-978C-403B920FABCD}">
+<ds:datastoreItem xmlns:ds="http://schemas.openxmlformats.org/officeDocument/2006/customXml" ds:itemID="{75F9A9BE-E006-4585-9C53-FDEEE4A0EE19}">
   <ds:schemaRefs>
     <ds:schemaRef ds:uri="http://schemas.openxmlformats.org/officeDocument/2006/bibliography"/>
   </ds:schemaRefs>

</xml_diff>

<commit_message>
git spinnt, nochmal commitet
</commit_message>
<xml_diff>
--- a/Entwurfsphase/Pflichtenheft.docx
+++ b/Entwurfsphase/Pflichtenheft.docx
@@ -36,7 +36,7 @@
             <mc:AlternateContent>
               <mc:Choice Requires="wps">
                 <w:drawing>
-                  <wp:anchor distT="0" distB="0" distL="114300" distR="114300" simplePos="0" relativeHeight="251661312" behindDoc="0" locked="0" layoutInCell="1" allowOverlap="1" wp14:anchorId="220C7B4F" wp14:editId="53E3495C">
+                  <wp:anchor distT="0" distB="0" distL="114300" distR="114300" simplePos="0" relativeHeight="251661312" behindDoc="0" locked="0" layoutInCell="1" allowOverlap="1">
                     <wp:simplePos x="0" y="0"/>
                     <wp:positionH relativeFrom="page">
                       <wp:align>center</wp:align>
@@ -299,7 +299,7 @@
             <mc:AlternateContent>
               <mc:Choice Requires="wpg">
                 <w:drawing>
-                  <wp:anchor distT="0" distB="0" distL="114300" distR="114300" simplePos="0" relativeHeight="251660288" behindDoc="1" locked="0" layoutInCell="1" allowOverlap="1" wp14:anchorId="51822916" wp14:editId="096F0298">
+                  <wp:anchor distT="0" distB="0" distL="114300" distR="114300" simplePos="0" relativeHeight="251660288" behindDoc="1" locked="0" layoutInCell="1" allowOverlap="1">
                     <wp:simplePos x="0" y="0"/>
                     <mc:AlternateContent>
                       <mc:Choice Requires="wp14">
@@ -832,7 +832,7 @@
             <mc:AlternateContent>
               <mc:Choice Requires="wps">
                 <w:drawing>
-                  <wp:anchor distT="0" distB="0" distL="114300" distR="114300" simplePos="0" relativeHeight="251659264" behindDoc="0" locked="0" layoutInCell="1" allowOverlap="1" wp14:anchorId="02C32D48" wp14:editId="14ACCF24">
+                  <wp:anchor distT="0" distB="0" distL="114300" distR="114300" simplePos="0" relativeHeight="251659264" behindDoc="0" locked="0" layoutInCell="1" allowOverlap="1">
                     <wp:simplePos x="0" y="0"/>
                     <wp:positionH relativeFrom="page">
                       <wp:align>center</wp:align>
@@ -1229,46 +1229,18 @@
         <w:t>Das UseCase-Model gibt einen Überblick über die fachlichen Anfo</w:t>
       </w:r>
       <w:r>
-        <w:t xml:space="preserve">rderungen und die beteiligten </w:t>
-      </w:r>
-      <w:commentRangeStart w:id="0"/>
-      <w:r>
-        <w:t>Ak</w:t>
-      </w:r>
-      <w:r>
-        <w:t>toren</w:t>
-      </w:r>
-      <w:commentRangeEnd w:id="0"/>
-      <w:r>
-        <w:rPr>
-          <w:rStyle w:val="Kommentarzeichen"/>
-        </w:rPr>
-        <w:commentReference w:id="0"/>
-      </w:r>
-      <w:r>
-        <w:t xml:space="preserve">. Die </w:t>
-      </w:r>
-      <w:r>
-        <w:t xml:space="preserve">geplante Realisierung der einzelnen UseCases </w:t>
-      </w:r>
-      <w:commentRangeStart w:id="1"/>
-      <w:r>
-        <w:t xml:space="preserve">werden </w:t>
-      </w:r>
-      <w:commentRangeEnd w:id="1"/>
-      <w:r>
-        <w:rPr>
-          <w:rStyle w:val="Kommentarzeichen"/>
-        </w:rPr>
-        <w:commentReference w:id="1"/>
-      </w:r>
-      <w:r>
-        <w:t>nachfolgend kurz skizziert.</w:t>
-      </w:r>
-    </w:p>
-    <w:p>
-      <w:r>
-        <w:object w:dxaOrig="22381" w:dyaOrig="15525" w14:anchorId="44936375">
+        <w:t>rderungen und die beteiligten Ak</w:t>
+      </w:r>
+      <w:r>
+        <w:t xml:space="preserve">toren. Die </w:t>
+      </w:r>
+      <w:r>
+        <w:t>geplante Realisierung der einzelnen UseCases werden nachfolgend kurz skizziert.</w:t>
+      </w:r>
+    </w:p>
+    <w:p>
+      <w:r>
+        <w:object w:dxaOrig="22381" w:dyaOrig="15525">
           <v:shapetype id="_x0000_t75" coordsize="21600,21600" o:spt="75" o:preferrelative="t" path="m@4@5l@4@11@9@11@9@5xe" filled="f" stroked="f">
             <v:stroke joinstyle="miter"/>
             <v:formulas>
@@ -1288,10 +1260,10 @@
             <v:path o:extrusionok="f" gradientshapeok="t" o:connecttype="rect"/>
             <o:lock v:ext="edit" aspectratio="t"/>
           </v:shapetype>
-          <v:shape id="_x0000_i1026" type="#_x0000_t75" style="width:453.2pt;height:314.4pt" o:ole="">
-            <v:imagedata r:id="rId8" o:title=""/>
+          <v:shape id="_x0000_i1025" type="#_x0000_t75" style="width:453.2pt;height:314.4pt" o:ole="">
+            <v:imagedata r:id="rId6" o:title=""/>
           </v:shape>
-          <o:OLEObject Type="Embed" ProgID="Visio.Drawing.15" ShapeID="_x0000_i1026" DrawAspect="Content" ObjectID="_1442842987" r:id="rId9"/>
+          <o:OLEObject Type="Embed" ProgID="Visio.Drawing.15" ShapeID="_x0000_i1025" DrawAspect="Content" ObjectID="_1442845130" r:id="rId7"/>
         </w:object>
       </w:r>
     </w:p>
@@ -1347,7 +1319,7 @@
           <w:lang w:eastAsia="de-DE"/>
         </w:rPr>
         <w:drawing>
-          <wp:inline distT="0" distB="0" distL="0" distR="0" wp14:anchorId="655B6601" wp14:editId="7E6520C8">
+          <wp:inline distT="0" distB="0" distL="0" distR="0" wp14:anchorId="30BF78CF" wp14:editId="3C8A6821">
             <wp:extent cx="5133975" cy="3171825"/>
             <wp:effectExtent l="0" t="0" r="9525" b="9525"/>
             <wp:docPr id="4" name="Grafik 4"/>
@@ -1364,7 +1336,7 @@
                     </pic:cNvPicPr>
                   </pic:nvPicPr>
                   <pic:blipFill>
-                    <a:blip r:embed="rId10">
+                    <a:blip r:embed="rId8">
                       <a:extLst>
                         <a:ext uri="{28A0092B-C50C-407E-A947-70E740481C1C}">
                           <a14:useLocalDpi xmlns:a14="http://schemas.microsoft.com/office/drawing/2010/main" val="0"/>
@@ -1404,10 +1376,7 @@
         <w:t xml:space="preserve"> Andernfalls wird eine Willk</w:t>
       </w:r>
       <w:r>
-        <w:t>ommensseite eingeblendet. A</w:t>
-      </w:r>
-      <w:r>
-        <w:t>uf der linken Seite wird der Menübaum entsprechend der Berechtigungen des Users generiert.</w:t>
+        <w:t>ommensseite eingeblendet, auf der linken Seite wird der Menübaum entsprechend der Berechtigungen des Users generiert.</w:t>
       </w:r>
     </w:p>
     <w:p>
@@ -1417,7 +1386,7 @@
           <w:lang w:eastAsia="de-DE"/>
         </w:rPr>
         <w:drawing>
-          <wp:inline distT="0" distB="0" distL="0" distR="0" wp14:anchorId="08A7927E" wp14:editId="1FABACBD">
+          <wp:inline distT="0" distB="0" distL="0" distR="0">
             <wp:extent cx="5238750" cy="3286125"/>
             <wp:effectExtent l="0" t="0" r="0" b="9525"/>
             <wp:docPr id="22" name="Grafik 22"/>
@@ -1434,7 +1403,7 @@
                     </pic:cNvPicPr>
                   </pic:nvPicPr>
                   <pic:blipFill>
-                    <a:blip r:embed="rId11">
+                    <a:blip r:embed="rId9">
                       <a:extLst>
                         <a:ext uri="{28A0092B-C50C-407E-A947-70E740481C1C}">
                           <a14:useLocalDpi xmlns:a14="http://schemas.microsoft.com/office/drawing/2010/main" val="0"/>
@@ -1516,7 +1485,7 @@
           <w:lang w:eastAsia="de-DE"/>
         </w:rPr>
         <w:drawing>
-          <wp:inline distT="0" distB="0" distL="0" distR="0" wp14:anchorId="180E94A5" wp14:editId="02694A73">
+          <wp:inline distT="0" distB="0" distL="0" distR="0" wp14:anchorId="38017291" wp14:editId="2A94FAC6">
             <wp:extent cx="3295650" cy="2095500"/>
             <wp:effectExtent l="0" t="0" r="0" b="0"/>
             <wp:docPr id="5" name="Grafik 5"/>
@@ -1533,7 +1502,7 @@
                     </pic:cNvPicPr>
                   </pic:nvPicPr>
                   <pic:blipFill>
-                    <a:blip r:embed="rId12">
+                    <a:blip r:embed="rId10">
                       <a:extLst>
                         <a:ext uri="{28A0092B-C50C-407E-A947-70E740481C1C}">
                           <a14:useLocalDpi xmlns:a14="http://schemas.microsoft.com/office/drawing/2010/main" val="0"/>
@@ -1612,7 +1581,7 @@
           <w:lang w:eastAsia="de-DE"/>
         </w:rPr>
         <w:drawing>
-          <wp:inline distT="0" distB="0" distL="0" distR="0" wp14:anchorId="1C59BC5A" wp14:editId="399B805F">
+          <wp:inline distT="0" distB="0" distL="0" distR="0" wp14:anchorId="1D7AC65C" wp14:editId="0A187D09">
             <wp:extent cx="5229225" cy="3238500"/>
             <wp:effectExtent l="0" t="0" r="9525" b="0"/>
             <wp:docPr id="3" name="Grafik 3"/>
@@ -1629,7 +1598,7 @@
                     </pic:cNvPicPr>
                   </pic:nvPicPr>
                   <pic:blipFill>
-                    <a:blip r:embed="rId13">
+                    <a:blip r:embed="rId11">
                       <a:extLst>
                         <a:ext uri="{28A0092B-C50C-407E-A947-70E740481C1C}">
                           <a14:useLocalDpi xmlns:a14="http://schemas.microsoft.com/office/drawing/2010/main" val="0"/>
@@ -1713,7 +1682,7 @@
           <w:lang w:eastAsia="de-DE"/>
         </w:rPr>
         <w:drawing>
-          <wp:inline distT="0" distB="0" distL="0" distR="0" wp14:anchorId="1D98856B" wp14:editId="7F432997">
+          <wp:inline distT="0" distB="0" distL="0" distR="0">
             <wp:extent cx="5248275" cy="4772025"/>
             <wp:effectExtent l="0" t="0" r="9525" b="9525"/>
             <wp:docPr id="2" name="Grafik 2"/>
@@ -1730,7 +1699,7 @@
                     </pic:cNvPicPr>
                   </pic:nvPicPr>
                   <pic:blipFill>
-                    <a:blip r:embed="rId14">
+                    <a:blip r:embed="rId12">
                       <a:extLst>
                         <a:ext uri="{28A0092B-C50C-407E-A947-70E740481C1C}">
                           <a14:useLocalDpi xmlns:a14="http://schemas.microsoft.com/office/drawing/2010/main" val="0"/>
@@ -1800,21 +1769,7 @@
     </w:p>
     <w:p>
       <w:r>
-        <w:t xml:space="preserve">Der Gruppenleiter soll die Summe über die Kalenderwochen und des Kalenderjahres für seine eigene Arbeitsgruppe </w:t>
-      </w:r>
-      <w:commentRangeStart w:id="2"/>
-      <w:r>
-        <w:t xml:space="preserve">ansehen </w:t>
-      </w:r>
-      <w:commentRangeEnd w:id="2"/>
-      <w:r>
-        <w:rPr>
-          <w:rStyle w:val="Kommentarzeichen"/>
-        </w:rPr>
-        <w:commentReference w:id="2"/>
-      </w:r>
-      <w:r>
-        <w:t>können.</w:t>
+        <w:t>Der Gruppenleiter soll die Summe über die Kalenderwochen und des Kalenderjahres für seine eigene Arbeitsgruppe ansehen können.</w:t>
       </w:r>
     </w:p>
     <w:p>
@@ -1837,7 +1792,7 @@
           <w:lang w:eastAsia="de-DE"/>
         </w:rPr>
         <w:drawing>
-          <wp:inline distT="0" distB="0" distL="0" distR="0" wp14:anchorId="4E9F903F" wp14:editId="5A6DAD9B">
+          <wp:inline distT="0" distB="0" distL="0" distR="0">
             <wp:extent cx="5760720" cy="3017520"/>
             <wp:effectExtent l="0" t="0" r="0" b="0"/>
             <wp:docPr id="18" name="Grafik 18"/>
@@ -1854,7 +1809,7 @@
                     </pic:cNvPicPr>
                   </pic:nvPicPr>
                   <pic:blipFill>
-                    <a:blip r:embed="rId15">
+                    <a:blip r:embed="rId13">
                       <a:extLst>
                         <a:ext uri="{28A0092B-C50C-407E-A947-70E740481C1C}">
                           <a14:useLocalDpi xmlns:a14="http://schemas.microsoft.com/office/drawing/2010/main" val="0"/>
@@ -1924,25 +1879,10 @@
     </w:p>
     <w:p>
       <w:r>
-        <w:t xml:space="preserve">Die Stabsstelle „Fachbereichsorganisation“ und der Zentralbereichsleiter sollen für alle Arbeitsgruppen die Summen über die Kalenderwochen und des Kalenderjahres </w:t>
-      </w:r>
-      <w:r>
-        <w:t>ein</w:t>
-      </w:r>
-      <w:r>
-        <w:t>sehen können</w:t>
-      </w:r>
-      <w:r>
-        <w:t>. D</w:t>
-      </w:r>
-      <w:r>
-        <w:t xml:space="preserve">er Bereichsleiter </w:t>
-      </w:r>
-      <w:r>
-        <w:t xml:space="preserve">darf dies </w:t>
-      </w:r>
-      <w:r>
-        <w:t>nur für den eigenen Bereich</w:t>
+        <w:t>Die Stabsstelle „Fachbereichsorganisation“ und der Zentralbereichsleiter sollen für alle Arbeitsgruppen die Summen über die Kalenderwochen und des Kalenderjahres sehen können</w:t>
+      </w:r>
+      <w:r>
+        <w:t>, der Bereichsleiter nur für den eigenen Bereich</w:t>
       </w:r>
       <w:r>
         <w:t>.</w:t>
@@ -1968,7 +1908,7 @@
           <w:lang w:eastAsia="de-DE"/>
         </w:rPr>
         <w:drawing>
-          <wp:inline distT="0" distB="0" distL="0" distR="0" wp14:anchorId="3CAA02A7" wp14:editId="6134975C">
+          <wp:inline distT="0" distB="0" distL="0" distR="0">
             <wp:extent cx="5753100" cy="3028950"/>
             <wp:effectExtent l="0" t="0" r="0" b="0"/>
             <wp:docPr id="17" name="Grafik 17"/>
@@ -1985,7 +1925,7 @@
                     </pic:cNvPicPr>
                   </pic:nvPicPr>
                   <pic:blipFill>
-                    <a:blip r:embed="rId15">
+                    <a:blip r:embed="rId13">
                       <a:extLst>
                         <a:ext uri="{28A0092B-C50C-407E-A947-70E740481C1C}">
                           <a14:useLocalDpi xmlns:a14="http://schemas.microsoft.com/office/drawing/2010/main" val="0"/>
@@ -2049,13 +1989,7 @@
     </w:p>
     <w:p>
       <w:r>
-        <w:t>Die Stabsstelle „Fachbereichsorganisation“ und der Zentralbereichsleiter sollen für alle Bereich</w:t>
-      </w:r>
-      <w:r>
-        <w:t>e</w:t>
-      </w:r>
-      <w:r>
-        <w:t xml:space="preserve"> die Summen über die Kalenderwochen und des Kalenderjahres sehen könne</w:t>
+        <w:t>Die Stabsstelle „Fachbereichsorganisation“ und der Zentralbereichsleiter sollen für alle Bereich die Summen über die Kalenderwochen und des Kalenderjahres sehen könne</w:t>
       </w:r>
       <w:r>
         <w:t>n, der Bereichsleiter für die Arbeitsgruppen aus seinem Bereich</w:t>
@@ -2084,7 +2018,7 @@
           <w:lang w:eastAsia="de-DE"/>
         </w:rPr>
         <w:drawing>
-          <wp:inline distT="0" distB="0" distL="0" distR="0" wp14:anchorId="399F8455" wp14:editId="37A4778A">
+          <wp:inline distT="0" distB="0" distL="0" distR="0">
             <wp:extent cx="5760720" cy="3017520"/>
             <wp:effectExtent l="0" t="0" r="0" b="0"/>
             <wp:docPr id="21" name="Grafik 21"/>
@@ -2101,7 +2035,7 @@
                     </pic:cNvPicPr>
                   </pic:nvPicPr>
                   <pic:blipFill>
-                    <a:blip r:embed="rId16">
+                    <a:blip r:embed="rId14">
                       <a:extLst>
                         <a:ext uri="{28A0092B-C50C-407E-A947-70E740481C1C}">
                           <a14:useLocalDpi xmlns:a14="http://schemas.microsoft.com/office/drawing/2010/main" val="0"/>
@@ -2200,7 +2134,7 @@
           <w:lang w:eastAsia="de-DE"/>
         </w:rPr>
         <w:drawing>
-          <wp:inline distT="0" distB="0" distL="0" distR="0" wp14:anchorId="3B8AA7A0" wp14:editId="514D6B55">
+          <wp:inline distT="0" distB="0" distL="0" distR="0">
             <wp:extent cx="5753100" cy="4695825"/>
             <wp:effectExtent l="0" t="0" r="0" b="9525"/>
             <wp:docPr id="6" name="Grafik 6"/>
@@ -2217,7 +2151,7 @@
                     </pic:cNvPicPr>
                   </pic:nvPicPr>
                   <pic:blipFill>
-                    <a:blip r:embed="rId17">
+                    <a:blip r:embed="rId15">
                       <a:extLst>
                         <a:ext uri="{28A0092B-C50C-407E-A947-70E740481C1C}">
                           <a14:useLocalDpi xmlns:a14="http://schemas.microsoft.com/office/drawing/2010/main" val="0"/>
@@ -2278,19 +2212,7 @@
     </w:p>
     <w:p>
       <w:r>
-        <w:t>Die Fachbereic</w:t>
-      </w:r>
-      <w:r>
-        <w:t>hsorganisation soll Mitarbeiter</w:t>
-      </w:r>
-      <w:r>
-        <w:t xml:space="preserve"> einer anderen Organisationsei</w:t>
-      </w:r>
-      <w:r>
-        <w:t>nheit und eine andere Rolle zu</w:t>
-      </w:r>
-      <w:r>
-        <w:t>ordnen</w:t>
+        <w:t>Die Fachbereichsorganisation soll Mitarbeitern einer anderen Organisationseinheit und eine andere Rolle zuzuordnen</w:t>
       </w:r>
       <w:r>
         <w:t xml:space="preserve"> können</w:t>
@@ -2326,7 +2248,7 @@
           <w:lang w:eastAsia="de-DE"/>
         </w:rPr>
         <w:drawing>
-          <wp:inline distT="0" distB="0" distL="0" distR="0" wp14:anchorId="221B7D4A" wp14:editId="13A23875">
+          <wp:inline distT="0" distB="0" distL="0" distR="0">
             <wp:extent cx="5705475" cy="4057650"/>
             <wp:effectExtent l="0" t="0" r="9525" b="0"/>
             <wp:docPr id="7" name="Grafik 7"/>
@@ -2343,7 +2265,7 @@
                     </pic:cNvPicPr>
                   </pic:nvPicPr>
                   <pic:blipFill>
-                    <a:blip r:embed="rId18">
+                    <a:blip r:embed="rId16">
                       <a:extLst>
                         <a:ext uri="{28A0092B-C50C-407E-A947-70E740481C1C}">
                           <a14:useLocalDpi xmlns:a14="http://schemas.microsoft.com/office/drawing/2010/main" val="0"/>
@@ -2421,7 +2343,7 @@
         </w:rPr>
         <w:lastRenderedPageBreak/>
         <w:drawing>
-          <wp:inline distT="0" distB="0" distL="0" distR="0" wp14:anchorId="515C994C" wp14:editId="6871ECAC">
+          <wp:inline distT="0" distB="0" distL="0" distR="0">
             <wp:extent cx="5762625" cy="4419600"/>
             <wp:effectExtent l="0" t="0" r="9525" b="0"/>
             <wp:docPr id="8" name="Grafik 8"/>
@@ -2438,7 +2360,7 @@
                     </pic:cNvPicPr>
                   </pic:nvPicPr>
                   <pic:blipFill>
-                    <a:blip r:embed="rId19">
+                    <a:blip r:embed="rId17">
                       <a:extLst>
                         <a:ext uri="{28A0092B-C50C-407E-A947-70E740481C1C}">
                           <a14:useLocalDpi xmlns:a14="http://schemas.microsoft.com/office/drawing/2010/main" val="0"/>
@@ -2540,7 +2462,7 @@
           <w:lang w:eastAsia="de-DE"/>
         </w:rPr>
         <w:drawing>
-          <wp:inline distT="0" distB="0" distL="0" distR="0" wp14:anchorId="75916A2F" wp14:editId="66A375E6">
+          <wp:inline distT="0" distB="0" distL="0" distR="0">
             <wp:extent cx="5772150" cy="3800475"/>
             <wp:effectExtent l="0" t="0" r="0" b="9525"/>
             <wp:docPr id="10" name="Grafik 10"/>
@@ -2557,7 +2479,7 @@
                     </pic:cNvPicPr>
                   </pic:nvPicPr>
                   <pic:blipFill>
-                    <a:blip r:embed="rId20">
+                    <a:blip r:embed="rId18">
                       <a:extLst>
                         <a:ext uri="{28A0092B-C50C-407E-A947-70E740481C1C}">
                           <a14:useLocalDpi xmlns:a14="http://schemas.microsoft.com/office/drawing/2010/main" val="0"/>
@@ -2721,7 +2643,7 @@
           <w:lang w:eastAsia="de-DE"/>
         </w:rPr>
         <w:drawing>
-          <wp:inline distT="0" distB="0" distL="0" distR="0" wp14:anchorId="27EED6E4" wp14:editId="10B6B69B">
+          <wp:inline distT="0" distB="0" distL="0" distR="0">
             <wp:extent cx="5753100" cy="4457700"/>
             <wp:effectExtent l="0" t="0" r="0" b="0"/>
             <wp:docPr id="13" name="Grafik 13"/>
@@ -2738,7 +2660,7 @@
                     </pic:cNvPicPr>
                   </pic:nvPicPr>
                   <pic:blipFill>
-                    <a:blip r:embed="rId21">
+                    <a:blip r:embed="rId19">
                       <a:extLst>
                         <a:ext uri="{28A0092B-C50C-407E-A947-70E740481C1C}">
                           <a14:useLocalDpi xmlns:a14="http://schemas.microsoft.com/office/drawing/2010/main" val="0"/>
@@ -2944,7 +2866,7 @@
           <w:lang w:eastAsia="de-DE"/>
         </w:rPr>
         <w:drawing>
-          <wp:inline distT="0" distB="0" distL="0" distR="0" wp14:anchorId="4C88209D" wp14:editId="1D580BBE">
+          <wp:inline distT="0" distB="0" distL="0" distR="0">
             <wp:extent cx="5753100" cy="4572000"/>
             <wp:effectExtent l="0" t="0" r="0" b="0"/>
             <wp:docPr id="12" name="Grafik 12"/>
@@ -2961,7 +2883,7 @@
                     </pic:cNvPicPr>
                   </pic:nvPicPr>
                   <pic:blipFill>
-                    <a:blip r:embed="rId22">
+                    <a:blip r:embed="rId20">
                       <a:extLst>
                         <a:ext uri="{28A0092B-C50C-407E-A947-70E740481C1C}">
                           <a14:useLocalDpi xmlns:a14="http://schemas.microsoft.com/office/drawing/2010/main" val="0"/>
@@ -3235,13 +3157,15 @@
     </w:p>
     <w:p>
       <w:r>
-        <w:object w:dxaOrig="19095" w:dyaOrig="8858" w14:anchorId="55C7304B">
-          <v:shape id="_x0000_i1025" type="#_x0000_t75" style="width:458.3pt;height:255.1pt" o:ole="">
-            <v:imagedata r:id="rId23" o:title="" cropleft="10832f"/>
+        <w:object w:dxaOrig="15931" w:dyaOrig="15076">
+          <v:shape id="_x0000_i1029" type="#_x0000_t75" style="width:453.25pt;height:428.9pt" o:ole="">
+            <v:imagedata r:id="rId21" o:title=""/>
           </v:shape>
-          <o:OLEObject Type="Embed" ProgID="Visio.Drawing.15" ShapeID="_x0000_i1025" DrawAspect="Content" ObjectID="_1442842988" r:id="rId24"/>
+          <o:OLEObject Type="Embed" ProgID="Visio.Drawing.15" ShapeID="_x0000_i1029" DrawAspect="Content" ObjectID="_1442845131" r:id="rId22"/>
         </w:object>
       </w:r>
+      <w:bookmarkStart w:id="0" w:name="_GoBack"/>
+      <w:bookmarkEnd w:id="0"/>
     </w:p>
     <w:p>
       <w:pPr>
@@ -3392,126 +3316,51 @@
     <w:p>
       <w:pPr>
         <w:pStyle w:val="berschrift2"/>
-        <w:rPr>
-          <w:lang w:val="en-US"/>
-        </w:rPr>
-      </w:pPr>
-      <w:r>
-        <w:rPr>
-          <w:lang w:val="en-US"/>
-        </w:rPr>
+      </w:pPr>
+      <w:r>
         <w:t>View</w:t>
       </w:r>
     </w:p>
     <w:p>
-      <w:pPr>
-        <w:rPr>
-          <w:lang w:val="en-US"/>
-        </w:rPr>
-      </w:pPr>
-      <w:r>
-        <w:rPr>
-          <w:lang w:val="en-US"/>
-        </w:rPr>
-        <w:t>[</w:t>
-      </w:r>
-      <w:proofErr w:type="gramStart"/>
-      <w:r>
-        <w:rPr>
-          <w:lang w:val="en-US"/>
-        </w:rPr>
-        <w:t>techn</w:t>
-      </w:r>
-      <w:proofErr w:type="gramEnd"/>
-      <w:r>
-        <w:rPr>
-          <w:lang w:val="en-US"/>
-        </w:rPr>
-        <w:t>. Modell View]</w:t>
-      </w:r>
-    </w:p>
+      <w:r>
+        <w:lastRenderedPageBreak/>
+        <w:t>[techn. Modell View]</w:t>
+      </w:r>
+    </w:p>
+    <w:p/>
     <w:p>
       <w:pPr>
         <w:pStyle w:val="berschrift2"/>
-        <w:rPr>
-          <w:lang w:val="en-US"/>
-        </w:rPr>
-      </w:pPr>
-      <w:r>
-        <w:rPr>
-          <w:lang w:val="en-US"/>
-        </w:rPr>
+      </w:pPr>
+      <w:r>
         <w:t>Control</w:t>
       </w:r>
     </w:p>
     <w:p>
-      <w:pPr>
-        <w:rPr>
-          <w:lang w:val="en-US"/>
-        </w:rPr>
-      </w:pPr>
-      <w:r>
-        <w:rPr>
-          <w:lang w:val="en-US"/>
-        </w:rPr>
-        <w:t>[</w:t>
-      </w:r>
-      <w:proofErr w:type="gramStart"/>
-      <w:r>
-        <w:rPr>
-          <w:lang w:val="en-US"/>
-        </w:rPr>
-        <w:t>techn</w:t>
-      </w:r>
-      <w:proofErr w:type="gramEnd"/>
-      <w:r>
-        <w:rPr>
-          <w:lang w:val="en-US"/>
-        </w:rPr>
-        <w:t>. Modell Control]</w:t>
-      </w:r>
-    </w:p>
+      <w:r>
+        <w:t>[techn. Modell Control]</w:t>
+      </w:r>
+    </w:p>
+    <w:p/>
     <w:p>
       <w:pPr>
         <w:pStyle w:val="berschrift2"/>
-        <w:rPr>
-          <w:lang w:val="en-US"/>
-        </w:rPr>
-      </w:pPr>
-      <w:r>
-        <w:rPr>
-          <w:lang w:val="en-US"/>
-        </w:rPr>
+      </w:pPr>
+      <w:r>
         <w:t>Model</w:t>
       </w:r>
     </w:p>
     <w:p>
-      <w:pPr>
-        <w:rPr>
-          <w:lang w:val="en-US"/>
-        </w:rPr>
-      </w:pPr>
-      <w:r>
-        <w:rPr>
-          <w:lang w:val="en-US"/>
-        </w:rPr>
-        <w:t>[</w:t>
-      </w:r>
-      <w:proofErr w:type="gramStart"/>
-      <w:r>
-        <w:rPr>
-          <w:lang w:val="en-US"/>
-        </w:rPr>
-        <w:t>techn</w:t>
-      </w:r>
-      <w:proofErr w:type="gramEnd"/>
-      <w:r>
-        <w:rPr>
-          <w:lang w:val="en-US"/>
-        </w:rPr>
-        <w:t>. Modell Model]</w:t>
-      </w:r>
-    </w:p>
+      <w:r>
+        <w:object w:dxaOrig="23895" w:dyaOrig="14011">
+          <v:shape id="_x0000_i1027" type="#_x0000_t75" style="width:452.8pt;height:265.5pt" o:ole="">
+            <v:imagedata r:id="rId23" o:title=""/>
+          </v:shape>
+          <o:OLEObject Type="Embed" ProgID="Visio.Drawing.15" ShapeID="_x0000_i1027" DrawAspect="Content" ObjectID="_1442845132" r:id="rId24"/>
+        </w:object>
+      </w:r>
+    </w:p>
+    <w:p/>
     <w:p>
       <w:pPr>
         <w:pStyle w:val="berschrift3"/>
@@ -3522,7 +3371,6 @@
     </w:p>
     <w:p>
       <w:r>
-        <w:lastRenderedPageBreak/>
         <w:t>Die darunter liegende Datenbank wurde aus dem</w:t>
       </w:r>
       <w:r>
@@ -3547,8 +3395,9 @@
           <w:noProof/>
           <w:lang w:eastAsia="de-DE"/>
         </w:rPr>
+        <w:lastRenderedPageBreak/>
         <w:drawing>
-          <wp:inline distT="0" distB="0" distL="0" distR="0" wp14:anchorId="559496E5" wp14:editId="406DAD60">
+          <wp:inline distT="0" distB="0" distL="0" distR="0">
             <wp:extent cx="5753100" cy="6134100"/>
             <wp:effectExtent l="0" t="0" r="0" b="0"/>
             <wp:docPr id="1" name="Grafik 1" descr="C:\Users\Johannes\AppData\Local\Microsoft\Windows\INetCache\Content.Word\Datenbankmodell Fallstudie PNG+.png"/>
@@ -3615,7 +3464,7 @@
     <w:tbl>
       <w:tblPr>
         <w:tblW w:w="8886" w:type="dxa"/>
-        <w:tblInd w:w="-118" w:type="dxa"/>
+        <w:tblInd w:w="-110" w:type="dxa"/>
         <w:tblLayout w:type="fixed"/>
         <w:tblCellMar>
           <w:left w:w="70" w:type="dxa"/>
@@ -3627,8 +3476,8 @@
         <w:gridCol w:w="1322"/>
         <w:gridCol w:w="4119"/>
         <w:gridCol w:w="1016"/>
-        <w:gridCol w:w="1166"/>
-        <w:gridCol w:w="1263"/>
+        <w:gridCol w:w="1142"/>
+        <w:gridCol w:w="1287"/>
       </w:tblGrid>
       <w:tr>
         <w:trPr>
@@ -3741,7 +3590,7 @@
         </w:tc>
         <w:tc>
           <w:tcPr>
-            <w:tcW w:w="1166" w:type="dxa"/>
+            <w:tcW w:w="1142" w:type="dxa"/>
             <w:tcBorders>
               <w:top w:val="single" w:sz="6" w:space="0" w:color="auto"/>
               <w:left w:val="single" w:sz="6" w:space="0" w:color="auto"/>
@@ -3776,7 +3625,7 @@
         </w:tc>
         <w:tc>
           <w:tcPr>
-            <w:tcW w:w="1263" w:type="dxa"/>
+            <w:tcW w:w="1287" w:type="dxa"/>
             <w:tcBorders>
               <w:top w:val="single" w:sz="6" w:space="0" w:color="auto"/>
               <w:left w:val="single" w:sz="6" w:space="0" w:color="auto"/>
@@ -3798,8 +3647,6 @@
                 <w:szCs w:val="22"/>
               </w:rPr>
             </w:pPr>
-            <w:bookmarkStart w:id="3" w:name="_GoBack"/>
-            <w:bookmarkEnd w:id="3"/>
             <w:r>
               <w:rPr>
                 <w:rFonts w:ascii="Calibri" w:hAnsi="Calibri" w:cs="Calibri"/>
@@ -3921,7 +3768,7 @@
         </w:tc>
         <w:tc>
           <w:tcPr>
-            <w:tcW w:w="1166" w:type="dxa"/>
+            <w:tcW w:w="1142" w:type="dxa"/>
             <w:tcBorders>
               <w:top w:val="nil"/>
               <w:left w:val="nil"/>
@@ -3956,7 +3803,7 @@
         </w:tc>
         <w:tc>
           <w:tcPr>
-            <w:tcW w:w="1263" w:type="dxa"/>
+            <w:tcW w:w="1287" w:type="dxa"/>
             <w:tcBorders>
               <w:top w:val="nil"/>
               <w:left w:val="nil"/>
@@ -4099,7 +3946,7 @@
         </w:tc>
         <w:tc>
           <w:tcPr>
-            <w:tcW w:w="1166" w:type="dxa"/>
+            <w:tcW w:w="1142" w:type="dxa"/>
             <w:tcBorders>
               <w:top w:val="nil"/>
               <w:left w:val="nil"/>
@@ -4134,7 +3981,7 @@
         </w:tc>
         <w:tc>
           <w:tcPr>
-            <w:tcW w:w="1263" w:type="dxa"/>
+            <w:tcW w:w="1287" w:type="dxa"/>
             <w:tcBorders>
               <w:top w:val="nil"/>
               <w:left w:val="nil"/>
@@ -4277,7 +4124,7 @@
         </w:tc>
         <w:tc>
           <w:tcPr>
-            <w:tcW w:w="1166" w:type="dxa"/>
+            <w:tcW w:w="1142" w:type="dxa"/>
             <w:tcBorders>
               <w:top w:val="nil"/>
               <w:left w:val="nil"/>
@@ -4312,7 +4159,7 @@
         </w:tc>
         <w:tc>
           <w:tcPr>
-            <w:tcW w:w="1263" w:type="dxa"/>
+            <w:tcW w:w="1287" w:type="dxa"/>
             <w:tcBorders>
               <w:top w:val="nil"/>
               <w:left w:val="nil"/>
@@ -4455,7 +4302,7 @@
         </w:tc>
         <w:tc>
           <w:tcPr>
-            <w:tcW w:w="1166" w:type="dxa"/>
+            <w:tcW w:w="1142" w:type="dxa"/>
             <w:tcBorders>
               <w:top w:val="nil"/>
               <w:left w:val="nil"/>
@@ -4490,7 +4337,7 @@
         </w:tc>
         <w:tc>
           <w:tcPr>
-            <w:tcW w:w="1263" w:type="dxa"/>
+            <w:tcW w:w="1287" w:type="dxa"/>
             <w:tcBorders>
               <w:top w:val="nil"/>
               <w:left w:val="nil"/>
@@ -4608,33 +4455,33 @@
         </w:tc>
         <w:tc>
           <w:tcPr>
-            <w:tcW w:w="1166" w:type="dxa"/>
-            <w:tcBorders>
-              <w:top w:val="nil"/>
-              <w:left w:val="nil"/>
-              <w:bottom w:val="nil"/>
-              <w:right w:val="nil"/>
-            </w:tcBorders>
-          </w:tcPr>
-          <w:p>
-            <w:pPr>
-              <w:autoSpaceDE w:val="0"/>
-              <w:autoSpaceDN w:val="0"/>
-              <w:adjustRightInd w:val="0"/>
-              <w:spacing w:before="0" w:after="0" w:line="240" w:lineRule="auto"/>
-              <w:jc w:val="right"/>
-              <w:rPr>
-                <w:rFonts w:ascii="Calibri" w:hAnsi="Calibri" w:cs="Calibri"/>
-                <w:color w:val="000000"/>
-                <w:sz w:val="22"/>
-                <w:szCs w:val="22"/>
-              </w:rPr>
-            </w:pPr>
-          </w:p>
-        </w:tc>
-        <w:tc>
-          <w:tcPr>
-            <w:tcW w:w="1263" w:type="dxa"/>
+            <w:tcW w:w="1142" w:type="dxa"/>
+            <w:tcBorders>
+              <w:top w:val="nil"/>
+              <w:left w:val="nil"/>
+              <w:bottom w:val="nil"/>
+              <w:right w:val="nil"/>
+            </w:tcBorders>
+          </w:tcPr>
+          <w:p>
+            <w:pPr>
+              <w:autoSpaceDE w:val="0"/>
+              <w:autoSpaceDN w:val="0"/>
+              <w:adjustRightInd w:val="0"/>
+              <w:spacing w:before="0" w:after="0" w:line="240" w:lineRule="auto"/>
+              <w:jc w:val="right"/>
+              <w:rPr>
+                <w:rFonts w:ascii="Calibri" w:hAnsi="Calibri" w:cs="Calibri"/>
+                <w:color w:val="000000"/>
+                <w:sz w:val="22"/>
+                <w:szCs w:val="22"/>
+              </w:rPr>
+            </w:pPr>
+          </w:p>
+        </w:tc>
+        <w:tc>
+          <w:tcPr>
+            <w:tcW w:w="1287" w:type="dxa"/>
             <w:tcBorders>
               <w:top w:val="nil"/>
               <w:left w:val="nil"/>
@@ -4768,7 +4615,7 @@
         </w:tc>
         <w:tc>
           <w:tcPr>
-            <w:tcW w:w="1166" w:type="dxa"/>
+            <w:tcW w:w="1142" w:type="dxa"/>
             <w:tcBorders>
               <w:top w:val="nil"/>
               <w:left w:val="nil"/>
@@ -4803,7 +4650,7 @@
         </w:tc>
         <w:tc>
           <w:tcPr>
-            <w:tcW w:w="1263" w:type="dxa"/>
+            <w:tcW w:w="1287" w:type="dxa"/>
             <w:tcBorders>
               <w:top w:val="nil"/>
               <w:left w:val="nil"/>
@@ -4921,33 +4768,33 @@
         </w:tc>
         <w:tc>
           <w:tcPr>
-            <w:tcW w:w="1166" w:type="dxa"/>
-            <w:tcBorders>
-              <w:top w:val="nil"/>
-              <w:left w:val="nil"/>
-              <w:bottom w:val="nil"/>
-              <w:right w:val="nil"/>
-            </w:tcBorders>
-          </w:tcPr>
-          <w:p>
-            <w:pPr>
-              <w:autoSpaceDE w:val="0"/>
-              <w:autoSpaceDN w:val="0"/>
-              <w:adjustRightInd w:val="0"/>
-              <w:spacing w:before="0" w:after="0" w:line="240" w:lineRule="auto"/>
-              <w:jc w:val="right"/>
-              <w:rPr>
-                <w:rFonts w:ascii="Calibri" w:hAnsi="Calibri" w:cs="Calibri"/>
-                <w:color w:val="000000"/>
-                <w:sz w:val="22"/>
-                <w:szCs w:val="22"/>
-              </w:rPr>
-            </w:pPr>
-          </w:p>
-        </w:tc>
-        <w:tc>
-          <w:tcPr>
-            <w:tcW w:w="1263" w:type="dxa"/>
+            <w:tcW w:w="1142" w:type="dxa"/>
+            <w:tcBorders>
+              <w:top w:val="nil"/>
+              <w:left w:val="nil"/>
+              <w:bottom w:val="nil"/>
+              <w:right w:val="nil"/>
+            </w:tcBorders>
+          </w:tcPr>
+          <w:p>
+            <w:pPr>
+              <w:autoSpaceDE w:val="0"/>
+              <w:autoSpaceDN w:val="0"/>
+              <w:adjustRightInd w:val="0"/>
+              <w:spacing w:before="0" w:after="0" w:line="240" w:lineRule="auto"/>
+              <w:jc w:val="right"/>
+              <w:rPr>
+                <w:rFonts w:ascii="Calibri" w:hAnsi="Calibri" w:cs="Calibri"/>
+                <w:color w:val="000000"/>
+                <w:sz w:val="22"/>
+                <w:szCs w:val="22"/>
+              </w:rPr>
+            </w:pPr>
+          </w:p>
+        </w:tc>
+        <w:tc>
+          <w:tcPr>
+            <w:tcW w:w="1287" w:type="dxa"/>
             <w:tcBorders>
               <w:top w:val="nil"/>
               <w:left w:val="nil"/>
@@ -5081,7 +4928,7 @@
         </w:tc>
         <w:tc>
           <w:tcPr>
-            <w:tcW w:w="1166" w:type="dxa"/>
+            <w:tcW w:w="1142" w:type="dxa"/>
             <w:tcBorders>
               <w:top w:val="nil"/>
               <w:left w:val="nil"/>
@@ -5116,7 +4963,7 @@
         </w:tc>
         <w:tc>
           <w:tcPr>
-            <w:tcW w:w="1263" w:type="dxa"/>
+            <w:tcW w:w="1287" w:type="dxa"/>
             <w:tcBorders>
               <w:top w:val="nil"/>
               <w:left w:val="nil"/>
@@ -5250,7 +5097,7 @@
         </w:tc>
         <w:tc>
           <w:tcPr>
-            <w:tcW w:w="1166" w:type="dxa"/>
+            <w:tcW w:w="1142" w:type="dxa"/>
             <w:tcBorders>
               <w:top w:val="nil"/>
               <w:left w:val="nil"/>
@@ -5285,7 +5132,7 @@
         </w:tc>
         <w:tc>
           <w:tcPr>
-            <w:tcW w:w="1263" w:type="dxa"/>
+            <w:tcW w:w="1287" w:type="dxa"/>
             <w:tcBorders>
               <w:top w:val="nil"/>
               <w:left w:val="nil"/>
@@ -5428,7 +5275,7 @@
         </w:tc>
         <w:tc>
           <w:tcPr>
-            <w:tcW w:w="1166" w:type="dxa"/>
+            <w:tcW w:w="1142" w:type="dxa"/>
             <w:tcBorders>
               <w:top w:val="nil"/>
               <w:left w:val="nil"/>
@@ -5463,7 +5310,7 @@
         </w:tc>
         <w:tc>
           <w:tcPr>
-            <w:tcW w:w="1263" w:type="dxa"/>
+            <w:tcW w:w="1287" w:type="dxa"/>
             <w:tcBorders>
               <w:top w:val="nil"/>
               <w:left w:val="nil"/>
@@ -5606,7 +5453,7 @@
         </w:tc>
         <w:tc>
           <w:tcPr>
-            <w:tcW w:w="1166" w:type="dxa"/>
+            <w:tcW w:w="1142" w:type="dxa"/>
             <w:tcBorders>
               <w:top w:val="nil"/>
               <w:left w:val="nil"/>
@@ -5641,7 +5488,7 @@
         </w:tc>
         <w:tc>
           <w:tcPr>
-            <w:tcW w:w="1263" w:type="dxa"/>
+            <w:tcW w:w="1287" w:type="dxa"/>
             <w:tcBorders>
               <w:top w:val="nil"/>
               <w:left w:val="nil"/>
@@ -5775,7 +5622,7 @@
         </w:tc>
         <w:tc>
           <w:tcPr>
-            <w:tcW w:w="1166" w:type="dxa"/>
+            <w:tcW w:w="1142" w:type="dxa"/>
             <w:tcBorders>
               <w:top w:val="nil"/>
               <w:left w:val="nil"/>
@@ -5810,7 +5657,7 @@
         </w:tc>
         <w:tc>
           <w:tcPr>
-            <w:tcW w:w="1263" w:type="dxa"/>
+            <w:tcW w:w="1287" w:type="dxa"/>
             <w:tcBorders>
               <w:top w:val="nil"/>
               <w:left w:val="nil"/>
@@ -5944,7 +5791,7 @@
         </w:tc>
         <w:tc>
           <w:tcPr>
-            <w:tcW w:w="1166" w:type="dxa"/>
+            <w:tcW w:w="1142" w:type="dxa"/>
             <w:tcBorders>
               <w:top w:val="nil"/>
               <w:left w:val="nil"/>
@@ -5979,7 +5826,7 @@
         </w:tc>
         <w:tc>
           <w:tcPr>
-            <w:tcW w:w="1263" w:type="dxa"/>
+            <w:tcW w:w="1287" w:type="dxa"/>
             <w:tcBorders>
               <w:top w:val="nil"/>
               <w:left w:val="nil"/>
@@ -6097,33 +5944,33 @@
         </w:tc>
         <w:tc>
           <w:tcPr>
-            <w:tcW w:w="1166" w:type="dxa"/>
-            <w:tcBorders>
-              <w:top w:val="nil"/>
-              <w:left w:val="nil"/>
-              <w:bottom w:val="nil"/>
-              <w:right w:val="nil"/>
-            </w:tcBorders>
-          </w:tcPr>
-          <w:p>
-            <w:pPr>
-              <w:autoSpaceDE w:val="0"/>
-              <w:autoSpaceDN w:val="0"/>
-              <w:adjustRightInd w:val="0"/>
-              <w:spacing w:before="0" w:after="0" w:line="240" w:lineRule="auto"/>
-              <w:jc w:val="right"/>
-              <w:rPr>
-                <w:rFonts w:ascii="Calibri" w:hAnsi="Calibri" w:cs="Calibri"/>
-                <w:color w:val="000000"/>
-                <w:sz w:val="22"/>
-                <w:szCs w:val="22"/>
-              </w:rPr>
-            </w:pPr>
-          </w:p>
-        </w:tc>
-        <w:tc>
-          <w:tcPr>
-            <w:tcW w:w="1263" w:type="dxa"/>
+            <w:tcW w:w="1142" w:type="dxa"/>
+            <w:tcBorders>
+              <w:top w:val="nil"/>
+              <w:left w:val="nil"/>
+              <w:bottom w:val="nil"/>
+              <w:right w:val="nil"/>
+            </w:tcBorders>
+          </w:tcPr>
+          <w:p>
+            <w:pPr>
+              <w:autoSpaceDE w:val="0"/>
+              <w:autoSpaceDN w:val="0"/>
+              <w:adjustRightInd w:val="0"/>
+              <w:spacing w:before="0" w:after="0" w:line="240" w:lineRule="auto"/>
+              <w:jc w:val="right"/>
+              <w:rPr>
+                <w:rFonts w:ascii="Calibri" w:hAnsi="Calibri" w:cs="Calibri"/>
+                <w:color w:val="000000"/>
+                <w:sz w:val="22"/>
+                <w:szCs w:val="22"/>
+              </w:rPr>
+            </w:pPr>
+          </w:p>
+        </w:tc>
+        <w:tc>
+          <w:tcPr>
+            <w:tcW w:w="1287" w:type="dxa"/>
             <w:tcBorders>
               <w:top w:val="nil"/>
               <w:left w:val="nil"/>
@@ -6248,7 +6095,7 @@
         </w:tc>
         <w:tc>
           <w:tcPr>
-            <w:tcW w:w="1166" w:type="dxa"/>
+            <w:tcW w:w="1142" w:type="dxa"/>
             <w:tcBorders>
               <w:top w:val="nil"/>
               <w:left w:val="nil"/>
@@ -6283,7 +6130,7 @@
         </w:tc>
         <w:tc>
           <w:tcPr>
-            <w:tcW w:w="1263" w:type="dxa"/>
+            <w:tcW w:w="1287" w:type="dxa"/>
             <w:tcBorders>
               <w:top w:val="nil"/>
               <w:left w:val="nil"/>
@@ -6401,33 +6248,33 @@
         </w:tc>
         <w:tc>
           <w:tcPr>
-            <w:tcW w:w="1166" w:type="dxa"/>
-            <w:tcBorders>
-              <w:top w:val="nil"/>
-              <w:left w:val="nil"/>
-              <w:bottom w:val="nil"/>
-              <w:right w:val="nil"/>
-            </w:tcBorders>
-          </w:tcPr>
-          <w:p>
-            <w:pPr>
-              <w:autoSpaceDE w:val="0"/>
-              <w:autoSpaceDN w:val="0"/>
-              <w:adjustRightInd w:val="0"/>
-              <w:spacing w:before="0" w:after="0" w:line="240" w:lineRule="auto"/>
-              <w:jc w:val="right"/>
-              <w:rPr>
-                <w:rFonts w:ascii="Calibri" w:hAnsi="Calibri" w:cs="Calibri"/>
-                <w:color w:val="000000"/>
-                <w:sz w:val="22"/>
-                <w:szCs w:val="22"/>
-              </w:rPr>
-            </w:pPr>
-          </w:p>
-        </w:tc>
-        <w:tc>
-          <w:tcPr>
-            <w:tcW w:w="1263" w:type="dxa"/>
+            <w:tcW w:w="1142" w:type="dxa"/>
+            <w:tcBorders>
+              <w:top w:val="nil"/>
+              <w:left w:val="nil"/>
+              <w:bottom w:val="nil"/>
+              <w:right w:val="nil"/>
+            </w:tcBorders>
+          </w:tcPr>
+          <w:p>
+            <w:pPr>
+              <w:autoSpaceDE w:val="0"/>
+              <w:autoSpaceDN w:val="0"/>
+              <w:adjustRightInd w:val="0"/>
+              <w:spacing w:before="0" w:after="0" w:line="240" w:lineRule="auto"/>
+              <w:jc w:val="right"/>
+              <w:rPr>
+                <w:rFonts w:ascii="Calibri" w:hAnsi="Calibri" w:cs="Calibri"/>
+                <w:color w:val="000000"/>
+                <w:sz w:val="22"/>
+                <w:szCs w:val="22"/>
+              </w:rPr>
+            </w:pPr>
+          </w:p>
+        </w:tc>
+        <w:tc>
+          <w:tcPr>
+            <w:tcW w:w="1287" w:type="dxa"/>
             <w:tcBorders>
               <w:top w:val="nil"/>
               <w:left w:val="nil"/>
@@ -6552,7 +6399,7 @@
         </w:tc>
         <w:tc>
           <w:tcPr>
-            <w:tcW w:w="1166" w:type="dxa"/>
+            <w:tcW w:w="1142" w:type="dxa"/>
             <w:tcBorders>
               <w:top w:val="nil"/>
               <w:left w:val="nil"/>
@@ -6587,7 +6434,7 @@
         </w:tc>
         <w:tc>
           <w:tcPr>
-            <w:tcW w:w="1263" w:type="dxa"/>
+            <w:tcW w:w="1287" w:type="dxa"/>
             <w:tcBorders>
               <w:top w:val="nil"/>
               <w:left w:val="nil"/>
@@ -6721,7 +6568,7 @@
         </w:tc>
         <w:tc>
           <w:tcPr>
-            <w:tcW w:w="1166" w:type="dxa"/>
+            <w:tcW w:w="1142" w:type="dxa"/>
             <w:tcBorders>
               <w:top w:val="nil"/>
               <w:left w:val="nil"/>
@@ -6756,7 +6603,7 @@
         </w:tc>
         <w:tc>
           <w:tcPr>
-            <w:tcW w:w="1263" w:type="dxa"/>
+            <w:tcW w:w="1287" w:type="dxa"/>
             <w:tcBorders>
               <w:top w:val="nil"/>
               <w:left w:val="nil"/>
@@ -6890,7 +6737,7 @@
         </w:tc>
         <w:tc>
           <w:tcPr>
-            <w:tcW w:w="1166" w:type="dxa"/>
+            <w:tcW w:w="1142" w:type="dxa"/>
             <w:tcBorders>
               <w:top w:val="nil"/>
               <w:left w:val="nil"/>
@@ -6925,7 +6772,7 @@
         </w:tc>
         <w:tc>
           <w:tcPr>
-            <w:tcW w:w="1263" w:type="dxa"/>
+            <w:tcW w:w="1287" w:type="dxa"/>
             <w:tcBorders>
               <w:top w:val="nil"/>
               <w:left w:val="nil"/>
@@ -7059,7 +6906,7 @@
         </w:tc>
         <w:tc>
           <w:tcPr>
-            <w:tcW w:w="1166" w:type="dxa"/>
+            <w:tcW w:w="1142" w:type="dxa"/>
             <w:tcBorders>
               <w:top w:val="nil"/>
               <w:left w:val="nil"/>
@@ -7094,7 +6941,7 @@
         </w:tc>
         <w:tc>
           <w:tcPr>
-            <w:tcW w:w="1263" w:type="dxa"/>
+            <w:tcW w:w="1287" w:type="dxa"/>
             <w:tcBorders>
               <w:top w:val="nil"/>
               <w:left w:val="nil"/>
@@ -7228,7 +7075,7 @@
         </w:tc>
         <w:tc>
           <w:tcPr>
-            <w:tcW w:w="1166" w:type="dxa"/>
+            <w:tcW w:w="1142" w:type="dxa"/>
             <w:tcBorders>
               <w:top w:val="nil"/>
               <w:left w:val="nil"/>
@@ -7263,7 +7110,7 @@
         </w:tc>
         <w:tc>
           <w:tcPr>
-            <w:tcW w:w="1263" w:type="dxa"/>
+            <w:tcW w:w="1287" w:type="dxa"/>
             <w:tcBorders>
               <w:top w:val="nil"/>
               <w:left w:val="nil"/>
@@ -7397,7 +7244,7 @@
         </w:tc>
         <w:tc>
           <w:tcPr>
-            <w:tcW w:w="1166" w:type="dxa"/>
+            <w:tcW w:w="1142" w:type="dxa"/>
             <w:tcBorders>
               <w:top w:val="nil"/>
               <w:left w:val="nil"/>
@@ -7432,7 +7279,7 @@
         </w:tc>
         <w:tc>
           <w:tcPr>
-            <w:tcW w:w="1263" w:type="dxa"/>
+            <w:tcW w:w="1287" w:type="dxa"/>
             <w:tcBorders>
               <w:top w:val="nil"/>
               <w:left w:val="nil"/>
@@ -7566,7 +7413,7 @@
         </w:tc>
         <w:tc>
           <w:tcPr>
-            <w:tcW w:w="1166" w:type="dxa"/>
+            <w:tcW w:w="1142" w:type="dxa"/>
             <w:tcBorders>
               <w:top w:val="nil"/>
               <w:left w:val="nil"/>
@@ -7601,7 +7448,7 @@
         </w:tc>
         <w:tc>
           <w:tcPr>
-            <w:tcW w:w="1263" w:type="dxa"/>
+            <w:tcW w:w="1287" w:type="dxa"/>
             <w:tcBorders>
               <w:top w:val="nil"/>
               <w:left w:val="nil"/>
@@ -7735,7 +7582,7 @@
         </w:tc>
         <w:tc>
           <w:tcPr>
-            <w:tcW w:w="1166" w:type="dxa"/>
+            <w:tcW w:w="1142" w:type="dxa"/>
             <w:tcBorders>
               <w:top w:val="nil"/>
               <w:left w:val="nil"/>
@@ -7770,7 +7617,7 @@
         </w:tc>
         <w:tc>
           <w:tcPr>
-            <w:tcW w:w="1263" w:type="dxa"/>
+            <w:tcW w:w="1287" w:type="dxa"/>
             <w:tcBorders>
               <w:top w:val="nil"/>
               <w:left w:val="nil"/>
@@ -7904,7 +7751,7 @@
         </w:tc>
         <w:tc>
           <w:tcPr>
-            <w:tcW w:w="1166" w:type="dxa"/>
+            <w:tcW w:w="1142" w:type="dxa"/>
             <w:tcBorders>
               <w:top w:val="nil"/>
               <w:left w:val="nil"/>
@@ -7939,7 +7786,7 @@
         </w:tc>
         <w:tc>
           <w:tcPr>
-            <w:tcW w:w="1263" w:type="dxa"/>
+            <w:tcW w:w="1287" w:type="dxa"/>
             <w:tcBorders>
               <w:top w:val="nil"/>
               <w:left w:val="nil"/>
@@ -8057,33 +7904,33 @@
         </w:tc>
         <w:tc>
           <w:tcPr>
-            <w:tcW w:w="1166" w:type="dxa"/>
-            <w:tcBorders>
-              <w:top w:val="nil"/>
-              <w:left w:val="nil"/>
-              <w:bottom w:val="nil"/>
-              <w:right w:val="nil"/>
-            </w:tcBorders>
-          </w:tcPr>
-          <w:p>
-            <w:pPr>
-              <w:autoSpaceDE w:val="0"/>
-              <w:autoSpaceDN w:val="0"/>
-              <w:adjustRightInd w:val="0"/>
-              <w:spacing w:before="0" w:after="0" w:line="240" w:lineRule="auto"/>
-              <w:jc w:val="right"/>
-              <w:rPr>
-                <w:rFonts w:ascii="Calibri" w:hAnsi="Calibri" w:cs="Calibri"/>
-                <w:color w:val="000000"/>
-                <w:sz w:val="22"/>
-                <w:szCs w:val="22"/>
-              </w:rPr>
-            </w:pPr>
-          </w:p>
-        </w:tc>
-        <w:tc>
-          <w:tcPr>
-            <w:tcW w:w="1263" w:type="dxa"/>
+            <w:tcW w:w="1142" w:type="dxa"/>
+            <w:tcBorders>
+              <w:top w:val="nil"/>
+              <w:left w:val="nil"/>
+              <w:bottom w:val="nil"/>
+              <w:right w:val="nil"/>
+            </w:tcBorders>
+          </w:tcPr>
+          <w:p>
+            <w:pPr>
+              <w:autoSpaceDE w:val="0"/>
+              <w:autoSpaceDN w:val="0"/>
+              <w:adjustRightInd w:val="0"/>
+              <w:spacing w:before="0" w:after="0" w:line="240" w:lineRule="auto"/>
+              <w:jc w:val="right"/>
+              <w:rPr>
+                <w:rFonts w:ascii="Calibri" w:hAnsi="Calibri" w:cs="Calibri"/>
+                <w:color w:val="000000"/>
+                <w:sz w:val="22"/>
+                <w:szCs w:val="22"/>
+              </w:rPr>
+            </w:pPr>
+          </w:p>
+        </w:tc>
+        <w:tc>
+          <w:tcPr>
+            <w:tcW w:w="1287" w:type="dxa"/>
             <w:tcBorders>
               <w:top w:val="nil"/>
               <w:left w:val="nil"/>
@@ -8208,7 +8055,7 @@
         </w:tc>
         <w:tc>
           <w:tcPr>
-            <w:tcW w:w="1166" w:type="dxa"/>
+            <w:tcW w:w="1142" w:type="dxa"/>
             <w:tcBorders>
               <w:top w:val="nil"/>
               <w:left w:val="nil"/>
@@ -8243,7 +8090,7 @@
         </w:tc>
         <w:tc>
           <w:tcPr>
-            <w:tcW w:w="1263" w:type="dxa"/>
+            <w:tcW w:w="1287" w:type="dxa"/>
             <w:tcBorders>
               <w:top w:val="nil"/>
               <w:left w:val="nil"/>
@@ -8377,7 +8224,7 @@
         </w:tc>
         <w:tc>
           <w:tcPr>
-            <w:tcW w:w="1166" w:type="dxa"/>
+            <w:tcW w:w="1142" w:type="dxa"/>
             <w:tcBorders>
               <w:top w:val="nil"/>
               <w:left w:val="nil"/>
@@ -8412,7 +8259,7 @@
         </w:tc>
         <w:tc>
           <w:tcPr>
-            <w:tcW w:w="1263" w:type="dxa"/>
+            <w:tcW w:w="1287" w:type="dxa"/>
             <w:tcBorders>
               <w:top w:val="nil"/>
               <w:left w:val="nil"/>
@@ -8546,7 +8393,7 @@
         </w:tc>
         <w:tc>
           <w:tcPr>
-            <w:tcW w:w="1166" w:type="dxa"/>
+            <w:tcW w:w="1142" w:type="dxa"/>
             <w:tcBorders>
               <w:top w:val="nil"/>
               <w:left w:val="nil"/>
@@ -8581,7 +8428,7 @@
         </w:tc>
         <w:tc>
           <w:tcPr>
-            <w:tcW w:w="1263" w:type="dxa"/>
+            <w:tcW w:w="1287" w:type="dxa"/>
             <w:tcBorders>
               <w:top w:val="nil"/>
               <w:left w:val="nil"/>
@@ -8699,33 +8546,33 @@
         </w:tc>
         <w:tc>
           <w:tcPr>
-            <w:tcW w:w="1166" w:type="dxa"/>
-            <w:tcBorders>
-              <w:top w:val="nil"/>
-              <w:left w:val="nil"/>
-              <w:bottom w:val="nil"/>
-              <w:right w:val="nil"/>
-            </w:tcBorders>
-          </w:tcPr>
-          <w:p>
-            <w:pPr>
-              <w:autoSpaceDE w:val="0"/>
-              <w:autoSpaceDN w:val="0"/>
-              <w:adjustRightInd w:val="0"/>
-              <w:spacing w:before="0" w:after="0" w:line="240" w:lineRule="auto"/>
-              <w:jc w:val="right"/>
-              <w:rPr>
-                <w:rFonts w:ascii="Calibri" w:hAnsi="Calibri" w:cs="Calibri"/>
-                <w:color w:val="000000"/>
-                <w:sz w:val="22"/>
-                <w:szCs w:val="22"/>
-              </w:rPr>
-            </w:pPr>
-          </w:p>
-        </w:tc>
-        <w:tc>
-          <w:tcPr>
-            <w:tcW w:w="1263" w:type="dxa"/>
+            <w:tcW w:w="1142" w:type="dxa"/>
+            <w:tcBorders>
+              <w:top w:val="nil"/>
+              <w:left w:val="nil"/>
+              <w:bottom w:val="nil"/>
+              <w:right w:val="nil"/>
+            </w:tcBorders>
+          </w:tcPr>
+          <w:p>
+            <w:pPr>
+              <w:autoSpaceDE w:val="0"/>
+              <w:autoSpaceDN w:val="0"/>
+              <w:adjustRightInd w:val="0"/>
+              <w:spacing w:before="0" w:after="0" w:line="240" w:lineRule="auto"/>
+              <w:jc w:val="right"/>
+              <w:rPr>
+                <w:rFonts w:ascii="Calibri" w:hAnsi="Calibri" w:cs="Calibri"/>
+                <w:color w:val="000000"/>
+                <w:sz w:val="22"/>
+                <w:szCs w:val="22"/>
+              </w:rPr>
+            </w:pPr>
+          </w:p>
+        </w:tc>
+        <w:tc>
+          <w:tcPr>
+            <w:tcW w:w="1287" w:type="dxa"/>
             <w:tcBorders>
               <w:top w:val="nil"/>
               <w:left w:val="nil"/>
@@ -8850,7 +8697,7 @@
         </w:tc>
         <w:tc>
           <w:tcPr>
-            <w:tcW w:w="1166" w:type="dxa"/>
+            <w:tcW w:w="1142" w:type="dxa"/>
             <w:tcBorders>
               <w:top w:val="nil"/>
               <w:left w:val="nil"/>
@@ -8885,7 +8732,7 @@
         </w:tc>
         <w:tc>
           <w:tcPr>
-            <w:tcW w:w="1263" w:type="dxa"/>
+            <w:tcW w:w="1287" w:type="dxa"/>
             <w:tcBorders>
               <w:top w:val="nil"/>
               <w:left w:val="nil"/>
@@ -9019,7 +8866,7 @@
         </w:tc>
         <w:tc>
           <w:tcPr>
-            <w:tcW w:w="1166" w:type="dxa"/>
+            <w:tcW w:w="1142" w:type="dxa"/>
             <w:tcBorders>
               <w:top w:val="nil"/>
               <w:left w:val="nil"/>
@@ -9054,7 +8901,7 @@
         </w:tc>
         <w:tc>
           <w:tcPr>
-            <w:tcW w:w="1263" w:type="dxa"/>
+            <w:tcW w:w="1287" w:type="dxa"/>
             <w:tcBorders>
               <w:top w:val="nil"/>
               <w:left w:val="nil"/>
@@ -9100,67 +8947,6 @@
     </w:sectPr>
   </w:body>
 </w:document>
-</file>
-
-<file path=word/comments.xml><?xml version="1.0" encoding="utf-8"?>
-<w:comments xmlns:wpc="http://schemas.microsoft.com/office/word/2010/wordprocessingCanvas" xmlns:mc="http://schemas.openxmlformats.org/markup-compatibility/2006" xmlns:o="urn:schemas-microsoft-com:office:office" xmlns:r="http://schemas.openxmlformats.org/officeDocument/2006/relationships" xmlns:m="http://schemas.openxmlformats.org/officeDocument/2006/math" xmlns:v="urn:schemas-microsoft-com:vml" xmlns:wp14="http://schemas.microsoft.com/office/word/2010/wordprocessingDrawing" xmlns:wp="http://schemas.openxmlformats.org/drawingml/2006/wordprocessingDrawing" xmlns:w10="urn:schemas-microsoft-com:office:word" xmlns:w="http://schemas.openxmlformats.org/wordprocessingml/2006/main" xmlns:w14="http://schemas.microsoft.com/office/word/2010/wordml" xmlns:w15="http://schemas.microsoft.com/office/word/2012/wordml" xmlns:wpg="http://schemas.microsoft.com/office/word/2010/wordprocessingGroup" xmlns:wpi="http://schemas.microsoft.com/office/word/2010/wordprocessingInk" xmlns:wne="http://schemas.microsoft.com/office/word/2006/wordml" xmlns:wps="http://schemas.microsoft.com/office/word/2010/wordprocessingShape" mc:Ignorable="w14 w15 wp14">
-  <w:comment w:id="0" w:author="Phil" w:date="2013-10-09T16:46:00Z" w:initials="P">
-    <w:p>
-      <w:pPr>
-        <w:pStyle w:val="Kommentartext"/>
-      </w:pPr>
-      <w:r>
-        <w:rPr>
-          <w:rStyle w:val="Kommentarzeichen"/>
-        </w:rPr>
-        <w:annotationRef/>
-      </w:r>
-      <w:r>
-        <w:t>Besser: Akteure?</w:t>
-      </w:r>
-    </w:p>
-  </w:comment>
-  <w:comment w:id="1" w:author="Phil" w:date="2013-10-09T16:46:00Z" w:initials="P">
-    <w:p>
-      <w:pPr>
-        <w:pStyle w:val="Kommentartext"/>
-      </w:pPr>
-      <w:r>
-        <w:rPr>
-          <w:rStyle w:val="Kommentarzeichen"/>
-        </w:rPr>
-        <w:annotationRef/>
-      </w:r>
-      <w:r>
-        <w:t>Besser: wird?</w:t>
-      </w:r>
-    </w:p>
-  </w:comment>
-  <w:comment w:id="2" w:author="Phil" w:date="2013-10-09T16:49:00Z" w:initials="P">
-    <w:p>
-      <w:pPr>
-        <w:pStyle w:val="Kommentartext"/>
-      </w:pPr>
-      <w:r>
-        <w:rPr>
-          <w:rStyle w:val="Kommentarzeichen"/>
-        </w:rPr>
-        <w:annotationRef/>
-      </w:r>
-      <w:r>
-        <w:t>Besser: einsehen?</w:t>
-      </w:r>
-    </w:p>
-  </w:comment>
-</w:comments>
-</file>
-
-<file path=word/commentsExtended.xml><?xml version="1.0" encoding="utf-8"?>
-<w15:commentsEx xmlns:wpc="http://schemas.microsoft.com/office/word/2010/wordprocessingCanvas" xmlns:mc="http://schemas.openxmlformats.org/markup-compatibility/2006" xmlns:o="urn:schemas-microsoft-com:office:office" xmlns:r="http://schemas.openxmlformats.org/officeDocument/2006/relationships" xmlns:m="http://schemas.openxmlformats.org/officeDocument/2006/math" xmlns:v="urn:schemas-microsoft-com:vml" xmlns:wp14="http://schemas.microsoft.com/office/word/2010/wordprocessingDrawing" xmlns:wp="http://schemas.openxmlformats.org/drawingml/2006/wordprocessingDrawing" xmlns:w10="urn:schemas-microsoft-com:office:word" xmlns:w="http://schemas.openxmlformats.org/wordprocessingml/2006/main" xmlns:w14="http://schemas.microsoft.com/office/word/2010/wordml" xmlns:w15="http://schemas.microsoft.com/office/word/2012/wordml" xmlns:wpg="http://schemas.microsoft.com/office/word/2010/wordprocessingGroup" xmlns:wpi="http://schemas.microsoft.com/office/word/2010/wordprocessingInk" xmlns:wne="http://schemas.microsoft.com/office/word/2006/wordml" xmlns:wps="http://schemas.microsoft.com/office/word/2010/wordprocessingShape" mc:Ignorable="w14 w15 wp14">
-  <w15:commentEx w15:paraId="638FA752" w15:done="0"/>
-  <w15:commentEx w15:paraId="1912E961" w15:done="0"/>
-  <w15:commentEx w15:paraId="058FF9FF" w15:done="0"/>
-</w15:commentsEx>
 </file>
 
 <file path=word/numbering.xml><?xml version="1.0" encoding="utf-8"?>
@@ -9557,14 +9343,6 @@
     <w:abstractNumId w:val="0"/>
   </w:num>
 </w:numbering>
-</file>
-
-<file path=word/people.xml><?xml version="1.0" encoding="utf-8"?>
-<w15:people xmlns:wpc="http://schemas.microsoft.com/office/word/2010/wordprocessingCanvas" xmlns:mc="http://schemas.openxmlformats.org/markup-compatibility/2006" xmlns:o="urn:schemas-microsoft-com:office:office" xmlns:r="http://schemas.openxmlformats.org/officeDocument/2006/relationships" xmlns:m="http://schemas.openxmlformats.org/officeDocument/2006/math" xmlns:v="urn:schemas-microsoft-com:vml" xmlns:wp14="http://schemas.microsoft.com/office/word/2010/wordprocessingDrawing" xmlns:wp="http://schemas.openxmlformats.org/drawingml/2006/wordprocessingDrawing" xmlns:w10="urn:schemas-microsoft-com:office:word" xmlns:w="http://schemas.openxmlformats.org/wordprocessingml/2006/main" xmlns:w14="http://schemas.microsoft.com/office/word/2010/wordml" xmlns:w15="http://schemas.microsoft.com/office/word/2012/wordml" xmlns:wpg="http://schemas.microsoft.com/office/word/2010/wordprocessingGroup" xmlns:wpi="http://schemas.microsoft.com/office/word/2010/wordprocessingInk" xmlns:wne="http://schemas.microsoft.com/office/word/2006/wordml" xmlns:wps="http://schemas.microsoft.com/office/word/2010/wordprocessingShape" mc:Ignorable="w14 w15 wp14">
-  <w15:person w15:author="Phil">
-    <w15:presenceInfo w15:providerId="None" w15:userId="Phil"/>
-  </w15:person>
-</w15:people>
 </file>
 
 <file path=word/styles.xml><?xml version="1.0" encoding="utf-8"?>
@@ -10583,94 +10361,6 @@
       <w:contextualSpacing/>
     </w:pPr>
   </w:style>
-  <w:style w:type="character" w:styleId="Kommentarzeichen">
-    <w:name w:val="annotation reference"/>
-    <w:basedOn w:val="Absatz-Standardschriftart"/>
-    <w:uiPriority w:val="99"/>
-    <w:semiHidden/>
-    <w:unhideWhenUsed/>
-    <w:rsid w:val="005A31F6"/>
-    <w:rPr>
-      <w:sz w:val="16"/>
-      <w:szCs w:val="16"/>
-    </w:rPr>
-  </w:style>
-  <w:style w:type="paragraph" w:styleId="Kommentartext">
-    <w:name w:val="annotation text"/>
-    <w:basedOn w:val="Standard"/>
-    <w:link w:val="KommentartextZchn"/>
-    <w:uiPriority w:val="99"/>
-    <w:semiHidden/>
-    <w:unhideWhenUsed/>
-    <w:rsid w:val="005A31F6"/>
-    <w:pPr>
-      <w:spacing w:line="240" w:lineRule="auto"/>
-    </w:pPr>
-  </w:style>
-  <w:style w:type="character" w:customStyle="1" w:styleId="KommentartextZchn">
-    <w:name w:val="Kommentartext Zchn"/>
-    <w:basedOn w:val="Absatz-Standardschriftart"/>
-    <w:link w:val="Kommentartext"/>
-    <w:uiPriority w:val="99"/>
-    <w:semiHidden/>
-    <w:rsid w:val="005A31F6"/>
-  </w:style>
-  <w:style w:type="paragraph" w:styleId="Kommentarthema">
-    <w:name w:val="annotation subject"/>
-    <w:basedOn w:val="Kommentartext"/>
-    <w:next w:val="Kommentartext"/>
-    <w:link w:val="KommentarthemaZchn"/>
-    <w:uiPriority w:val="99"/>
-    <w:semiHidden/>
-    <w:unhideWhenUsed/>
-    <w:rsid w:val="005A31F6"/>
-    <w:rPr>
-      <w:b/>
-      <w:bCs/>
-    </w:rPr>
-  </w:style>
-  <w:style w:type="character" w:customStyle="1" w:styleId="KommentarthemaZchn">
-    <w:name w:val="Kommentarthema Zchn"/>
-    <w:basedOn w:val="KommentartextZchn"/>
-    <w:link w:val="Kommentarthema"/>
-    <w:uiPriority w:val="99"/>
-    <w:semiHidden/>
-    <w:rsid w:val="005A31F6"/>
-    <w:rPr>
-      <w:b/>
-      <w:bCs/>
-    </w:rPr>
-  </w:style>
-  <w:style w:type="paragraph" w:styleId="Sprechblasentext">
-    <w:name w:val="Balloon Text"/>
-    <w:basedOn w:val="Standard"/>
-    <w:link w:val="SprechblasentextZchn"/>
-    <w:uiPriority w:val="99"/>
-    <w:semiHidden/>
-    <w:unhideWhenUsed/>
-    <w:rsid w:val="005A31F6"/>
-    <w:pPr>
-      <w:spacing w:before="0" w:after="0" w:line="240" w:lineRule="auto"/>
-    </w:pPr>
-    <w:rPr>
-      <w:rFonts w:ascii="Segoe UI" w:hAnsi="Segoe UI" w:cs="Segoe UI"/>
-      <w:sz w:val="18"/>
-      <w:szCs w:val="18"/>
-    </w:rPr>
-  </w:style>
-  <w:style w:type="character" w:customStyle="1" w:styleId="SprechblasentextZchn">
-    <w:name w:val="Sprechblasentext Zchn"/>
-    <w:basedOn w:val="Absatz-Standardschriftart"/>
-    <w:link w:val="Sprechblasentext"/>
-    <w:uiPriority w:val="99"/>
-    <w:semiHidden/>
-    <w:rsid w:val="005A31F6"/>
-    <w:rPr>
-      <w:rFonts w:ascii="Segoe UI" w:hAnsi="Segoe UI" w:cs="Segoe UI"/>
-      <w:sz w:val="18"/>
-      <w:szCs w:val="18"/>
-    </w:rPr>
-  </w:style>
 </w:styles>
 </file>
 
@@ -10940,7 +10630,7 @@
 </file>
 
 <file path=customXml/itemProps1.xml><?xml version="1.0" encoding="utf-8"?>
-<ds:datastoreItem xmlns:ds="http://schemas.openxmlformats.org/officeDocument/2006/customXml" ds:itemID="{60FCAA3F-168D-429A-AB91-21837F413B76}">
+<ds:datastoreItem xmlns:ds="http://schemas.openxmlformats.org/officeDocument/2006/customXml" ds:itemID="{75F9A9BE-E006-4585-9C53-FDEEE4A0EE19}">
   <ds:schemaRefs>
     <ds:schemaRef ds:uri="http://schemas.openxmlformats.org/officeDocument/2006/bibliography"/>
   </ds:schemaRefs>

</xml_diff>

<commit_message>
fehlende GUIs als Papierprototypen erhalten und in Pflichtenheft eingearbeitet - es fehlen noch die UIs zur Auswahl in einer Tabelle
</commit_message>
<xml_diff>
--- a/Entwurfsphase/Pflichtenheft.docx
+++ b/Entwurfsphase/Pflichtenheft.docx
@@ -940,14 +940,142 @@
                                         <w:szCs w:val="36"/>
                                       </w:rPr>
                                     </w:pPr>
+                                    <w:proofErr w:type="spellStart"/>
                                     <w:r>
                                       <w:rPr>
                                         <w:color w:val="5B9BD5" w:themeColor="accent1"/>
                                         <w:sz w:val="36"/>
                                         <w:szCs w:val="36"/>
                                       </w:rPr>
-                                      <w:t>Buccio, Buckenmaier, Erkert, Haag, Katsepidis, Kirchniawy, Lachnit, Mössinger, Schneider, Schuster, Trujke</w:t>
+                                      <w:t>Buccio</w:t>
                                     </w:r>
+                                    <w:proofErr w:type="spellEnd"/>
+                                    <w:r>
+                                      <w:rPr>
+                                        <w:color w:val="5B9BD5" w:themeColor="accent1"/>
+                                        <w:sz w:val="36"/>
+                                        <w:szCs w:val="36"/>
+                                      </w:rPr>
+                                      <w:t xml:space="preserve">, </w:t>
+                                    </w:r>
+                                    <w:proofErr w:type="spellStart"/>
+                                    <w:r>
+                                      <w:rPr>
+                                        <w:color w:val="5B9BD5" w:themeColor="accent1"/>
+                                        <w:sz w:val="36"/>
+                                        <w:szCs w:val="36"/>
+                                      </w:rPr>
+                                      <w:t>Buckenmaier</w:t>
+                                    </w:r>
+                                    <w:proofErr w:type="spellEnd"/>
+                                    <w:r>
+                                      <w:rPr>
+                                        <w:color w:val="5B9BD5" w:themeColor="accent1"/>
+                                        <w:sz w:val="36"/>
+                                        <w:szCs w:val="36"/>
+                                      </w:rPr>
+                                      <w:t xml:space="preserve">, </w:t>
+                                    </w:r>
+                                    <w:proofErr w:type="spellStart"/>
+                                    <w:r>
+                                      <w:rPr>
+                                        <w:color w:val="5B9BD5" w:themeColor="accent1"/>
+                                        <w:sz w:val="36"/>
+                                        <w:szCs w:val="36"/>
+                                      </w:rPr>
+                                      <w:t>Erkert</w:t>
+                                    </w:r>
+                                    <w:proofErr w:type="spellEnd"/>
+                                    <w:r>
+                                      <w:rPr>
+                                        <w:color w:val="5B9BD5" w:themeColor="accent1"/>
+                                        <w:sz w:val="36"/>
+                                        <w:szCs w:val="36"/>
+                                      </w:rPr>
+                                      <w:t xml:space="preserve">, Haag, </w:t>
+                                    </w:r>
+                                    <w:proofErr w:type="spellStart"/>
+                                    <w:r>
+                                      <w:rPr>
+                                        <w:color w:val="5B9BD5" w:themeColor="accent1"/>
+                                        <w:sz w:val="36"/>
+                                        <w:szCs w:val="36"/>
+                                      </w:rPr>
+                                      <w:t>Katsepidis</w:t>
+                                    </w:r>
+                                    <w:proofErr w:type="spellEnd"/>
+                                    <w:r>
+                                      <w:rPr>
+                                        <w:color w:val="5B9BD5" w:themeColor="accent1"/>
+                                        <w:sz w:val="36"/>
+                                        <w:szCs w:val="36"/>
+                                      </w:rPr>
+                                      <w:t xml:space="preserve">, </w:t>
+                                    </w:r>
+                                    <w:proofErr w:type="spellStart"/>
+                                    <w:r>
+                                      <w:rPr>
+                                        <w:color w:val="5B9BD5" w:themeColor="accent1"/>
+                                        <w:sz w:val="36"/>
+                                        <w:szCs w:val="36"/>
+                                      </w:rPr>
+                                      <w:t>Kirchniawy</w:t>
+                                    </w:r>
+                                    <w:proofErr w:type="spellEnd"/>
+                                    <w:r>
+                                      <w:rPr>
+                                        <w:color w:val="5B9BD5" w:themeColor="accent1"/>
+                                        <w:sz w:val="36"/>
+                                        <w:szCs w:val="36"/>
+                                      </w:rPr>
+                                      <w:t xml:space="preserve">, </w:t>
+                                    </w:r>
+                                    <w:proofErr w:type="spellStart"/>
+                                    <w:r>
+                                      <w:rPr>
+                                        <w:color w:val="5B9BD5" w:themeColor="accent1"/>
+                                        <w:sz w:val="36"/>
+                                        <w:szCs w:val="36"/>
+                                      </w:rPr>
+                                      <w:t>Lachnit</w:t>
+                                    </w:r>
+                                    <w:proofErr w:type="spellEnd"/>
+                                    <w:r>
+                                      <w:rPr>
+                                        <w:color w:val="5B9BD5" w:themeColor="accent1"/>
+                                        <w:sz w:val="36"/>
+                                        <w:szCs w:val="36"/>
+                                      </w:rPr>
+                                      <w:t xml:space="preserve">, </w:t>
+                                    </w:r>
+                                    <w:proofErr w:type="spellStart"/>
+                                    <w:r>
+                                      <w:rPr>
+                                        <w:color w:val="5B9BD5" w:themeColor="accent1"/>
+                                        <w:sz w:val="36"/>
+                                        <w:szCs w:val="36"/>
+                                      </w:rPr>
+                                      <w:t>Mössinger</w:t>
+                                    </w:r>
+                                    <w:proofErr w:type="spellEnd"/>
+                                    <w:r>
+                                      <w:rPr>
+                                        <w:color w:val="5B9BD5" w:themeColor="accent1"/>
+                                        <w:sz w:val="36"/>
+                                        <w:szCs w:val="36"/>
+                                      </w:rPr>
+                                      <w:t xml:space="preserve">, Schneider, Schuster, </w:t>
+                                    </w:r>
+                                    <w:proofErr w:type="spellStart"/>
+                                    <w:r>
+                                      <w:rPr>
+                                        <w:color w:val="5B9BD5" w:themeColor="accent1"/>
+                                        <w:sz w:val="36"/>
+                                        <w:szCs w:val="36"/>
+                                      </w:rPr>
+                                      <w:t>Trujke</w:t>
+                                    </w:r>
+                                    <w:proofErr w:type="spellEnd"/>
                                   </w:p>
                                 </w:sdtContent>
                               </w:sdt>
@@ -1226,16 +1354,48 @@
     </w:p>
     <w:p>
       <w:r>
-        <w:t>Das UseCase-Model gibt einen Überblick über die fachlichen Anfo</w:t>
-      </w:r>
-      <w:r>
-        <w:t>rderungen und die beteiligten Ak</w:t>
-      </w:r>
-      <w:r>
-        <w:t xml:space="preserve">toren. Die </w:t>
-      </w:r>
-      <w:r>
-        <w:t>geplante Realisierung der einzelnen UseCases werden nachfolgend kurz skizziert.</w:t>
+        <w:t xml:space="preserve">Das </w:t>
+      </w:r>
+      <w:proofErr w:type="spellStart"/>
+      <w:r>
+        <w:t>UseCase</w:t>
+      </w:r>
+      <w:proofErr w:type="spellEnd"/>
+      <w:r>
+        <w:t>-Model gibt einen Überblick über die fachlichen Anfo</w:t>
+      </w:r>
+      <w:r>
+        <w:t xml:space="preserve">rderungen und die beteiligten </w:t>
+      </w:r>
+      <w:proofErr w:type="spellStart"/>
+      <w:r>
+        <w:t>Ak</w:t>
+      </w:r>
+      <w:r>
+        <w:t>toren</w:t>
+      </w:r>
+      <w:proofErr w:type="spellEnd"/>
+      <w:r>
+        <w:t xml:space="preserve">. Die </w:t>
+      </w:r>
+      <w:r>
+        <w:t xml:space="preserve">geplante Realisierung der einzelnen </w:t>
+      </w:r>
+      <w:proofErr w:type="spellStart"/>
+      <w:r>
+        <w:t>UseCases</w:t>
+      </w:r>
+      <w:proofErr w:type="spellEnd"/>
+      <w:r>
+        <w:t xml:space="preserve"> </w:t>
+      </w:r>
+      <w:proofErr w:type="gramStart"/>
+      <w:r>
+        <w:t>werden</w:t>
+      </w:r>
+      <w:proofErr w:type="gramEnd"/>
+      <w:r>
+        <w:t xml:space="preserve"> nachfolgend kurz skizziert.</w:t>
       </w:r>
     </w:p>
     <w:p>
@@ -1263,7 +1423,7 @@
           <v:shape id="_x0000_i1025" type="#_x0000_t75" style="width:453.2pt;height:314.4pt" o:ole="">
             <v:imagedata r:id="rId6" o:title=""/>
           </v:shape>
-          <o:OLEObject Type="Embed" ProgID="Visio.Drawing.15" ShapeID="_x0000_i1025" DrawAspect="Content" ObjectID="_1442845130" r:id="rId7"/>
+          <o:OLEObject Type="Embed" ProgID="Visio.Drawing.15" ShapeID="_x0000_i1025" DrawAspect="Content" ObjectID="_1442857559" r:id="rId7"/>
         </w:object>
       </w:r>
     </w:p>
@@ -1370,13 +1530,37 @@
     </w:p>
     <w:p>
       <w:r>
-        <w:t>Sobald sich ein User einloggt, wird in der Datenbank ein Timestamp gesetzt (LetzterLogin). Ist dieser nicht vorhanden (NULL), dann folgt die View zur Änderung des Passwortes.</w:t>
+        <w:t xml:space="preserve">Sobald sich ein User einloggt, wird in der Datenbank ein </w:t>
+      </w:r>
+      <w:proofErr w:type="spellStart"/>
+      <w:r>
+        <w:t>Timestamp</w:t>
+      </w:r>
+      <w:proofErr w:type="spellEnd"/>
+      <w:r>
+        <w:t xml:space="preserve"> gesetzt (</w:t>
+      </w:r>
+      <w:proofErr w:type="spellStart"/>
+      <w:r>
+        <w:t>LetzterLogin</w:t>
+      </w:r>
+      <w:proofErr w:type="spellEnd"/>
+      <w:r>
+        <w:t>). Ist dieser nicht vorhanden (NULL), dann folgt die View zur Änderung des Passwortes.</w:t>
       </w:r>
       <w:r>
         <w:t xml:space="preserve"> Andernfalls wird eine Willk</w:t>
       </w:r>
       <w:r>
-        <w:t>ommensseite eingeblendet, auf der linken Seite wird der Menübaum entsprechend der Berechtigungen des Users generiert.</w:t>
+        <w:t xml:space="preserve">ommensseite eingeblendet, auf der linken Seite wird der </w:t>
+      </w:r>
+      <w:proofErr w:type="spellStart"/>
+      <w:r>
+        <w:t>Menübaum</w:t>
+      </w:r>
+      <w:proofErr w:type="spellEnd"/>
+      <w:r>
+        <w:t xml:space="preserve"> entsprechend der Berechtigungen des Users generiert.</w:t>
       </w:r>
     </w:p>
     <w:p>
@@ -2320,7 +2504,23 @@
           <w:color w:val="FF0000"/>
           <w:highlight w:val="yellow"/>
         </w:rPr>
-        <w:t>[fehlt!]</w:t>
+        <w:t>[</w:t>
+      </w:r>
+      <w:proofErr w:type="gramStart"/>
+      <w:r>
+        <w:rPr>
+          <w:color w:val="FF0000"/>
+          <w:highlight w:val="yellow"/>
+        </w:rPr>
+        <w:t>fehlt</w:t>
+      </w:r>
+      <w:proofErr w:type="gramEnd"/>
+      <w:r>
+        <w:rPr>
+          <w:color w:val="FF0000"/>
+          <w:highlight w:val="yellow"/>
+        </w:rPr>
+        <w:t>!]</w:t>
       </w:r>
     </w:p>
     <w:p>
@@ -2534,60 +2734,23 @@
           <w:color w:val="FF0000"/>
           <w:highlight w:val="yellow"/>
         </w:rPr>
-        <w:t>[fehlt!]</w:t>
-      </w:r>
-    </w:p>
-    <w:p>
-      <w:pPr>
-        <w:pStyle w:val="berschrift3"/>
-      </w:pPr>
-      <w:r>
-        <w:t>Usecase „arbeitsgruppe anlegen“</w:t>
-      </w:r>
-    </w:p>
-    <w:p>
-      <w:pPr>
-        <w:rPr>
-          <w:b/>
-        </w:rPr>
-      </w:pPr>
-      <w:r>
-        <w:rPr>
-          <w:b/>
-        </w:rPr>
-        <w:t>Anforderung:</w:t>
-      </w:r>
-    </w:p>
-    <w:p>
-      <w:r>
-        <w:t>Die Fachbereichsorganisation soll eine Arbeitsgruppe mit Angabe von Kurzbezeichnung, Bezeichnung und des Bereiches anlegen können.</w:t>
-      </w:r>
-    </w:p>
-    <w:p>
-      <w:pPr>
-        <w:rPr>
-          <w:b/>
-        </w:rPr>
-      </w:pPr>
-      <w:r>
-        <w:rPr>
-          <w:b/>
-        </w:rPr>
-        <w:t>Realisierung:</w:t>
-      </w:r>
-    </w:p>
-    <w:p>
-      <w:pPr>
-        <w:rPr>
-          <w:color w:val="FF0000"/>
-        </w:rPr>
-      </w:pPr>
+        <w:t>[</w:t>
+      </w:r>
+      <w:proofErr w:type="gramStart"/>
       <w:r>
         <w:rPr>
           <w:color w:val="FF0000"/>
           <w:highlight w:val="yellow"/>
         </w:rPr>
-        <w:t>[nicht vorhanden?!]</w:t>
+        <w:t>fehlt</w:t>
+      </w:r>
+      <w:proofErr w:type="gramEnd"/>
+      <w:r>
+        <w:rPr>
+          <w:color w:val="FF0000"/>
+          <w:highlight w:val="yellow"/>
+        </w:rPr>
+        <w:t>!]</w:t>
       </w:r>
     </w:p>
     <w:p>
@@ -2595,7 +2758,7 @@
         <w:pStyle w:val="berschrift3"/>
       </w:pPr>
       <w:r>
-        <w:t>Usecase „arbeitsgruppe bearbeiten“</w:t>
+        <w:t>Usecase „arbeitsgruppe anlegen“</w:t>
       </w:r>
     </w:p>
     <w:p>
@@ -2613,7 +2776,7 @@
     </w:p>
     <w:p>
       <w:r>
-        <w:t>Die Fachbereichsorganisation soll bei einer Arbeitsgruppe die Zuordnung zum Bereich, die Kurzbezeichnung, die Bezeichnung und den Arbeitsgruppenleiter ändern können.</w:t>
+        <w:t>Die Fachbereichsorganisation soll eine Arbeitsgruppe mit Angabe von Kurzbezeichnung, Bezeichnung und des Bereiches anlegen können.</w:t>
       </w:r>
     </w:p>
     <w:p>
@@ -2626,27 +2789,27 @@
         <w:rPr>
           <w:b/>
         </w:rPr>
+        <w:t>Realisierung:</w:t>
+      </w:r>
+    </w:p>
+    <w:p>
+      <w:pPr>
+        <w:rPr>
+          <w:color w:val="FF0000"/>
+        </w:rPr>
+      </w:pPr>
+      <w:r>
+        <w:rPr>
+          <w:noProof/>
+          <w:color w:val="FF0000"/>
+          <w:lang w:eastAsia="de-DE"/>
+        </w:rPr>
         <w:lastRenderedPageBreak/>
-        <w:t>Realisierung:</w:t>
-      </w:r>
-    </w:p>
-    <w:p>
-      <w:pPr>
-        <w:rPr>
-          <w:b/>
-        </w:rPr>
-      </w:pPr>
-      <w:r>
-        <w:rPr>
-          <w:b/>
-          <w:noProof/>
-          <w:lang w:eastAsia="de-DE"/>
-        </w:rPr>
         <w:drawing>
           <wp:inline distT="0" distB="0" distL="0" distR="0">
-            <wp:extent cx="5753100" cy="4457700"/>
-            <wp:effectExtent l="0" t="0" r="0" b="0"/>
-            <wp:docPr id="13" name="Grafik 13"/>
+            <wp:extent cx="3714750" cy="2905125"/>
+            <wp:effectExtent l="0" t="0" r="0" b="9525"/>
+            <wp:docPr id="14" name="Grafik 14"/>
             <wp:cNvGraphicFramePr>
               <a:graphicFrameLocks xmlns:a="http://schemas.openxmlformats.org/drawingml/2006/main" noChangeAspect="1"/>
             </wp:cNvGraphicFramePr>
@@ -2654,7 +2817,7 @@
               <a:graphicData uri="http://schemas.openxmlformats.org/drawingml/2006/picture">
                 <pic:pic xmlns:pic="http://schemas.openxmlformats.org/drawingml/2006/picture">
                   <pic:nvPicPr>
-                    <pic:cNvPr id="0" name="Picture 24"/>
+                    <pic:cNvPr id="0" name="Picture 6"/>
                     <pic:cNvPicPr>
                       <a:picLocks noChangeAspect="1" noChangeArrowheads="1"/>
                     </pic:cNvPicPr>
@@ -2675,7 +2838,7 @@
                   <pic:spPr bwMode="auto">
                     <a:xfrm>
                       <a:off x="0" y="0"/>
-                      <a:ext cx="5753100" cy="4457700"/>
+                      <a:ext cx="3714750" cy="2905125"/>
                     </a:xfrm>
                     <a:prstGeom prst="rect">
                       <a:avLst/>
@@ -2694,6 +2857,45 @@
     </w:p>
     <w:p>
       <w:pPr>
+        <w:pStyle w:val="berschrift3"/>
+      </w:pPr>
+      <w:r>
+        <w:t>Usecase „arbeitsgruppe bearbeiten“</w:t>
+      </w:r>
+    </w:p>
+    <w:p>
+      <w:pPr>
+        <w:rPr>
+          <w:b/>
+        </w:rPr>
+      </w:pPr>
+      <w:r>
+        <w:rPr>
+          <w:b/>
+        </w:rPr>
+        <w:t>Anforderung:</w:t>
+      </w:r>
+    </w:p>
+    <w:p>
+      <w:r>
+        <w:t>Die Fachbereichsorganisation soll bei einer Arbeitsgruppe die Zuordnung zum Bereich, die Kurzbezeichnung, die Bezeichnung und den Arbeitsgruppenleiter ändern können.</w:t>
+      </w:r>
+    </w:p>
+    <w:p>
+      <w:pPr>
+        <w:rPr>
+          <w:b/>
+        </w:rPr>
+      </w:pPr>
+      <w:r>
+        <w:rPr>
+          <w:b/>
+        </w:rPr>
+        <w:t>Realisierung:</w:t>
+      </w:r>
+    </w:p>
+    <w:p>
+      <w:pPr>
         <w:rPr>
           <w:color w:val="FF0000"/>
         </w:rPr>
@@ -2703,173 +2905,43 @@
           <w:color w:val="FF0000"/>
           <w:highlight w:val="yellow"/>
         </w:rPr>
-        <w:t>[suchen, auswählen, bearbeiten?!]</w:t>
-      </w:r>
-    </w:p>
-    <w:p>
-      <w:pPr>
-        <w:pStyle w:val="berschrift3"/>
-      </w:pPr>
-      <w:r>
-        <w:t>Usecase „arbeitsgruppe löschen“</w:t>
-      </w:r>
-    </w:p>
-    <w:p>
-      <w:pPr>
-        <w:rPr>
-          <w:b/>
-        </w:rPr>
-      </w:pPr>
-      <w:r>
-        <w:rPr>
-          <w:b/>
-        </w:rPr>
-        <w:t>Anforderung:</w:t>
-      </w:r>
-    </w:p>
-    <w:p>
-      <w:r>
-        <w:t>Die Fachbereichsorganisation soll eine Arbeitsgruppe löschen können.</w:t>
-      </w:r>
-    </w:p>
-    <w:p>
-      <w:pPr>
-        <w:rPr>
-          <w:b/>
-        </w:rPr>
-      </w:pPr>
-      <w:r>
-        <w:rPr>
-          <w:b/>
-        </w:rPr>
-        <w:t>Realisierung:</w:t>
-      </w:r>
-    </w:p>
-    <w:p>
-      <w:pPr>
-        <w:rPr>
-          <w:color w:val="FF0000"/>
-        </w:rPr>
-      </w:pPr>
+        <w:t>[</w:t>
+      </w:r>
+      <w:proofErr w:type="gramStart"/>
       <w:r>
         <w:rPr>
           <w:color w:val="FF0000"/>
           <w:highlight w:val="yellow"/>
         </w:rPr>
-        <w:t>[suchen, auswählen, löschen?!]</w:t>
-      </w:r>
-    </w:p>
-    <w:p>
-      <w:pPr>
-        <w:rPr>
-          <w:color w:val="FF0000"/>
-        </w:rPr>
-      </w:pPr>
-    </w:p>
-    <w:p>
-      <w:pPr>
-        <w:pStyle w:val="berschrift3"/>
-      </w:pPr>
-      <w:r>
-        <w:t>Usecase „bereich anlegen“</w:t>
-      </w:r>
-    </w:p>
-    <w:p>
-      <w:pPr>
-        <w:rPr>
-          <w:b/>
-        </w:rPr>
-      </w:pPr>
-      <w:r>
-        <w:rPr>
-          <w:b/>
-        </w:rPr>
-        <w:t>Anforderung:</w:t>
-      </w:r>
-    </w:p>
-    <w:p>
-      <w:r>
-        <w:t>Die Fachbereichsorganisation soll einen Bereich mit Angabe der Kurzbezeichnung und Bezeichnung anlegen können.</w:t>
-      </w:r>
-    </w:p>
-    <w:p>
-      <w:pPr>
-        <w:rPr>
-          <w:b/>
-        </w:rPr>
-      </w:pPr>
-      <w:r>
-        <w:rPr>
-          <w:b/>
-        </w:rPr>
-        <w:t>Realisierung:</w:t>
-      </w:r>
-    </w:p>
-    <w:p>
-      <w:pPr>
-        <w:rPr>
-          <w:color w:val="FF0000"/>
-        </w:rPr>
-      </w:pPr>
+        <w:t>suchen</w:t>
+      </w:r>
+      <w:proofErr w:type="gramEnd"/>
       <w:r>
         <w:rPr>
           <w:color w:val="FF0000"/>
           <w:highlight w:val="yellow"/>
         </w:rPr>
-        <w:t>[nicht vorhanden?!]</w:t>
-      </w:r>
-    </w:p>
-    <w:p>
-      <w:pPr>
-        <w:pStyle w:val="berschrift3"/>
-      </w:pPr>
-      <w:r>
+        <w:t>, auswählen fehlt!]</w:t>
+      </w:r>
+    </w:p>
+    <w:p>
+      <w:pPr>
+        <w:rPr>
+          <w:color w:val="FF0000"/>
+        </w:rPr>
+      </w:pPr>
+      <w:r>
+        <w:rPr>
+          <w:noProof/>
+          <w:color w:val="FF0000"/>
+          <w:lang w:eastAsia="de-DE"/>
+        </w:rPr>
         <w:lastRenderedPageBreak/>
-        <w:t>Usecase „bereich bearbeiten“</w:t>
-      </w:r>
-    </w:p>
-    <w:p>
-      <w:pPr>
-        <w:rPr>
-          <w:b/>
-        </w:rPr>
-      </w:pPr>
-      <w:r>
-        <w:rPr>
-          <w:b/>
-        </w:rPr>
-        <w:t>Anforderung:</w:t>
-      </w:r>
-    </w:p>
-    <w:p>
-      <w:r>
-        <w:t>Die Fachbereichsorganisation soll bei einem Bereich die Kurzbezeichnung, Bezeichnung und den Leiter ändern können.</w:t>
-      </w:r>
-    </w:p>
-    <w:p>
-      <w:pPr>
-        <w:rPr>
-          <w:b/>
-        </w:rPr>
-      </w:pPr>
-      <w:r>
-        <w:rPr>
-          <w:b/>
-        </w:rPr>
-        <w:t>Realisierung:</w:t>
-      </w:r>
-    </w:p>
-    <w:p>
-      <w:r>
-        <w:rPr>
-          <w:noProof/>
-          <w:lang w:eastAsia="de-DE"/>
-        </w:rPr>
         <w:drawing>
           <wp:inline distT="0" distB="0" distL="0" distR="0">
-            <wp:extent cx="5753100" cy="4572000"/>
-            <wp:effectExtent l="0" t="0" r="0" b="0"/>
-            <wp:docPr id="12" name="Grafik 12"/>
+            <wp:extent cx="3743325" cy="4314825"/>
+            <wp:effectExtent l="0" t="0" r="9525" b="9525"/>
+            <wp:docPr id="19" name="Grafik 19"/>
             <wp:cNvGraphicFramePr>
               <a:graphicFrameLocks xmlns:a="http://schemas.openxmlformats.org/drawingml/2006/main" noChangeAspect="1"/>
             </wp:cNvGraphicFramePr>
@@ -2877,7 +2949,7 @@
               <a:graphicData uri="http://schemas.openxmlformats.org/drawingml/2006/picture">
                 <pic:pic xmlns:pic="http://schemas.openxmlformats.org/drawingml/2006/picture">
                   <pic:nvPicPr>
-                    <pic:cNvPr id="0" name="Picture 23"/>
+                    <pic:cNvPr id="0" name="Picture 9"/>
                     <pic:cNvPicPr>
                       <a:picLocks noChangeAspect="1" noChangeArrowheads="1"/>
                     </pic:cNvPicPr>
@@ -2898,7 +2970,7 @@
                   <pic:spPr bwMode="auto">
                     <a:xfrm>
                       <a:off x="0" y="0"/>
-                      <a:ext cx="5753100" cy="4572000"/>
+                      <a:ext cx="3743325" cy="4314825"/>
                     </a:xfrm>
                     <a:prstGeom prst="rect">
                       <a:avLst/>
@@ -2924,23 +2996,393 @@
       <w:r>
         <w:rPr>
           <w:color w:val="FF0000"/>
-          <w:highlight w:val="yellow"/>
-        </w:rPr>
-        <w:t>[Anforderung &lt;-&gt; Realisierung?]</w:t>
-      </w:r>
-    </w:p>
-    <w:p>
-      <w:pPr>
+        </w:rPr>
+        <w:br w:type="page"/>
+      </w:r>
+    </w:p>
+    <w:p>
+      <w:pPr>
+        <w:pStyle w:val="berschrift3"/>
+      </w:pPr>
+      <w:r>
+        <w:lastRenderedPageBreak/>
+        <w:t>Usecase „arbeitsgruppe löschen“</w:t>
+      </w:r>
+    </w:p>
+    <w:p>
+      <w:pPr>
+        <w:rPr>
+          <w:b/>
+        </w:rPr>
+      </w:pPr>
+      <w:r>
+        <w:rPr>
+          <w:b/>
+        </w:rPr>
+        <w:t>Anforderung:</w:t>
+      </w:r>
+    </w:p>
+    <w:p>
+      <w:r>
+        <w:t>Die Fachbereichsorganisation soll eine Arbeitsgruppe löschen können.</w:t>
+      </w:r>
+    </w:p>
+    <w:p>
+      <w:pPr>
+        <w:rPr>
+          <w:b/>
+        </w:rPr>
+      </w:pPr>
+      <w:r>
+        <w:rPr>
+          <w:b/>
+        </w:rPr>
+        <w:t>Realisierung:</w:t>
+      </w:r>
+    </w:p>
+    <w:p>
+      <w:pPr>
+        <w:rPr>
+          <w:color w:val="FF0000"/>
+        </w:rPr>
+      </w:pPr>
+      <w:r>
+        <w:rPr>
+          <w:noProof/>
+          <w:color w:val="FF0000"/>
+          <w:lang w:eastAsia="de-DE"/>
+        </w:rPr>
+        <w:drawing>
+          <wp:inline distT="0" distB="0" distL="0" distR="0">
+            <wp:extent cx="3840480" cy="4480560"/>
+            <wp:effectExtent l="0" t="0" r="7620" b="0"/>
+            <wp:docPr id="16" name="Grafik 16"/>
+            <wp:cNvGraphicFramePr>
+              <a:graphicFrameLocks xmlns:a="http://schemas.openxmlformats.org/drawingml/2006/main" noChangeAspect="1"/>
+            </wp:cNvGraphicFramePr>
+            <a:graphic xmlns:a="http://schemas.openxmlformats.org/drawingml/2006/main">
+              <a:graphicData uri="http://schemas.openxmlformats.org/drawingml/2006/picture">
+                <pic:pic xmlns:pic="http://schemas.openxmlformats.org/drawingml/2006/picture">
+                  <pic:nvPicPr>
+                    <pic:cNvPr id="0" name="Picture 8"/>
+                    <pic:cNvPicPr>
+                      <a:picLocks noChangeAspect="1" noChangeArrowheads="1"/>
+                    </pic:cNvPicPr>
+                  </pic:nvPicPr>
+                  <pic:blipFill>
+                    <a:blip r:embed="rId21">
+                      <a:extLst>
+                        <a:ext uri="{28A0092B-C50C-407E-A947-70E740481C1C}">
+                          <a14:useLocalDpi xmlns:a14="http://schemas.microsoft.com/office/drawing/2010/main" val="0"/>
+                        </a:ext>
+                      </a:extLst>
+                    </a:blip>
+                    <a:srcRect/>
+                    <a:stretch>
+                      <a:fillRect/>
+                    </a:stretch>
+                  </pic:blipFill>
+                  <pic:spPr bwMode="auto">
+                    <a:xfrm>
+                      <a:off x="0" y="0"/>
+                      <a:ext cx="3840480" cy="4480560"/>
+                    </a:xfrm>
+                    <a:prstGeom prst="rect">
+                      <a:avLst/>
+                    </a:prstGeom>
+                    <a:noFill/>
+                    <a:ln>
+                      <a:noFill/>
+                    </a:ln>
+                  </pic:spPr>
+                </pic:pic>
+              </a:graphicData>
+            </a:graphic>
+          </wp:inline>
+        </w:drawing>
+      </w:r>
+    </w:p>
+    <w:p>
+      <w:pPr>
+        <w:rPr>
+          <w:color w:val="FF0000"/>
+        </w:rPr>
+      </w:pPr>
+      <w:r>
+        <w:rPr>
+          <w:color w:val="FF0000"/>
+        </w:rPr>
+        <w:br w:type="page"/>
+      </w:r>
+    </w:p>
+    <w:p>
+      <w:pPr>
+        <w:pStyle w:val="berschrift3"/>
+      </w:pPr>
+      <w:r>
+        <w:lastRenderedPageBreak/>
+        <w:t>Usecase „bereich anlegen“</w:t>
+      </w:r>
+    </w:p>
+    <w:p>
+      <w:pPr>
+        <w:rPr>
+          <w:b/>
+        </w:rPr>
+      </w:pPr>
+      <w:r>
+        <w:rPr>
+          <w:b/>
+        </w:rPr>
+        <w:t>Anforderung:</w:t>
+      </w:r>
+    </w:p>
+    <w:p>
+      <w:r>
+        <w:t>Die Fachbereichsorganisation soll einen Bereich mit Angabe der Kurzbezeichnung und Bezeichnung anlegen können.</w:t>
+      </w:r>
+    </w:p>
+    <w:p>
+      <w:pPr>
+        <w:rPr>
+          <w:b/>
+        </w:rPr>
+      </w:pPr>
+      <w:r>
+        <w:rPr>
+          <w:b/>
+        </w:rPr>
+        <w:t>Realisierung:</w:t>
+      </w:r>
+    </w:p>
+    <w:p>
+      <w:pPr>
+        <w:rPr>
+          <w:color w:val="FF0000"/>
+        </w:rPr>
+      </w:pPr>
+      <w:r>
+        <w:rPr>
+          <w:noProof/>
+          <w:color w:val="FF0000"/>
+          <w:lang w:eastAsia="de-DE"/>
+        </w:rPr>
+        <w:drawing>
+          <wp:inline distT="0" distB="0" distL="0" distR="0">
+            <wp:extent cx="3705225" cy="2895600"/>
+            <wp:effectExtent l="0" t="0" r="9525" b="0"/>
+            <wp:docPr id="20" name="Grafik 20"/>
+            <wp:cNvGraphicFramePr>
+              <a:graphicFrameLocks xmlns:a="http://schemas.openxmlformats.org/drawingml/2006/main" noChangeAspect="1"/>
+            </wp:cNvGraphicFramePr>
+            <a:graphic xmlns:a="http://schemas.openxmlformats.org/drawingml/2006/main">
+              <a:graphicData uri="http://schemas.openxmlformats.org/drawingml/2006/picture">
+                <pic:pic xmlns:pic="http://schemas.openxmlformats.org/drawingml/2006/picture">
+                  <pic:nvPicPr>
+                    <pic:cNvPr id="0" name="Picture 10"/>
+                    <pic:cNvPicPr>
+                      <a:picLocks noChangeAspect="1" noChangeArrowheads="1"/>
+                    </pic:cNvPicPr>
+                  </pic:nvPicPr>
+                  <pic:blipFill>
+                    <a:blip r:embed="rId22">
+                      <a:extLst>
+                        <a:ext uri="{28A0092B-C50C-407E-A947-70E740481C1C}">
+                          <a14:useLocalDpi xmlns:a14="http://schemas.microsoft.com/office/drawing/2010/main" val="0"/>
+                        </a:ext>
+                      </a:extLst>
+                    </a:blip>
+                    <a:srcRect/>
+                    <a:stretch>
+                      <a:fillRect/>
+                    </a:stretch>
+                  </pic:blipFill>
+                  <pic:spPr bwMode="auto">
+                    <a:xfrm>
+                      <a:off x="0" y="0"/>
+                      <a:ext cx="3705225" cy="2895600"/>
+                    </a:xfrm>
+                    <a:prstGeom prst="rect">
+                      <a:avLst/>
+                    </a:prstGeom>
+                    <a:noFill/>
+                    <a:ln>
+                      <a:noFill/>
+                    </a:ln>
+                  </pic:spPr>
+                </pic:pic>
+              </a:graphicData>
+            </a:graphic>
+          </wp:inline>
+        </w:drawing>
+      </w:r>
+      <w:bookmarkStart w:id="0" w:name="_GoBack"/>
+      <w:bookmarkEnd w:id="0"/>
+    </w:p>
+    <w:p>
+      <w:pPr>
+        <w:rPr>
+          <w:color w:val="FF0000"/>
+        </w:rPr>
+      </w:pPr>
+      <w:r>
+        <w:rPr>
+          <w:color w:val="FF0000"/>
+        </w:rPr>
+        <w:br w:type="page"/>
+      </w:r>
+    </w:p>
+    <w:p>
+      <w:pPr>
+        <w:pStyle w:val="berschrift3"/>
+      </w:pPr>
+      <w:r>
+        <w:lastRenderedPageBreak/>
+        <w:t>Usecase „bereich bearbeiten“</w:t>
+      </w:r>
+    </w:p>
+    <w:p>
+      <w:pPr>
+        <w:rPr>
+          <w:b/>
+        </w:rPr>
+      </w:pPr>
+      <w:r>
+        <w:rPr>
+          <w:b/>
+        </w:rPr>
+        <w:t>Anforderung:</w:t>
+      </w:r>
+    </w:p>
+    <w:p>
+      <w:r>
+        <w:t>Die Fachbereichsorganisation soll bei einem Bereich die Kurzbezeichnung, Bezeichnung und den Leiter ändern können.</w:t>
+      </w:r>
+    </w:p>
+    <w:p>
+      <w:pPr>
+        <w:rPr>
+          <w:b/>
+        </w:rPr>
+      </w:pPr>
+      <w:r>
+        <w:rPr>
+          <w:b/>
+        </w:rPr>
+        <w:t>Realisierung:</w:t>
+      </w:r>
+    </w:p>
+    <w:p>
+      <w:pPr>
+        <w:rPr>
+          <w:color w:val="FF0000"/>
+        </w:rPr>
+      </w:pPr>
+      <w:r>
         <w:rPr>
           <w:color w:val="FF0000"/>
           <w:highlight w:val="yellow"/>
         </w:rPr>
-      </w:pPr>
+        <w:t>[</w:t>
+      </w:r>
+      <w:proofErr w:type="gramStart"/>
       <w:r>
         <w:rPr>
           <w:color w:val="FF0000"/>
           <w:highlight w:val="yellow"/>
         </w:rPr>
+        <w:t>suchen</w:t>
+      </w:r>
+      <w:proofErr w:type="gramEnd"/>
+      <w:r>
+        <w:rPr>
+          <w:color w:val="FF0000"/>
+          <w:highlight w:val="yellow"/>
+        </w:rPr>
+        <w:t>, auswählen fehlt!</w:t>
+      </w:r>
+      <w:r>
+        <w:rPr>
+          <w:color w:val="FF0000"/>
+          <w:highlight w:val="yellow"/>
+        </w:rPr>
+        <w:t>]</w:t>
+      </w:r>
+    </w:p>
+    <w:p>
+      <w:pPr>
+        <w:rPr>
+          <w:color w:val="FF0000"/>
+        </w:rPr>
+      </w:pPr>
+      <w:r>
+        <w:rPr>
+          <w:noProof/>
+          <w:color w:val="FF0000"/>
+          <w:lang w:eastAsia="de-DE"/>
+        </w:rPr>
+        <w:drawing>
+          <wp:inline distT="0" distB="0" distL="0" distR="0">
+            <wp:extent cx="3714750" cy="4419600"/>
+            <wp:effectExtent l="0" t="0" r="0" b="0"/>
+            <wp:docPr id="23" name="Grafik 23"/>
+            <wp:cNvGraphicFramePr>
+              <a:graphicFrameLocks xmlns:a="http://schemas.openxmlformats.org/drawingml/2006/main" noChangeAspect="1"/>
+            </wp:cNvGraphicFramePr>
+            <a:graphic xmlns:a="http://schemas.openxmlformats.org/drawingml/2006/main">
+              <a:graphicData uri="http://schemas.openxmlformats.org/drawingml/2006/picture">
+                <pic:pic xmlns:pic="http://schemas.openxmlformats.org/drawingml/2006/picture">
+                  <pic:nvPicPr>
+                    <pic:cNvPr id="0" name="Picture 11"/>
+                    <pic:cNvPicPr>
+                      <a:picLocks noChangeAspect="1" noChangeArrowheads="1"/>
+                    </pic:cNvPicPr>
+                  </pic:nvPicPr>
+                  <pic:blipFill>
+                    <a:blip r:embed="rId23">
+                      <a:extLst>
+                        <a:ext uri="{28A0092B-C50C-407E-A947-70E740481C1C}">
+                          <a14:useLocalDpi xmlns:a14="http://schemas.microsoft.com/office/drawing/2010/main" val="0"/>
+                        </a:ext>
+                      </a:extLst>
+                    </a:blip>
+                    <a:srcRect/>
+                    <a:stretch>
+                      <a:fillRect/>
+                    </a:stretch>
+                  </pic:blipFill>
+                  <pic:spPr bwMode="auto">
+                    <a:xfrm>
+                      <a:off x="0" y="0"/>
+                      <a:ext cx="3714750" cy="4419600"/>
+                    </a:xfrm>
+                    <a:prstGeom prst="rect">
+                      <a:avLst/>
+                    </a:prstGeom>
+                    <a:noFill/>
+                    <a:ln>
+                      <a:noFill/>
+                    </a:ln>
+                  </pic:spPr>
+                </pic:pic>
+              </a:graphicData>
+            </a:graphic>
+          </wp:inline>
+        </w:drawing>
+      </w:r>
+    </w:p>
+    <w:p>
+      <w:pPr>
+        <w:rPr>
+          <w:color w:val="FF0000"/>
+          <w:highlight w:val="yellow"/>
+        </w:rPr>
+      </w:pPr>
+      <w:r>
+        <w:rPr>
+          <w:color w:val="FF0000"/>
+          <w:highlight w:val="yellow"/>
+        </w:rPr>
         <w:br w:type="page"/>
       </w:r>
     </w:p>
@@ -2992,10 +3434,58 @@
       </w:pPr>
       <w:r>
         <w:rPr>
+          <w:noProof/>
           <w:color w:val="FF0000"/>
-          <w:highlight w:val="yellow"/>
-        </w:rPr>
-        <w:t>[suchen, auswählen und löschen?]</w:t>
+          <w:lang w:eastAsia="de-DE"/>
+        </w:rPr>
+        <w:drawing>
+          <wp:inline distT="0" distB="0" distL="0" distR="0">
+            <wp:extent cx="3840480" cy="4480560"/>
+            <wp:effectExtent l="0" t="0" r="7620" b="0"/>
+            <wp:docPr id="24" name="Grafik 24"/>
+            <wp:cNvGraphicFramePr>
+              <a:graphicFrameLocks xmlns:a="http://schemas.openxmlformats.org/drawingml/2006/main" noChangeAspect="1"/>
+            </wp:cNvGraphicFramePr>
+            <a:graphic xmlns:a="http://schemas.openxmlformats.org/drawingml/2006/main">
+              <a:graphicData uri="http://schemas.openxmlformats.org/drawingml/2006/picture">
+                <pic:pic xmlns:pic="http://schemas.openxmlformats.org/drawingml/2006/picture">
+                  <pic:nvPicPr>
+                    <pic:cNvPr id="0" name="Picture 12"/>
+                    <pic:cNvPicPr>
+                      <a:picLocks noChangeAspect="1" noChangeArrowheads="1"/>
+                    </pic:cNvPicPr>
+                  </pic:nvPicPr>
+                  <pic:blipFill>
+                    <a:blip r:embed="rId24">
+                      <a:extLst>
+                        <a:ext uri="{28A0092B-C50C-407E-A947-70E740481C1C}">
+                          <a14:useLocalDpi xmlns:a14="http://schemas.microsoft.com/office/drawing/2010/main" val="0"/>
+                        </a:ext>
+                      </a:extLst>
+                    </a:blip>
+                    <a:srcRect/>
+                    <a:stretch>
+                      <a:fillRect/>
+                    </a:stretch>
+                  </pic:blipFill>
+                  <pic:spPr bwMode="auto">
+                    <a:xfrm>
+                      <a:off x="0" y="0"/>
+                      <a:ext cx="3840480" cy="4480560"/>
+                    </a:xfrm>
+                    <a:prstGeom prst="rect">
+                      <a:avLst/>
+                    </a:prstGeom>
+                    <a:noFill/>
+                    <a:ln>
+                      <a:noFill/>
+                    </a:ln>
+                  </pic:spPr>
+                </pic:pic>
+              </a:graphicData>
+            </a:graphic>
+          </wp:inline>
+        </w:drawing>
       </w:r>
     </w:p>
     <w:p>
@@ -3045,7 +3535,23 @@
     </w:p>
     <w:p>
       <w:r>
-        <w:t>Auf einem Tomcat Application Server läuft jede Nacht ein Job, der die Einträge des Vortages ausliest und zur bestehenden Summe der entsprechenden Kalenderwoche im Jahr in die Tabelle „Wochenübersicht“ hinzufügt bzw. einen neuen Eintrag für eine neue Kalenderwoche in der Tabelle anlegt.</w:t>
+        <w:t xml:space="preserve">Auf einem </w:t>
+      </w:r>
+      <w:proofErr w:type="spellStart"/>
+      <w:r>
+        <w:t>Tomcat</w:t>
+      </w:r>
+      <w:proofErr w:type="spellEnd"/>
+      <w:r>
+        <w:t xml:space="preserve"> </w:t>
+      </w:r>
+      <w:proofErr w:type="spellStart"/>
+      <w:r>
+        <w:t>Application</w:t>
+      </w:r>
+      <w:proofErr w:type="spellEnd"/>
+      <w:r>
+        <w:t xml:space="preserve"> Server läuft jede Nacht ein Job, der die Einträge des Vortages ausliest und zur bestehenden Summe der entsprechenden Kalenderwoche im Jahr in die Tabelle „Wochenübersicht“ hinzufügt bzw. einen neuen Eintrag für eine neue Kalenderwoche in der Tabelle anlegt.</w:t>
       </w:r>
     </w:p>
     <w:p>
@@ -3089,7 +3595,23 @@
     </w:p>
     <w:p>
       <w:r>
-        <w:t>Auf einem Tomcat Application Server läuft jede Nacht ein Job, der die Einträge des Vortages ausliest und zur bestehenden Summe des entsprechenden Kalenderjahres in die Tabelle „Jahresübersicht“ hinzufügt bzw. nach Jahreswechsel einen neuen Eintrag für das neue Jahr erstellt.</w:t>
+        <w:t xml:space="preserve">Auf einem </w:t>
+      </w:r>
+      <w:proofErr w:type="spellStart"/>
+      <w:r>
+        <w:t>Tomcat</w:t>
+      </w:r>
+      <w:proofErr w:type="spellEnd"/>
+      <w:r>
+        <w:t xml:space="preserve"> </w:t>
+      </w:r>
+      <w:proofErr w:type="spellStart"/>
+      <w:r>
+        <w:t>Application</w:t>
+      </w:r>
+      <w:proofErr w:type="spellEnd"/>
+      <w:r>
+        <w:t xml:space="preserve"> Server läuft jede Nacht ein Job, der die Einträge des Vortages ausliest und zur bestehenden Summe des entsprechenden Kalenderjahres in die Tabelle „Jahresübersicht“ hinzufügt bzw. nach Jahreswechsel einen neuen Eintrag für das neue Jahr erstellt.</w:t>
       </w:r>
     </w:p>
     <w:p>
@@ -3133,7 +3655,23 @@
     </w:p>
     <w:p>
       <w:r>
-        <w:t>Auf einem Tomcat Application Server läuft jede Nacht ein Job, der die Einträge in der Tabelle „Eintrag“ anhand des Datum darauf überprüft, ob sie bereits 3 Monate (90 Tage) oder länger eingetragen sind. Ist dies der Fall, werden sie gelöscht.</w:t>
+        <w:t xml:space="preserve">Auf einem </w:t>
+      </w:r>
+      <w:proofErr w:type="spellStart"/>
+      <w:r>
+        <w:t>Tomcat</w:t>
+      </w:r>
+      <w:proofErr w:type="spellEnd"/>
+      <w:r>
+        <w:t xml:space="preserve"> </w:t>
+      </w:r>
+      <w:proofErr w:type="spellStart"/>
+      <w:r>
+        <w:t>Application</w:t>
+      </w:r>
+      <w:proofErr w:type="spellEnd"/>
+      <w:r>
+        <w:t xml:space="preserve"> Server läuft jede Nacht ein Job, der die Einträge in der Tabelle „Eintrag“ anhand des Datum darauf überprüft, ob sie bereits 3 Monate (90 Tage) oder länger eingetragen sind. Ist dies der Fall, werden sie gelöscht.</w:t>
       </w:r>
     </w:p>
     <w:p>
@@ -3158,14 +3696,12 @@
     <w:p>
       <w:r>
         <w:object w:dxaOrig="15931" w:dyaOrig="15076">
-          <v:shape id="_x0000_i1029" type="#_x0000_t75" style="width:453.25pt;height:428.9pt" o:ole="">
-            <v:imagedata r:id="rId21" o:title=""/>
+          <v:shape id="_x0000_i1026" type="#_x0000_t75" style="width:453.25pt;height:428.9pt" o:ole="">
+            <v:imagedata r:id="rId25" o:title=""/>
           </v:shape>
-          <o:OLEObject Type="Embed" ProgID="Visio.Drawing.15" ShapeID="_x0000_i1029" DrawAspect="Content" ObjectID="_1442845131" r:id="rId22"/>
+          <o:OLEObject Type="Embed" ProgID="Visio.Drawing.15" ShapeID="_x0000_i1026" DrawAspect="Content" ObjectID="_1442857560" r:id="rId26"/>
         </w:object>
       </w:r>
-      <w:bookmarkStart w:id="0" w:name="_GoBack"/>
-      <w:bookmarkEnd w:id="0"/>
     </w:p>
     <w:p>
       <w:pPr>
@@ -3338,7 +3874,15 @@
     </w:p>
     <w:p>
       <w:r>
-        <w:t>[techn. Modell Control]</w:t>
+        <w:t xml:space="preserve">[techn. Modell </w:t>
+      </w:r>
+      <w:proofErr w:type="spellStart"/>
+      <w:r>
+        <w:t>Control</w:t>
+      </w:r>
+      <w:proofErr w:type="spellEnd"/>
+      <w:r>
+        <w:t>]</w:t>
       </w:r>
     </w:p>
     <w:p/>
@@ -3354,9 +3898,9 @@
       <w:r>
         <w:object w:dxaOrig="23895" w:dyaOrig="14011">
           <v:shape id="_x0000_i1027" type="#_x0000_t75" style="width:452.8pt;height:265.5pt" o:ole="">
-            <v:imagedata r:id="rId23" o:title=""/>
+            <v:imagedata r:id="rId27" o:title=""/>
           </v:shape>
-          <o:OLEObject Type="Embed" ProgID="Visio.Drawing.15" ShapeID="_x0000_i1027" DrawAspect="Content" ObjectID="_1442845132" r:id="rId24"/>
+          <o:OLEObject Type="Embed" ProgID="Visio.Drawing.15" ShapeID="_x0000_i1027" DrawAspect="Content" ObjectID="_1442857561" r:id="rId28"/>
         </w:object>
       </w:r>
     </w:p>
@@ -3414,7 +3958,7 @@
                     </pic:cNvPicPr>
                   </pic:nvPicPr>
                   <pic:blipFill>
-                    <a:blip r:embed="rId25">
+                    <a:blip r:embed="rId29">
                       <a:extLst>
                         <a:ext uri="{28A0092B-C50C-407E-A947-70E740481C1C}">
                           <a14:useLocalDpi xmlns:a14="http://schemas.microsoft.com/office/drawing/2010/main" val="0"/>
@@ -3720,14 +4264,25 @@
                 <w:szCs w:val="22"/>
               </w:rPr>
             </w:pPr>
-            <w:r>
-              <w:rPr>
-                <w:rFonts w:ascii="Calibri" w:hAnsi="Calibri" w:cs="Calibri"/>
-                <w:color w:val="000000"/>
-                <w:sz w:val="22"/>
-                <w:szCs w:val="22"/>
-              </w:rPr>
-              <w:t>UseCases erstellen</w:t>
+            <w:proofErr w:type="spellStart"/>
+            <w:r>
+              <w:rPr>
+                <w:rFonts w:ascii="Calibri" w:hAnsi="Calibri" w:cs="Calibri"/>
+                <w:color w:val="000000"/>
+                <w:sz w:val="22"/>
+                <w:szCs w:val="22"/>
+              </w:rPr>
+              <w:t>UseCases</w:t>
+            </w:r>
+            <w:proofErr w:type="spellEnd"/>
+            <w:r>
+              <w:rPr>
+                <w:rFonts w:ascii="Calibri" w:hAnsi="Calibri" w:cs="Calibri"/>
+                <w:color w:val="000000"/>
+                <w:sz w:val="22"/>
+                <w:szCs w:val="22"/>
+              </w:rPr>
+              <w:t xml:space="preserve"> erstellen</w:t>
             </w:r>
           </w:p>
         </w:tc>
@@ -10630,7 +11185,7 @@
 </file>
 
 <file path=customXml/itemProps1.xml><?xml version="1.0" encoding="utf-8"?>
-<ds:datastoreItem xmlns:ds="http://schemas.openxmlformats.org/officeDocument/2006/customXml" ds:itemID="{75F9A9BE-E006-4585-9C53-FDEEE4A0EE19}">
+<ds:datastoreItem xmlns:ds="http://schemas.openxmlformats.org/officeDocument/2006/customXml" ds:itemID="{1B0FB19D-449D-422B-A25E-27C8AD98B997}">
   <ds:schemaRefs>
     <ds:schemaRef ds:uri="http://schemas.openxmlformats.org/officeDocument/2006/bibliography"/>
   </ds:schemaRefs>

</xml_diff>

<commit_message>
techn. Klassenmodell Model entfernt - zu aktuallisieren
</commit_message>
<xml_diff>
--- a/Entwurfsphase/Pflichtenheft.docx
+++ b/Entwurfsphase/Pflichtenheft.docx
@@ -124,7 +124,7 @@
                                         <w:sz w:val="64"/>
                                         <w:szCs w:val="64"/>
                                       </w:rPr>
-                                      <w:t>Pflichtenheft</w:t>
+                                      <w:t>Angebot</w:t>
                                     </w:r>
                                   </w:p>
                                 </w:sdtContent>
@@ -236,7 +236,7 @@
                                   <w:sz w:val="64"/>
                                   <w:szCs w:val="64"/>
                                 </w:rPr>
-                                <w:t>Pflichtenheft</w:t>
+                                <w:t>Angebot</w:t>
                               </w:r>
                             </w:p>
                           </w:sdtContent>
@@ -264,6 +264,7 @@
                               <w:dataBinding w:prefixMappings="xmlns:ns0='http://purl.org/dc/elements/1.1/' xmlns:ns1='http://schemas.openxmlformats.org/package/2006/metadata/core-properties' " w:xpath="/ns1:coreProperties[1]/ns0:subject[1]" w:storeItemID="{6C3C8BC8-F283-45AE-878A-BAB7291924A1}"/>
                               <w:text/>
                             </w:sdtPr>
+                            <w:sdtEndPr/>
                             <w:sdtContent>
                               <w:r>
                                 <w:rPr>
@@ -1316,6 +1317,8 @@
             <w:br w:type="page"/>
           </w:r>
         </w:p>
+        <w:bookmarkStart w:id="0" w:name="_GoBack" w:displacedByCustomXml="next"/>
+        <w:bookmarkEnd w:id="0" w:displacedByCustomXml="next"/>
       </w:sdtContent>
     </w:sdt>
     <w:p>
@@ -1423,7 +1426,7 @@
           <v:shape id="_x0000_i1025" type="#_x0000_t75" style="width:453.2pt;height:314.4pt" o:ole="">
             <v:imagedata r:id="rId6" o:title=""/>
           </v:shape>
-          <o:OLEObject Type="Embed" ProgID="Visio.Drawing.15" ShapeID="_x0000_i1025" DrawAspect="Content" ObjectID="_1442857559" r:id="rId7"/>
+          <o:OLEObject Type="Embed" ProgID="Visio.Drawing.15" ShapeID="_x0000_i1025" DrawAspect="Content" ObjectID="_1442901216" r:id="rId7"/>
         </w:object>
       </w:r>
     </w:p>
@@ -3216,8 +3219,6 @@
           </wp:inline>
         </w:drawing>
       </w:r>
-      <w:bookmarkStart w:id="0" w:name="_GoBack"/>
-      <w:bookmarkEnd w:id="0"/>
     </w:p>
     <w:p>
       <w:pPr>
@@ -3699,15 +3700,21 @@
           <v:shape id="_x0000_i1026" type="#_x0000_t75" style="width:453.25pt;height:428.9pt" o:ole="">
             <v:imagedata r:id="rId25" o:title=""/>
           </v:shape>
-          <o:OLEObject Type="Embed" ProgID="Visio.Drawing.15" ShapeID="_x0000_i1026" DrawAspect="Content" ObjectID="_1442857560" r:id="rId26"/>
+          <o:OLEObject Type="Embed" ProgID="Visio.Drawing.15" ShapeID="_x0000_i1026" DrawAspect="Content" ObjectID="_1442901217" r:id="rId26"/>
         </w:object>
       </w:r>
     </w:p>
     <w:p>
+      <w:r>
+        <w:br w:type="page"/>
+      </w:r>
+    </w:p>
+    <w:p>
       <w:pPr>
         <w:pStyle w:val="berschrift1"/>
       </w:pPr>
       <w:r>
+        <w:lastRenderedPageBreak/>
         <w:t>System</w:t>
       </w:r>
       <w:r>
@@ -3859,57 +3866,56 @@
     </w:p>
     <w:p>
       <w:r>
+        <w:t>[techn. Modell View]</w:t>
+      </w:r>
+    </w:p>
+    <w:p/>
+    <w:p>
+      <w:pPr>
+        <w:pStyle w:val="berschrift2"/>
+      </w:pPr>
+      <w:r>
+        <w:t>Control</w:t>
+      </w:r>
+    </w:p>
+    <w:p>
+      <w:r>
+        <w:t xml:space="preserve">[techn. Modell </w:t>
+      </w:r>
+      <w:proofErr w:type="spellStart"/>
+      <w:r>
+        <w:t>Control</w:t>
+      </w:r>
+      <w:proofErr w:type="spellEnd"/>
+      <w:r>
+        <w:t>]</w:t>
+      </w:r>
+    </w:p>
+    <w:p/>
+    <w:p>
+      <w:pPr>
+        <w:pStyle w:val="berschrift2"/>
+      </w:pPr>
+      <w:r>
+        <w:t>Model</w:t>
+      </w:r>
+    </w:p>
+    <w:p>
+      <w:r>
+        <w:t>[techn. Modell Model]</w:t>
+      </w:r>
+    </w:p>
+    <w:p>
+      <w:r>
+        <w:br w:type="page"/>
+      </w:r>
+    </w:p>
+    <w:p>
+      <w:pPr>
+        <w:pStyle w:val="berschrift3"/>
+      </w:pPr>
+      <w:r>
         <w:lastRenderedPageBreak/>
-        <w:t>[techn. Modell View]</w:t>
-      </w:r>
-    </w:p>
-    <w:p/>
-    <w:p>
-      <w:pPr>
-        <w:pStyle w:val="berschrift2"/>
-      </w:pPr>
-      <w:r>
-        <w:t>Control</w:t>
-      </w:r>
-    </w:p>
-    <w:p>
-      <w:r>
-        <w:t xml:space="preserve">[techn. Modell </w:t>
-      </w:r>
-      <w:proofErr w:type="spellStart"/>
-      <w:r>
-        <w:t>Control</w:t>
-      </w:r>
-      <w:proofErr w:type="spellEnd"/>
-      <w:r>
-        <w:t>]</w:t>
-      </w:r>
-    </w:p>
-    <w:p/>
-    <w:p>
-      <w:pPr>
-        <w:pStyle w:val="berschrift2"/>
-      </w:pPr>
-      <w:r>
-        <w:t>Model</w:t>
-      </w:r>
-    </w:p>
-    <w:p>
-      <w:r>
-        <w:object w:dxaOrig="23895" w:dyaOrig="14011">
-          <v:shape id="_x0000_i1027" type="#_x0000_t75" style="width:452.8pt;height:265.5pt" o:ole="">
-            <v:imagedata r:id="rId27" o:title=""/>
-          </v:shape>
-          <o:OLEObject Type="Embed" ProgID="Visio.Drawing.15" ShapeID="_x0000_i1027" DrawAspect="Content" ObjectID="_1442857561" r:id="rId28"/>
-        </w:object>
-      </w:r>
-    </w:p>
-    <w:p/>
-    <w:p>
-      <w:pPr>
-        <w:pStyle w:val="berschrift3"/>
-      </w:pPr>
-      <w:r>
         <w:t>Datenbank</w:t>
       </w:r>
     </w:p>
@@ -3939,7 +3945,6 @@
           <w:noProof/>
           <w:lang w:eastAsia="de-DE"/>
         </w:rPr>
-        <w:lastRenderedPageBreak/>
         <w:drawing>
           <wp:inline distT="0" distB="0" distL="0" distR="0">
             <wp:extent cx="5753100" cy="6134100"/>
@@ -3958,7 +3963,7 @@
                     </pic:cNvPicPr>
                   </pic:nvPicPr>
                   <pic:blipFill>
-                    <a:blip r:embed="rId29">
+                    <a:blip r:embed="rId27">
                       <a:extLst>
                         <a:ext uri="{28A0092B-C50C-407E-A947-70E740481C1C}">
                           <a14:useLocalDpi xmlns:a14="http://schemas.microsoft.com/office/drawing/2010/main" val="0"/>
@@ -4007,8 +4012,8 @@
     <w:p/>
     <w:tbl>
       <w:tblPr>
-        <w:tblW w:w="8886" w:type="dxa"/>
-        <w:tblInd w:w="-110" w:type="dxa"/>
+        <w:tblW w:w="9324" w:type="dxa"/>
+        <w:tblInd w:w="-134" w:type="dxa"/>
         <w:tblLayout w:type="fixed"/>
         <w:tblCellMar>
           <w:left w:w="70" w:type="dxa"/>
@@ -4018,10 +4023,10 @@
       </w:tblPr>
       <w:tblGrid>
         <w:gridCol w:w="1322"/>
-        <w:gridCol w:w="4119"/>
-        <w:gridCol w:w="1016"/>
-        <w:gridCol w:w="1142"/>
-        <w:gridCol w:w="1287"/>
+        <w:gridCol w:w="4049"/>
+        <w:gridCol w:w="1086"/>
+        <w:gridCol w:w="1458"/>
+        <w:gridCol w:w="1409"/>
       </w:tblGrid>
       <w:tr>
         <w:trPr>
@@ -4064,7 +4069,7 @@
         </w:tc>
         <w:tc>
           <w:tcPr>
-            <w:tcW w:w="4119" w:type="dxa"/>
+            <w:tcW w:w="4049" w:type="dxa"/>
             <w:tcBorders>
               <w:top w:val="single" w:sz="6" w:space="0" w:color="auto"/>
               <w:left w:val="single" w:sz="6" w:space="0" w:color="auto"/>
@@ -4099,7 +4104,7 @@
         </w:tc>
         <w:tc>
           <w:tcPr>
-            <w:tcW w:w="1016" w:type="dxa"/>
+            <w:tcW w:w="1086" w:type="dxa"/>
             <w:tcBorders>
               <w:top w:val="single" w:sz="6" w:space="0" w:color="auto"/>
               <w:left w:val="single" w:sz="6" w:space="0" w:color="auto"/>
@@ -4134,7 +4139,7 @@
         </w:tc>
         <w:tc>
           <w:tcPr>
-            <w:tcW w:w="1142" w:type="dxa"/>
+            <w:tcW w:w="1458" w:type="dxa"/>
             <w:tcBorders>
               <w:top w:val="single" w:sz="6" w:space="0" w:color="auto"/>
               <w:left w:val="single" w:sz="6" w:space="0" w:color="auto"/>
@@ -4169,7 +4174,7 @@
         </w:tc>
         <w:tc>
           <w:tcPr>
-            <w:tcW w:w="1287" w:type="dxa"/>
+            <w:tcW w:w="1409" w:type="dxa"/>
             <w:tcBorders>
               <w:top w:val="single" w:sz="6" w:space="0" w:color="auto"/>
               <w:left w:val="single" w:sz="6" w:space="0" w:color="auto"/>
@@ -4243,7 +4248,7 @@
         </w:tc>
         <w:tc>
           <w:tcPr>
-            <w:tcW w:w="4119" w:type="dxa"/>
+            <w:tcW w:w="4049" w:type="dxa"/>
             <w:tcBorders>
               <w:top w:val="nil"/>
               <w:left w:val="nil"/>
@@ -4288,7 +4293,7 @@
         </w:tc>
         <w:tc>
           <w:tcPr>
-            <w:tcW w:w="1016" w:type="dxa"/>
+            <w:tcW w:w="1086" w:type="dxa"/>
             <w:tcBorders>
               <w:top w:val="nil"/>
               <w:left w:val="nil"/>
@@ -4323,7 +4328,7 @@
         </w:tc>
         <w:tc>
           <w:tcPr>
-            <w:tcW w:w="1142" w:type="dxa"/>
+            <w:tcW w:w="1458" w:type="dxa"/>
             <w:tcBorders>
               <w:top w:val="nil"/>
               <w:left w:val="nil"/>
@@ -4358,7 +4363,7 @@
         </w:tc>
         <w:tc>
           <w:tcPr>
-            <w:tcW w:w="1287" w:type="dxa"/>
+            <w:tcW w:w="1409" w:type="dxa"/>
             <w:tcBorders>
               <w:top w:val="nil"/>
               <w:left w:val="nil"/>
@@ -4432,7 +4437,7 @@
         </w:tc>
         <w:tc>
           <w:tcPr>
-            <w:tcW w:w="4119" w:type="dxa"/>
+            <w:tcW w:w="4049" w:type="dxa"/>
             <w:tcBorders>
               <w:top w:val="nil"/>
               <w:left w:val="nil"/>
@@ -4466,7 +4471,7 @@
         </w:tc>
         <w:tc>
           <w:tcPr>
-            <w:tcW w:w="1016" w:type="dxa"/>
+            <w:tcW w:w="1086" w:type="dxa"/>
             <w:tcBorders>
               <w:top w:val="nil"/>
               <w:left w:val="nil"/>
@@ -4501,7 +4506,7 @@
         </w:tc>
         <w:tc>
           <w:tcPr>
-            <w:tcW w:w="1142" w:type="dxa"/>
+            <w:tcW w:w="1458" w:type="dxa"/>
             <w:tcBorders>
               <w:top w:val="nil"/>
               <w:left w:val="nil"/>
@@ -4536,7 +4541,7 @@
         </w:tc>
         <w:tc>
           <w:tcPr>
-            <w:tcW w:w="1287" w:type="dxa"/>
+            <w:tcW w:w="1409" w:type="dxa"/>
             <w:tcBorders>
               <w:top w:val="nil"/>
               <w:left w:val="nil"/>
@@ -4610,7 +4615,7 @@
         </w:tc>
         <w:tc>
           <w:tcPr>
-            <w:tcW w:w="4119" w:type="dxa"/>
+            <w:tcW w:w="4049" w:type="dxa"/>
             <w:tcBorders>
               <w:top w:val="nil"/>
               <w:left w:val="nil"/>
@@ -4644,7 +4649,7 @@
         </w:tc>
         <w:tc>
           <w:tcPr>
-            <w:tcW w:w="1016" w:type="dxa"/>
+            <w:tcW w:w="1086" w:type="dxa"/>
             <w:tcBorders>
               <w:top w:val="nil"/>
               <w:left w:val="nil"/>
@@ -4679,7 +4684,7 @@
         </w:tc>
         <w:tc>
           <w:tcPr>
-            <w:tcW w:w="1142" w:type="dxa"/>
+            <w:tcW w:w="1458" w:type="dxa"/>
             <w:tcBorders>
               <w:top w:val="nil"/>
               <w:left w:val="nil"/>
@@ -4714,7 +4719,7 @@
         </w:tc>
         <w:tc>
           <w:tcPr>
-            <w:tcW w:w="1287" w:type="dxa"/>
+            <w:tcW w:w="1409" w:type="dxa"/>
             <w:tcBorders>
               <w:top w:val="nil"/>
               <w:left w:val="nil"/>
@@ -4788,7 +4793,7 @@
         </w:tc>
         <w:tc>
           <w:tcPr>
-            <w:tcW w:w="4119" w:type="dxa"/>
+            <w:tcW w:w="4049" w:type="dxa"/>
             <w:tcBorders>
               <w:top w:val="nil"/>
               <w:left w:val="nil"/>
@@ -4822,7 +4827,7 @@
         </w:tc>
         <w:tc>
           <w:tcPr>
-            <w:tcW w:w="1016" w:type="dxa"/>
+            <w:tcW w:w="1086" w:type="dxa"/>
             <w:tcBorders>
               <w:top w:val="nil"/>
               <w:left w:val="nil"/>
@@ -4857,7 +4862,7 @@
         </w:tc>
         <w:tc>
           <w:tcPr>
-            <w:tcW w:w="1142" w:type="dxa"/>
+            <w:tcW w:w="1458" w:type="dxa"/>
             <w:tcBorders>
               <w:top w:val="nil"/>
               <w:left w:val="nil"/>
@@ -4892,7 +4897,7 @@
         </w:tc>
         <w:tc>
           <w:tcPr>
-            <w:tcW w:w="1287" w:type="dxa"/>
+            <w:tcW w:w="1409" w:type="dxa"/>
             <w:tcBorders>
               <w:top w:val="nil"/>
               <w:left w:val="nil"/>
@@ -4958,7 +4963,7 @@
         </w:tc>
         <w:tc>
           <w:tcPr>
-            <w:tcW w:w="4119" w:type="dxa"/>
+            <w:tcW w:w="4049" w:type="dxa"/>
             <w:tcBorders>
               <w:top w:val="nil"/>
               <w:left w:val="nil"/>
@@ -4984,7 +4989,7 @@
         </w:tc>
         <w:tc>
           <w:tcPr>
-            <w:tcW w:w="1016" w:type="dxa"/>
+            <w:tcW w:w="1086" w:type="dxa"/>
             <w:tcBorders>
               <w:top w:val="nil"/>
               <w:left w:val="nil"/>
@@ -5010,7 +5015,7 @@
         </w:tc>
         <w:tc>
           <w:tcPr>
-            <w:tcW w:w="1142" w:type="dxa"/>
+            <w:tcW w:w="1458" w:type="dxa"/>
             <w:tcBorders>
               <w:top w:val="nil"/>
               <w:left w:val="nil"/>
@@ -5036,7 +5041,7 @@
         </w:tc>
         <w:tc>
           <w:tcPr>
-            <w:tcW w:w="1287" w:type="dxa"/>
+            <w:tcW w:w="1409" w:type="dxa"/>
             <w:tcBorders>
               <w:top w:val="nil"/>
               <w:left w:val="nil"/>
@@ -5101,7 +5106,7 @@
         </w:tc>
         <w:tc>
           <w:tcPr>
-            <w:tcW w:w="4119" w:type="dxa"/>
+            <w:tcW w:w="4049" w:type="dxa"/>
             <w:tcBorders>
               <w:top w:val="nil"/>
               <w:left w:val="nil"/>
@@ -5135,7 +5140,7 @@
         </w:tc>
         <w:tc>
           <w:tcPr>
-            <w:tcW w:w="1016" w:type="dxa"/>
+            <w:tcW w:w="1086" w:type="dxa"/>
             <w:tcBorders>
               <w:top w:val="nil"/>
               <w:left w:val="nil"/>
@@ -5170,7 +5175,7 @@
         </w:tc>
         <w:tc>
           <w:tcPr>
-            <w:tcW w:w="1142" w:type="dxa"/>
+            <w:tcW w:w="1458" w:type="dxa"/>
             <w:tcBorders>
               <w:top w:val="nil"/>
               <w:left w:val="nil"/>
@@ -5205,7 +5210,7 @@
         </w:tc>
         <w:tc>
           <w:tcPr>
-            <w:tcW w:w="1287" w:type="dxa"/>
+            <w:tcW w:w="1409" w:type="dxa"/>
             <w:tcBorders>
               <w:top w:val="nil"/>
               <w:left w:val="nil"/>
@@ -5271,7 +5276,7 @@
         </w:tc>
         <w:tc>
           <w:tcPr>
-            <w:tcW w:w="4119" w:type="dxa"/>
+            <w:tcW w:w="4049" w:type="dxa"/>
             <w:tcBorders>
               <w:top w:val="nil"/>
               <w:left w:val="nil"/>
@@ -5297,7 +5302,7 @@
         </w:tc>
         <w:tc>
           <w:tcPr>
-            <w:tcW w:w="1016" w:type="dxa"/>
+            <w:tcW w:w="1086" w:type="dxa"/>
             <w:tcBorders>
               <w:top w:val="nil"/>
               <w:left w:val="nil"/>
@@ -5323,7 +5328,7 @@
         </w:tc>
         <w:tc>
           <w:tcPr>
-            <w:tcW w:w="1142" w:type="dxa"/>
+            <w:tcW w:w="1458" w:type="dxa"/>
             <w:tcBorders>
               <w:top w:val="nil"/>
               <w:left w:val="nil"/>
@@ -5349,7 +5354,7 @@
         </w:tc>
         <w:tc>
           <w:tcPr>
-            <w:tcW w:w="1287" w:type="dxa"/>
+            <w:tcW w:w="1409" w:type="dxa"/>
             <w:tcBorders>
               <w:top w:val="nil"/>
               <w:left w:val="nil"/>
@@ -5414,7 +5419,7 @@
         </w:tc>
         <w:tc>
           <w:tcPr>
-            <w:tcW w:w="4119" w:type="dxa"/>
+            <w:tcW w:w="4049" w:type="dxa"/>
             <w:tcBorders>
               <w:top w:val="nil"/>
               <w:left w:val="nil"/>
@@ -5448,7 +5453,7 @@
         </w:tc>
         <w:tc>
           <w:tcPr>
-            <w:tcW w:w="1016" w:type="dxa"/>
+            <w:tcW w:w="1086" w:type="dxa"/>
             <w:tcBorders>
               <w:top w:val="nil"/>
               <w:left w:val="nil"/>
@@ -5483,7 +5488,7 @@
         </w:tc>
         <w:tc>
           <w:tcPr>
-            <w:tcW w:w="1142" w:type="dxa"/>
+            <w:tcW w:w="1458" w:type="dxa"/>
             <w:tcBorders>
               <w:top w:val="nil"/>
               <w:left w:val="nil"/>
@@ -5518,7 +5523,7 @@
         </w:tc>
         <w:tc>
           <w:tcPr>
-            <w:tcW w:w="1287" w:type="dxa"/>
+            <w:tcW w:w="1409" w:type="dxa"/>
             <w:tcBorders>
               <w:top w:val="nil"/>
               <w:left w:val="nil"/>
@@ -5592,7 +5597,7 @@
         </w:tc>
         <w:tc>
           <w:tcPr>
-            <w:tcW w:w="4119" w:type="dxa"/>
+            <w:tcW w:w="4049" w:type="dxa"/>
             <w:tcBorders>
               <w:top w:val="nil"/>
               <w:left w:val="nil"/>
@@ -5626,7 +5631,7 @@
         </w:tc>
         <w:tc>
           <w:tcPr>
-            <w:tcW w:w="1016" w:type="dxa"/>
+            <w:tcW w:w="1086" w:type="dxa"/>
             <w:tcBorders>
               <w:top w:val="nil"/>
               <w:left w:val="nil"/>
@@ -5652,7 +5657,7 @@
         </w:tc>
         <w:tc>
           <w:tcPr>
-            <w:tcW w:w="1142" w:type="dxa"/>
+            <w:tcW w:w="1458" w:type="dxa"/>
             <w:tcBorders>
               <w:top w:val="nil"/>
               <w:left w:val="nil"/>
@@ -5687,7 +5692,7 @@
         </w:tc>
         <w:tc>
           <w:tcPr>
-            <w:tcW w:w="1287" w:type="dxa"/>
+            <w:tcW w:w="1409" w:type="dxa"/>
             <w:tcBorders>
               <w:top w:val="nil"/>
               <w:left w:val="nil"/>
@@ -5761,7 +5766,7 @@
         </w:tc>
         <w:tc>
           <w:tcPr>
-            <w:tcW w:w="4119" w:type="dxa"/>
+            <w:tcW w:w="4049" w:type="dxa"/>
             <w:tcBorders>
               <w:top w:val="nil"/>
               <w:left w:val="nil"/>
@@ -5795,7 +5800,7 @@
         </w:tc>
         <w:tc>
           <w:tcPr>
-            <w:tcW w:w="1016" w:type="dxa"/>
+            <w:tcW w:w="1086" w:type="dxa"/>
             <w:tcBorders>
               <w:top w:val="nil"/>
               <w:left w:val="nil"/>
@@ -5830,7 +5835,7 @@
         </w:tc>
         <w:tc>
           <w:tcPr>
-            <w:tcW w:w="1142" w:type="dxa"/>
+            <w:tcW w:w="1458" w:type="dxa"/>
             <w:tcBorders>
               <w:top w:val="nil"/>
               <w:left w:val="nil"/>
@@ -5865,7 +5870,7 @@
         </w:tc>
         <w:tc>
           <w:tcPr>
-            <w:tcW w:w="1287" w:type="dxa"/>
+            <w:tcW w:w="1409" w:type="dxa"/>
             <w:tcBorders>
               <w:top w:val="nil"/>
               <w:left w:val="nil"/>
@@ -5939,7 +5944,7 @@
         </w:tc>
         <w:tc>
           <w:tcPr>
-            <w:tcW w:w="4119" w:type="dxa"/>
+            <w:tcW w:w="4049" w:type="dxa"/>
             <w:tcBorders>
               <w:top w:val="nil"/>
               <w:left w:val="nil"/>
@@ -5973,7 +5978,7 @@
         </w:tc>
         <w:tc>
           <w:tcPr>
-            <w:tcW w:w="1016" w:type="dxa"/>
+            <w:tcW w:w="1086" w:type="dxa"/>
             <w:tcBorders>
               <w:top w:val="nil"/>
               <w:left w:val="nil"/>
@@ -6008,7 +6013,7 @@
         </w:tc>
         <w:tc>
           <w:tcPr>
-            <w:tcW w:w="1142" w:type="dxa"/>
+            <w:tcW w:w="1458" w:type="dxa"/>
             <w:tcBorders>
               <w:top w:val="nil"/>
               <w:left w:val="nil"/>
@@ -6043,7 +6048,7 @@
         </w:tc>
         <w:tc>
           <w:tcPr>
-            <w:tcW w:w="1287" w:type="dxa"/>
+            <w:tcW w:w="1409" w:type="dxa"/>
             <w:tcBorders>
               <w:top w:val="nil"/>
               <w:left w:val="nil"/>
@@ -6117,7 +6122,7 @@
         </w:tc>
         <w:tc>
           <w:tcPr>
-            <w:tcW w:w="4119" w:type="dxa"/>
+            <w:tcW w:w="4049" w:type="dxa"/>
             <w:tcBorders>
               <w:top w:val="nil"/>
               <w:left w:val="nil"/>
@@ -6151,7 +6156,7 @@
         </w:tc>
         <w:tc>
           <w:tcPr>
-            <w:tcW w:w="1016" w:type="dxa"/>
+            <w:tcW w:w="1086" w:type="dxa"/>
             <w:tcBorders>
               <w:top w:val="nil"/>
               <w:left w:val="nil"/>
@@ -6177,7 +6182,7 @@
         </w:tc>
         <w:tc>
           <w:tcPr>
-            <w:tcW w:w="1142" w:type="dxa"/>
+            <w:tcW w:w="1458" w:type="dxa"/>
             <w:tcBorders>
               <w:top w:val="nil"/>
               <w:left w:val="nil"/>
@@ -6212,7 +6217,7 @@
         </w:tc>
         <w:tc>
           <w:tcPr>
-            <w:tcW w:w="1287" w:type="dxa"/>
+            <w:tcW w:w="1409" w:type="dxa"/>
             <w:tcBorders>
               <w:top w:val="nil"/>
               <w:left w:val="nil"/>
@@ -6286,7 +6291,7 @@
         </w:tc>
         <w:tc>
           <w:tcPr>
-            <w:tcW w:w="4119" w:type="dxa"/>
+            <w:tcW w:w="4049" w:type="dxa"/>
             <w:tcBorders>
               <w:top w:val="nil"/>
               <w:left w:val="nil"/>
@@ -6320,7 +6325,7 @@
         </w:tc>
         <w:tc>
           <w:tcPr>
-            <w:tcW w:w="1016" w:type="dxa"/>
+            <w:tcW w:w="1086" w:type="dxa"/>
             <w:tcBorders>
               <w:top w:val="nil"/>
               <w:left w:val="nil"/>
@@ -6346,7 +6351,7 @@
         </w:tc>
         <w:tc>
           <w:tcPr>
-            <w:tcW w:w="1142" w:type="dxa"/>
+            <w:tcW w:w="1458" w:type="dxa"/>
             <w:tcBorders>
               <w:top w:val="nil"/>
               <w:left w:val="nil"/>
@@ -6381,7 +6386,7 @@
         </w:tc>
         <w:tc>
           <w:tcPr>
-            <w:tcW w:w="1287" w:type="dxa"/>
+            <w:tcW w:w="1409" w:type="dxa"/>
             <w:tcBorders>
               <w:top w:val="nil"/>
               <w:left w:val="nil"/>
@@ -6447,7 +6452,7 @@
         </w:tc>
         <w:tc>
           <w:tcPr>
-            <w:tcW w:w="4119" w:type="dxa"/>
+            <w:tcW w:w="4049" w:type="dxa"/>
             <w:tcBorders>
               <w:top w:val="nil"/>
               <w:left w:val="nil"/>
@@ -6473,7 +6478,7 @@
         </w:tc>
         <w:tc>
           <w:tcPr>
-            <w:tcW w:w="1016" w:type="dxa"/>
+            <w:tcW w:w="1086" w:type="dxa"/>
             <w:tcBorders>
               <w:top w:val="nil"/>
               <w:left w:val="nil"/>
@@ -6499,7 +6504,7 @@
         </w:tc>
         <w:tc>
           <w:tcPr>
-            <w:tcW w:w="1142" w:type="dxa"/>
+            <w:tcW w:w="1458" w:type="dxa"/>
             <w:tcBorders>
               <w:top w:val="nil"/>
               <w:left w:val="nil"/>
@@ -6525,7 +6530,7 @@
         </w:tc>
         <w:tc>
           <w:tcPr>
-            <w:tcW w:w="1287" w:type="dxa"/>
+            <w:tcW w:w="1409" w:type="dxa"/>
             <w:tcBorders>
               <w:top w:val="nil"/>
               <w:left w:val="nil"/>
@@ -6590,7 +6595,7 @@
         </w:tc>
         <w:tc>
           <w:tcPr>
-            <w:tcW w:w="4119" w:type="dxa"/>
+            <w:tcW w:w="4049" w:type="dxa"/>
             <w:tcBorders>
               <w:top w:val="nil"/>
               <w:left w:val="nil"/>
@@ -6624,7 +6629,7 @@
         </w:tc>
         <w:tc>
           <w:tcPr>
-            <w:tcW w:w="1016" w:type="dxa"/>
+            <w:tcW w:w="1086" w:type="dxa"/>
             <w:tcBorders>
               <w:top w:val="nil"/>
               <w:left w:val="nil"/>
@@ -6650,7 +6655,7 @@
         </w:tc>
         <w:tc>
           <w:tcPr>
-            <w:tcW w:w="1142" w:type="dxa"/>
+            <w:tcW w:w="1458" w:type="dxa"/>
             <w:tcBorders>
               <w:top w:val="nil"/>
               <w:left w:val="nil"/>
@@ -6685,7 +6690,7 @@
         </w:tc>
         <w:tc>
           <w:tcPr>
-            <w:tcW w:w="1287" w:type="dxa"/>
+            <w:tcW w:w="1409" w:type="dxa"/>
             <w:tcBorders>
               <w:top w:val="nil"/>
               <w:left w:val="nil"/>
@@ -6751,7 +6756,7 @@
         </w:tc>
         <w:tc>
           <w:tcPr>
-            <w:tcW w:w="4119" w:type="dxa"/>
+            <w:tcW w:w="4049" w:type="dxa"/>
             <w:tcBorders>
               <w:top w:val="nil"/>
               <w:left w:val="nil"/>
@@ -6777,7 +6782,7 @@
         </w:tc>
         <w:tc>
           <w:tcPr>
-            <w:tcW w:w="1016" w:type="dxa"/>
+            <w:tcW w:w="1086" w:type="dxa"/>
             <w:tcBorders>
               <w:top w:val="nil"/>
               <w:left w:val="nil"/>
@@ -6803,7 +6808,7 @@
         </w:tc>
         <w:tc>
           <w:tcPr>
-            <w:tcW w:w="1142" w:type="dxa"/>
+            <w:tcW w:w="1458" w:type="dxa"/>
             <w:tcBorders>
               <w:top w:val="nil"/>
               <w:left w:val="nil"/>
@@ -6829,7 +6834,7 @@
         </w:tc>
         <w:tc>
           <w:tcPr>
-            <w:tcW w:w="1287" w:type="dxa"/>
+            <w:tcW w:w="1409" w:type="dxa"/>
             <w:tcBorders>
               <w:top w:val="nil"/>
               <w:left w:val="nil"/>
@@ -6894,7 +6899,7 @@
         </w:tc>
         <w:tc>
           <w:tcPr>
-            <w:tcW w:w="4119" w:type="dxa"/>
+            <w:tcW w:w="4049" w:type="dxa"/>
             <w:tcBorders>
               <w:top w:val="nil"/>
               <w:left w:val="nil"/>
@@ -6928,7 +6933,7 @@
         </w:tc>
         <w:tc>
           <w:tcPr>
-            <w:tcW w:w="1016" w:type="dxa"/>
+            <w:tcW w:w="1086" w:type="dxa"/>
             <w:tcBorders>
               <w:top w:val="nil"/>
               <w:left w:val="nil"/>
@@ -6954,7 +6959,7 @@
         </w:tc>
         <w:tc>
           <w:tcPr>
-            <w:tcW w:w="1142" w:type="dxa"/>
+            <w:tcW w:w="1458" w:type="dxa"/>
             <w:tcBorders>
               <w:top w:val="nil"/>
               <w:left w:val="nil"/>
@@ -6989,7 +6994,7 @@
         </w:tc>
         <w:tc>
           <w:tcPr>
-            <w:tcW w:w="1287" w:type="dxa"/>
+            <w:tcW w:w="1409" w:type="dxa"/>
             <w:tcBorders>
               <w:top w:val="nil"/>
               <w:left w:val="nil"/>
@@ -7063,7 +7068,7 @@
         </w:tc>
         <w:tc>
           <w:tcPr>
-            <w:tcW w:w="4119" w:type="dxa"/>
+            <w:tcW w:w="4049" w:type="dxa"/>
             <w:tcBorders>
               <w:top w:val="nil"/>
               <w:left w:val="nil"/>
@@ -7097,7 +7102,7 @@
         </w:tc>
         <w:tc>
           <w:tcPr>
-            <w:tcW w:w="1016" w:type="dxa"/>
+            <w:tcW w:w="1086" w:type="dxa"/>
             <w:tcBorders>
               <w:top w:val="nil"/>
               <w:left w:val="nil"/>
@@ -7123,7 +7128,7 @@
         </w:tc>
         <w:tc>
           <w:tcPr>
-            <w:tcW w:w="1142" w:type="dxa"/>
+            <w:tcW w:w="1458" w:type="dxa"/>
             <w:tcBorders>
               <w:top w:val="nil"/>
               <w:left w:val="nil"/>
@@ -7158,7 +7163,7 @@
         </w:tc>
         <w:tc>
           <w:tcPr>
-            <w:tcW w:w="1287" w:type="dxa"/>
+            <w:tcW w:w="1409" w:type="dxa"/>
             <w:tcBorders>
               <w:top w:val="nil"/>
               <w:left w:val="nil"/>
@@ -7232,7 +7237,7 @@
         </w:tc>
         <w:tc>
           <w:tcPr>
-            <w:tcW w:w="4119" w:type="dxa"/>
+            <w:tcW w:w="4049" w:type="dxa"/>
             <w:tcBorders>
               <w:top w:val="nil"/>
               <w:left w:val="nil"/>
@@ -7266,7 +7271,7 @@
         </w:tc>
         <w:tc>
           <w:tcPr>
-            <w:tcW w:w="1016" w:type="dxa"/>
+            <w:tcW w:w="1086" w:type="dxa"/>
             <w:tcBorders>
               <w:top w:val="nil"/>
               <w:left w:val="nil"/>
@@ -7292,7 +7297,7 @@
         </w:tc>
         <w:tc>
           <w:tcPr>
-            <w:tcW w:w="1142" w:type="dxa"/>
+            <w:tcW w:w="1458" w:type="dxa"/>
             <w:tcBorders>
               <w:top w:val="nil"/>
               <w:left w:val="nil"/>
@@ -7327,7 +7332,7 @@
         </w:tc>
         <w:tc>
           <w:tcPr>
-            <w:tcW w:w="1287" w:type="dxa"/>
+            <w:tcW w:w="1409" w:type="dxa"/>
             <w:tcBorders>
               <w:top w:val="nil"/>
               <w:left w:val="nil"/>
@@ -7401,7 +7406,7 @@
         </w:tc>
         <w:tc>
           <w:tcPr>
-            <w:tcW w:w="4119" w:type="dxa"/>
+            <w:tcW w:w="4049" w:type="dxa"/>
             <w:tcBorders>
               <w:top w:val="nil"/>
               <w:left w:val="nil"/>
@@ -7435,7 +7440,7 @@
         </w:tc>
         <w:tc>
           <w:tcPr>
-            <w:tcW w:w="1016" w:type="dxa"/>
+            <w:tcW w:w="1086" w:type="dxa"/>
             <w:tcBorders>
               <w:top w:val="nil"/>
               <w:left w:val="nil"/>
@@ -7461,7 +7466,7 @@
         </w:tc>
         <w:tc>
           <w:tcPr>
-            <w:tcW w:w="1142" w:type="dxa"/>
+            <w:tcW w:w="1458" w:type="dxa"/>
             <w:tcBorders>
               <w:top w:val="nil"/>
               <w:left w:val="nil"/>
@@ -7496,7 +7501,7 @@
         </w:tc>
         <w:tc>
           <w:tcPr>
-            <w:tcW w:w="1287" w:type="dxa"/>
+            <w:tcW w:w="1409" w:type="dxa"/>
             <w:tcBorders>
               <w:top w:val="nil"/>
               <w:left w:val="nil"/>
@@ -7570,7 +7575,7 @@
         </w:tc>
         <w:tc>
           <w:tcPr>
-            <w:tcW w:w="4119" w:type="dxa"/>
+            <w:tcW w:w="4049" w:type="dxa"/>
             <w:tcBorders>
               <w:top w:val="nil"/>
               <w:left w:val="nil"/>
@@ -7604,7 +7609,7 @@
         </w:tc>
         <w:tc>
           <w:tcPr>
-            <w:tcW w:w="1016" w:type="dxa"/>
+            <w:tcW w:w="1086" w:type="dxa"/>
             <w:tcBorders>
               <w:top w:val="nil"/>
               <w:left w:val="nil"/>
@@ -7630,7 +7635,7 @@
         </w:tc>
         <w:tc>
           <w:tcPr>
-            <w:tcW w:w="1142" w:type="dxa"/>
+            <w:tcW w:w="1458" w:type="dxa"/>
             <w:tcBorders>
               <w:top w:val="nil"/>
               <w:left w:val="nil"/>
@@ -7665,7 +7670,7 @@
         </w:tc>
         <w:tc>
           <w:tcPr>
-            <w:tcW w:w="1287" w:type="dxa"/>
+            <w:tcW w:w="1409" w:type="dxa"/>
             <w:tcBorders>
               <w:top w:val="nil"/>
               <w:left w:val="nil"/>
@@ -7739,7 +7744,7 @@
         </w:tc>
         <w:tc>
           <w:tcPr>
-            <w:tcW w:w="4119" w:type="dxa"/>
+            <w:tcW w:w="4049" w:type="dxa"/>
             <w:tcBorders>
               <w:top w:val="nil"/>
               <w:left w:val="nil"/>
@@ -7773,7 +7778,7 @@
         </w:tc>
         <w:tc>
           <w:tcPr>
-            <w:tcW w:w="1016" w:type="dxa"/>
+            <w:tcW w:w="1086" w:type="dxa"/>
             <w:tcBorders>
               <w:top w:val="nil"/>
               <w:left w:val="nil"/>
@@ -7799,7 +7804,7 @@
         </w:tc>
         <w:tc>
           <w:tcPr>
-            <w:tcW w:w="1142" w:type="dxa"/>
+            <w:tcW w:w="1458" w:type="dxa"/>
             <w:tcBorders>
               <w:top w:val="nil"/>
               <w:left w:val="nil"/>
@@ -7834,7 +7839,7 @@
         </w:tc>
         <w:tc>
           <w:tcPr>
-            <w:tcW w:w="1287" w:type="dxa"/>
+            <w:tcW w:w="1409" w:type="dxa"/>
             <w:tcBorders>
               <w:top w:val="nil"/>
               <w:left w:val="nil"/>
@@ -7908,7 +7913,7 @@
         </w:tc>
         <w:tc>
           <w:tcPr>
-            <w:tcW w:w="4119" w:type="dxa"/>
+            <w:tcW w:w="4049" w:type="dxa"/>
             <w:tcBorders>
               <w:top w:val="nil"/>
               <w:left w:val="nil"/>
@@ -7942,7 +7947,7 @@
         </w:tc>
         <w:tc>
           <w:tcPr>
-            <w:tcW w:w="1016" w:type="dxa"/>
+            <w:tcW w:w="1086" w:type="dxa"/>
             <w:tcBorders>
               <w:top w:val="nil"/>
               <w:left w:val="nil"/>
@@ -7968,7 +7973,7 @@
         </w:tc>
         <w:tc>
           <w:tcPr>
-            <w:tcW w:w="1142" w:type="dxa"/>
+            <w:tcW w:w="1458" w:type="dxa"/>
             <w:tcBorders>
               <w:top w:val="nil"/>
               <w:left w:val="nil"/>
@@ -8003,7 +8008,7 @@
         </w:tc>
         <w:tc>
           <w:tcPr>
-            <w:tcW w:w="1287" w:type="dxa"/>
+            <w:tcW w:w="1409" w:type="dxa"/>
             <w:tcBorders>
               <w:top w:val="nil"/>
               <w:left w:val="nil"/>
@@ -8077,7 +8082,7 @@
         </w:tc>
         <w:tc>
           <w:tcPr>
-            <w:tcW w:w="4119" w:type="dxa"/>
+            <w:tcW w:w="4049" w:type="dxa"/>
             <w:tcBorders>
               <w:top w:val="nil"/>
               <w:left w:val="nil"/>
@@ -8111,7 +8116,7 @@
         </w:tc>
         <w:tc>
           <w:tcPr>
-            <w:tcW w:w="1016" w:type="dxa"/>
+            <w:tcW w:w="1086" w:type="dxa"/>
             <w:tcBorders>
               <w:top w:val="nil"/>
               <w:left w:val="nil"/>
@@ -8137,7 +8142,7 @@
         </w:tc>
         <w:tc>
           <w:tcPr>
-            <w:tcW w:w="1142" w:type="dxa"/>
+            <w:tcW w:w="1458" w:type="dxa"/>
             <w:tcBorders>
               <w:top w:val="nil"/>
               <w:left w:val="nil"/>
@@ -8172,7 +8177,7 @@
         </w:tc>
         <w:tc>
           <w:tcPr>
-            <w:tcW w:w="1287" w:type="dxa"/>
+            <w:tcW w:w="1409" w:type="dxa"/>
             <w:tcBorders>
               <w:top w:val="nil"/>
               <w:left w:val="nil"/>
@@ -8246,7 +8251,7 @@
         </w:tc>
         <w:tc>
           <w:tcPr>
-            <w:tcW w:w="4119" w:type="dxa"/>
+            <w:tcW w:w="4049" w:type="dxa"/>
             <w:tcBorders>
               <w:top w:val="nil"/>
               <w:left w:val="nil"/>
@@ -8280,7 +8285,7 @@
         </w:tc>
         <w:tc>
           <w:tcPr>
-            <w:tcW w:w="1016" w:type="dxa"/>
+            <w:tcW w:w="1086" w:type="dxa"/>
             <w:tcBorders>
               <w:top w:val="nil"/>
               <w:left w:val="nil"/>
@@ -8306,7 +8311,7 @@
         </w:tc>
         <w:tc>
           <w:tcPr>
-            <w:tcW w:w="1142" w:type="dxa"/>
+            <w:tcW w:w="1458" w:type="dxa"/>
             <w:tcBorders>
               <w:top w:val="nil"/>
               <w:left w:val="nil"/>
@@ -8341,7 +8346,7 @@
         </w:tc>
         <w:tc>
           <w:tcPr>
-            <w:tcW w:w="1287" w:type="dxa"/>
+            <w:tcW w:w="1409" w:type="dxa"/>
             <w:tcBorders>
               <w:top w:val="nil"/>
               <w:left w:val="nil"/>
@@ -8407,7 +8412,7 @@
         </w:tc>
         <w:tc>
           <w:tcPr>
-            <w:tcW w:w="4119" w:type="dxa"/>
+            <w:tcW w:w="4049" w:type="dxa"/>
             <w:tcBorders>
               <w:top w:val="nil"/>
               <w:left w:val="nil"/>
@@ -8433,7 +8438,7 @@
         </w:tc>
         <w:tc>
           <w:tcPr>
-            <w:tcW w:w="1016" w:type="dxa"/>
+            <w:tcW w:w="1086" w:type="dxa"/>
             <w:tcBorders>
               <w:top w:val="nil"/>
               <w:left w:val="nil"/>
@@ -8459,7 +8464,7 @@
         </w:tc>
         <w:tc>
           <w:tcPr>
-            <w:tcW w:w="1142" w:type="dxa"/>
+            <w:tcW w:w="1458" w:type="dxa"/>
             <w:tcBorders>
               <w:top w:val="nil"/>
               <w:left w:val="nil"/>
@@ -8485,7 +8490,7 @@
         </w:tc>
         <w:tc>
           <w:tcPr>
-            <w:tcW w:w="1287" w:type="dxa"/>
+            <w:tcW w:w="1409" w:type="dxa"/>
             <w:tcBorders>
               <w:top w:val="nil"/>
               <w:left w:val="nil"/>
@@ -8550,7 +8555,7 @@
         </w:tc>
         <w:tc>
           <w:tcPr>
-            <w:tcW w:w="4119" w:type="dxa"/>
+            <w:tcW w:w="4049" w:type="dxa"/>
             <w:tcBorders>
               <w:top w:val="nil"/>
               <w:left w:val="nil"/>
@@ -8584,7 +8589,7 @@
         </w:tc>
         <w:tc>
           <w:tcPr>
-            <w:tcW w:w="1016" w:type="dxa"/>
+            <w:tcW w:w="1086" w:type="dxa"/>
             <w:tcBorders>
               <w:top w:val="nil"/>
               <w:left w:val="nil"/>
@@ -8610,7 +8615,7 @@
         </w:tc>
         <w:tc>
           <w:tcPr>
-            <w:tcW w:w="1142" w:type="dxa"/>
+            <w:tcW w:w="1458" w:type="dxa"/>
             <w:tcBorders>
               <w:top w:val="nil"/>
               <w:left w:val="nil"/>
@@ -8645,7 +8650,7 @@
         </w:tc>
         <w:tc>
           <w:tcPr>
-            <w:tcW w:w="1287" w:type="dxa"/>
+            <w:tcW w:w="1409" w:type="dxa"/>
             <w:tcBorders>
               <w:top w:val="nil"/>
               <w:left w:val="nil"/>
@@ -8719,7 +8724,7 @@
         </w:tc>
         <w:tc>
           <w:tcPr>
-            <w:tcW w:w="4119" w:type="dxa"/>
+            <w:tcW w:w="4049" w:type="dxa"/>
             <w:tcBorders>
               <w:top w:val="nil"/>
               <w:left w:val="nil"/>
@@ -8753,7 +8758,7 @@
         </w:tc>
         <w:tc>
           <w:tcPr>
-            <w:tcW w:w="1016" w:type="dxa"/>
+            <w:tcW w:w="1086" w:type="dxa"/>
             <w:tcBorders>
               <w:top w:val="nil"/>
               <w:left w:val="nil"/>
@@ -8779,7 +8784,7 @@
         </w:tc>
         <w:tc>
           <w:tcPr>
-            <w:tcW w:w="1142" w:type="dxa"/>
+            <w:tcW w:w="1458" w:type="dxa"/>
             <w:tcBorders>
               <w:top w:val="nil"/>
               <w:left w:val="nil"/>
@@ -8814,7 +8819,7 @@
         </w:tc>
         <w:tc>
           <w:tcPr>
-            <w:tcW w:w="1287" w:type="dxa"/>
+            <w:tcW w:w="1409" w:type="dxa"/>
             <w:tcBorders>
               <w:top w:val="nil"/>
               <w:left w:val="nil"/>
@@ -8888,7 +8893,7 @@
         </w:tc>
         <w:tc>
           <w:tcPr>
-            <w:tcW w:w="4119" w:type="dxa"/>
+            <w:tcW w:w="4049" w:type="dxa"/>
             <w:tcBorders>
               <w:top w:val="nil"/>
               <w:left w:val="nil"/>
@@ -8922,7 +8927,7 @@
         </w:tc>
         <w:tc>
           <w:tcPr>
-            <w:tcW w:w="1016" w:type="dxa"/>
+            <w:tcW w:w="1086" w:type="dxa"/>
             <w:tcBorders>
               <w:top w:val="nil"/>
               <w:left w:val="nil"/>
@@ -8948,7 +8953,7 @@
         </w:tc>
         <w:tc>
           <w:tcPr>
-            <w:tcW w:w="1142" w:type="dxa"/>
+            <w:tcW w:w="1458" w:type="dxa"/>
             <w:tcBorders>
               <w:top w:val="nil"/>
               <w:left w:val="nil"/>
@@ -8983,7 +8988,7 @@
         </w:tc>
         <w:tc>
           <w:tcPr>
-            <w:tcW w:w="1287" w:type="dxa"/>
+            <w:tcW w:w="1409" w:type="dxa"/>
             <w:tcBorders>
               <w:top w:val="nil"/>
               <w:left w:val="nil"/>
@@ -9049,7 +9054,7 @@
         </w:tc>
         <w:tc>
           <w:tcPr>
-            <w:tcW w:w="4119" w:type="dxa"/>
+            <w:tcW w:w="4049" w:type="dxa"/>
             <w:tcBorders>
               <w:top w:val="nil"/>
               <w:left w:val="nil"/>
@@ -9075,7 +9080,7 @@
         </w:tc>
         <w:tc>
           <w:tcPr>
-            <w:tcW w:w="1016" w:type="dxa"/>
+            <w:tcW w:w="1086" w:type="dxa"/>
             <w:tcBorders>
               <w:top w:val="nil"/>
               <w:left w:val="nil"/>
@@ -9101,7 +9106,7 @@
         </w:tc>
         <w:tc>
           <w:tcPr>
-            <w:tcW w:w="1142" w:type="dxa"/>
+            <w:tcW w:w="1458" w:type="dxa"/>
             <w:tcBorders>
               <w:top w:val="nil"/>
               <w:left w:val="nil"/>
@@ -9127,7 +9132,7 @@
         </w:tc>
         <w:tc>
           <w:tcPr>
-            <w:tcW w:w="1287" w:type="dxa"/>
+            <w:tcW w:w="1409" w:type="dxa"/>
             <w:tcBorders>
               <w:top w:val="nil"/>
               <w:left w:val="nil"/>
@@ -9192,7 +9197,7 @@
         </w:tc>
         <w:tc>
           <w:tcPr>
-            <w:tcW w:w="4119" w:type="dxa"/>
+            <w:tcW w:w="4049" w:type="dxa"/>
             <w:tcBorders>
               <w:top w:val="nil"/>
               <w:left w:val="nil"/>
@@ -9226,7 +9231,7 @@
         </w:tc>
         <w:tc>
           <w:tcPr>
-            <w:tcW w:w="1016" w:type="dxa"/>
+            <w:tcW w:w="1086" w:type="dxa"/>
             <w:tcBorders>
               <w:top w:val="nil"/>
               <w:left w:val="nil"/>
@@ -9252,7 +9257,7 @@
         </w:tc>
         <w:tc>
           <w:tcPr>
-            <w:tcW w:w="1142" w:type="dxa"/>
+            <w:tcW w:w="1458" w:type="dxa"/>
             <w:tcBorders>
               <w:top w:val="nil"/>
               <w:left w:val="nil"/>
@@ -9287,7 +9292,7 @@
         </w:tc>
         <w:tc>
           <w:tcPr>
-            <w:tcW w:w="1287" w:type="dxa"/>
+            <w:tcW w:w="1409" w:type="dxa"/>
             <w:tcBorders>
               <w:top w:val="nil"/>
               <w:left w:val="nil"/>
@@ -9361,7 +9366,7 @@
         </w:tc>
         <w:tc>
           <w:tcPr>
-            <w:tcW w:w="4119" w:type="dxa"/>
+            <w:tcW w:w="4049" w:type="dxa"/>
             <w:tcBorders>
               <w:top w:val="nil"/>
               <w:left w:val="nil"/>
@@ -9395,7 +9400,7 @@
         </w:tc>
         <w:tc>
           <w:tcPr>
-            <w:tcW w:w="1016" w:type="dxa"/>
+            <w:tcW w:w="1086" w:type="dxa"/>
             <w:tcBorders>
               <w:top w:val="nil"/>
               <w:left w:val="nil"/>
@@ -9421,7 +9426,7 @@
         </w:tc>
         <w:tc>
           <w:tcPr>
-            <w:tcW w:w="1142" w:type="dxa"/>
+            <w:tcW w:w="1458" w:type="dxa"/>
             <w:tcBorders>
               <w:top w:val="nil"/>
               <w:left w:val="nil"/>
@@ -9456,7 +9461,7 @@
         </w:tc>
         <w:tc>
           <w:tcPr>
-            <w:tcW w:w="1287" w:type="dxa"/>
+            <w:tcW w:w="1409" w:type="dxa"/>
             <w:tcBorders>
               <w:top w:val="nil"/>
               <w:left w:val="nil"/>
@@ -11185,7 +11190,7 @@
 </file>
 
 <file path=customXml/itemProps1.xml><?xml version="1.0" encoding="utf-8"?>
-<ds:datastoreItem xmlns:ds="http://schemas.openxmlformats.org/officeDocument/2006/customXml" ds:itemID="{1B0FB19D-449D-422B-A25E-27C8AD98B997}">
+<ds:datastoreItem xmlns:ds="http://schemas.openxmlformats.org/officeDocument/2006/customXml" ds:itemID="{01CAB630-0F73-4AB2-B4BE-A6DC5D82AEE9}">
   <ds:schemaRefs>
     <ds:schemaRef ds:uri="http://schemas.openxmlformats.org/officeDocument/2006/bibliography"/>
   </ds:schemaRefs>

</xml_diff>

<commit_message>
techn. Klassenmodel Model-Schicht eingearbeitet
</commit_message>
<xml_diff>
--- a/Entwurfsphase/Pflichtenheft.docx
+++ b/Entwurfsphase/Pflichtenheft.docx
@@ -1424,7 +1424,7 @@
           <v:shape id="_x0000_i1025" type="#_x0000_t75" style="width:453.2pt;height:314.4pt" o:ole="">
             <v:imagedata r:id="rId6" o:title=""/>
           </v:shape>
-          <o:OLEObject Type="Embed" ProgID="Visio.Drawing.15" ShapeID="_x0000_i1025" DrawAspect="Content" ObjectID="_1442902698" r:id="rId7"/>
+          <o:OLEObject Type="Embed" ProgID="Visio.Drawing.15" ShapeID="_x0000_i1025" DrawAspect="Content" ObjectID="_1442904863" r:id="rId7"/>
         </w:object>
       </w:r>
     </w:p>
@@ -3698,7 +3698,7 @@
           <v:shape id="_x0000_i1026" type="#_x0000_t75" style="width:453.25pt;height:428.9pt" o:ole="">
             <v:imagedata r:id="rId25" o:title=""/>
           </v:shape>
-          <o:OLEObject Type="Embed" ProgID="Visio.Drawing.15" ShapeID="_x0000_i1026" DrawAspect="Content" ObjectID="_1442902699" r:id="rId26"/>
+          <o:OLEObject Type="Embed" ProgID="Visio.Drawing.15" ShapeID="_x0000_i1026" DrawAspect="Content" ObjectID="_1442904864" r:id="rId26"/>
         </w:object>
       </w:r>
     </w:p>
@@ -3900,8 +3900,15 @@
     </w:p>
     <w:p>
       <w:r>
-        <w:t>[techn. Modell Model]</w:t>
-      </w:r>
+        <w:object w:dxaOrig="18367" w:dyaOrig="7260">
+          <v:shape id="_x0000_i1027" type="#_x0000_t75" style="width:452.75pt;height:178.95pt" o:ole="">
+            <v:imagedata r:id="rId27" o:title=""/>
+          </v:shape>
+          <o:OLEObject Type="Embed" ProgID="Visio.Drawing.15" ShapeID="_x0000_i1027" DrawAspect="Content" ObjectID="_1442904865" r:id="rId28"/>
+        </w:object>
+      </w:r>
+      <w:bookmarkStart w:id="0" w:name="_GoBack"/>
+      <w:bookmarkEnd w:id="0"/>
     </w:p>
     <w:p>
       <w:r>
@@ -3961,7 +3968,7 @@
                     </pic:cNvPicPr>
                   </pic:nvPicPr>
                   <pic:blipFill>
-                    <a:blip r:embed="rId27">
+                    <a:blip r:embed="rId29">
                       <a:extLst>
                         <a:ext uri="{28A0092B-C50C-407E-A947-70E740481C1C}">
                           <a14:useLocalDpi xmlns:a14="http://schemas.microsoft.com/office/drawing/2010/main" val="0"/>
@@ -4019,8 +4026,6 @@
       <w:r>
         <w:t>[Aufwandsschätzung!]</w:t>
       </w:r>
-      <w:bookmarkStart w:id="0" w:name="_GoBack"/>
-      <w:bookmarkEnd w:id="0"/>
     </w:p>
     <w:p>
       <w:pPr>
@@ -4054,7 +4059,7 @@
                     </pic:cNvPicPr>
                   </pic:nvPicPr>
                   <pic:blipFill>
-                    <a:blip r:embed="rId28">
+                    <a:blip r:embed="rId30">
                       <a:extLst>
                         <a:ext uri="{28A0092B-C50C-407E-A947-70E740481C1C}">
                           <a14:useLocalDpi xmlns:a14="http://schemas.microsoft.com/office/drawing/2010/main" val="0"/>
@@ -5779,7 +5784,7 @@
 </file>
 
 <file path=customXml/itemProps1.xml><?xml version="1.0" encoding="utf-8"?>
-<ds:datastoreItem xmlns:ds="http://schemas.openxmlformats.org/officeDocument/2006/customXml" ds:itemID="{70D67659-A63A-4538-856B-8E351B0E60C4}">
+<ds:datastoreItem xmlns:ds="http://schemas.openxmlformats.org/officeDocument/2006/customXml" ds:itemID="{F7822B9B-CD29-4EE6-8F41-5FB8CD6484B7}">
   <ds:schemaRefs>
     <ds:schemaRef ds:uri="http://schemas.openxmlformats.org/officeDocument/2006/bibliography"/>
   </ds:schemaRefs>

</xml_diff>

<commit_message>
Hinweis bzgl. Änderungen eingearbeitet
</commit_message>
<xml_diff>
--- a/Entwurfsphase/Pflichtenheft.docx
+++ b/Entwurfsphase/Pflichtenheft.docx
@@ -152,6 +152,7 @@
                                     <w:dataBinding w:prefixMappings="xmlns:ns0='http://purl.org/dc/elements/1.1/' xmlns:ns1='http://schemas.openxmlformats.org/package/2006/metadata/core-properties' " w:xpath="/ns1:coreProperties[1]/ns0:subject[1]" w:storeItemID="{6C3C8BC8-F283-45AE-878A-BAB7291924A1}"/>
                                     <w:text/>
                                   </w:sdtPr>
+                                  <w:sdtEndPr/>
                                   <w:sdtContent>
                                     <w:r>
                                       <w:rPr>
@@ -901,6 +902,7 @@
                                     <w:dataBinding w:prefixMappings="xmlns:ns0='http://schemas.openxmlformats.org/officeDocument/2006/extended-properties' " w:xpath="/ns0:Properties[1]/ns0:Company[1]" w:storeItemID="{6668398D-A668-4E3E-A5EB-62B293D839F1}"/>
                                     <w:text/>
                                   </w:sdtPr>
+                                  <w:sdtEndPr/>
                                   <w:sdtContent>
                                     <w:r>
                                       <w:rPr>
@@ -926,6 +928,7 @@
                                   <w:dataBinding w:prefixMappings="xmlns:ns0='http://purl.org/dc/elements/1.1/' xmlns:ns1='http://schemas.openxmlformats.org/package/2006/metadata/core-properties' " w:xpath="/ns1:coreProperties[1]/ns1:category[1]" w:storeItemID="{6C3C8BC8-F283-45AE-878A-BAB7291924A1}"/>
                                   <w:text/>
                                 </w:sdtPr>
+                                <w:sdtEndPr/>
                                 <w:sdtContent>
                                   <w:p>
                                     <w:pPr>
@@ -971,7 +974,25 @@
                                         <w:sz w:val="36"/>
                                         <w:szCs w:val="36"/>
                                       </w:rPr>
-                                      <w:t xml:space="preserve">, Erkert, Haag, </w:t>
+                                      <w:t xml:space="preserve">, </w:t>
+                                    </w:r>
+                                    <w:proofErr w:type="spellStart"/>
+                                    <w:r>
+                                      <w:rPr>
+                                        <w:color w:val="5B9BD5" w:themeColor="accent1"/>
+                                        <w:sz w:val="36"/>
+                                        <w:szCs w:val="36"/>
+                                      </w:rPr>
+                                      <w:t>Erkert</w:t>
+                                    </w:r>
+                                    <w:proofErr w:type="spellEnd"/>
+                                    <w:r>
+                                      <w:rPr>
+                                        <w:color w:val="5B9BD5" w:themeColor="accent1"/>
+                                        <w:sz w:val="36"/>
+                                        <w:szCs w:val="36"/>
+                                      </w:rPr>
+                                      <w:t xml:space="preserve">, Haag, </w:t>
                                     </w:r>
                                     <w:proofErr w:type="spellStart"/>
                                     <w:r>
@@ -3411,13 +3432,29 @@
         <w:t>soll einen Überblick über die Anforderungen und deren geplante Realisierung geben. Zudem wird die Systemarchitektur, sowie Planung und Aufwandsschätzung dargestellt.</w:t>
       </w:r>
     </w:p>
+    <w:p/>
+    <w:p>
+      <w:r>
+        <w:t xml:space="preserve">Hinweis: die im Gespräch vom 08.10. vorgenommenen Änderungen werden </w:t>
+      </w:r>
+      <w:r>
+        <w:t>bearbeitet</w:t>
+      </w:r>
+      <w:r>
+        <w:t xml:space="preserve"> – sind in dieser Version allerdings </w:t>
+      </w:r>
+      <w:r>
+        <w:t>noch nicht eingearbeitet</w:t>
+      </w:r>
+      <w:r>
+        <w:t>.</w:t>
+      </w:r>
+    </w:p>
     <w:p>
       <w:pPr>
         <w:pStyle w:val="berschrift2"/>
       </w:pPr>
       <w:bookmarkStart w:id="1" w:name="_Toc369185268"/>
-      <w:bookmarkStart w:id="2" w:name="_GoBack"/>
-      <w:bookmarkEnd w:id="2"/>
       <w:r>
         <w:t>Teamaufteilung</w:t>
       </w:r>
@@ -3550,25 +3587,25 @@
       <w:pPr>
         <w:pStyle w:val="berschrift1"/>
       </w:pPr>
-      <w:bookmarkStart w:id="3" w:name="_Toc369185269"/>
+      <w:bookmarkStart w:id="2" w:name="_Toc369185269"/>
       <w:r>
         <w:lastRenderedPageBreak/>
         <w:t>Anforderungen</w:t>
       </w:r>
+      <w:bookmarkEnd w:id="2"/>
+    </w:p>
+    <w:p>
+      <w:pPr>
+        <w:pStyle w:val="berschrift2"/>
+      </w:pPr>
+      <w:bookmarkStart w:id="3" w:name="_Toc369185270"/>
+      <w:r>
+        <w:t>UseCase-</w:t>
+      </w:r>
+      <w:r>
+        <w:t>Modell</w:t>
+      </w:r>
       <w:bookmarkEnd w:id="3"/>
-    </w:p>
-    <w:p>
-      <w:pPr>
-        <w:pStyle w:val="berschrift2"/>
-      </w:pPr>
-      <w:bookmarkStart w:id="4" w:name="_Toc369185270"/>
-      <w:r>
-        <w:t>UseCase-</w:t>
-      </w:r>
-      <w:r>
-        <w:t>Modell</w:t>
-      </w:r>
-      <w:bookmarkEnd w:id="4"/>
     </w:p>
     <w:p>
       <w:r>
@@ -3643,7 +3680,7 @@
           <v:shape id="_x0000_i1025" type="#_x0000_t75" style="width:453.2pt;height:314.4pt" o:ole="">
             <v:imagedata r:id="rId6" o:title=""/>
           </v:shape>
-          <o:OLEObject Type="Embed" ProgID="Visio.Drawing.15" ShapeID="_x0000_i1025" DrawAspect="Content" ObjectID="_1442927257" r:id="rId7"/>
+          <o:OLEObject Type="Embed" ProgID="Visio.Drawing.15" ShapeID="_x0000_i1025" DrawAspect="Content" ObjectID="_1442931788" r:id="rId7"/>
         </w:object>
       </w:r>
     </w:p>
@@ -3656,7 +3693,7 @@
       <w:pPr>
         <w:pStyle w:val="berschrift3"/>
       </w:pPr>
-      <w:bookmarkStart w:id="5" w:name="_Toc369185271"/>
+      <w:bookmarkStart w:id="4" w:name="_Toc369185271"/>
       <w:r>
         <w:lastRenderedPageBreak/>
         <w:t>Usecase „</w:t>
@@ -3667,7 +3704,7 @@
       <w:r>
         <w:t>ogin“</w:t>
       </w:r>
-      <w:bookmarkEnd w:id="5"/>
+      <w:bookmarkEnd w:id="4"/>
     </w:p>
     <w:p>
       <w:pPr>
@@ -3887,7 +3924,7 @@
       <w:pPr>
         <w:pStyle w:val="berschrift3"/>
       </w:pPr>
-      <w:bookmarkStart w:id="6" w:name="_Toc369185272"/>
+      <w:bookmarkStart w:id="5" w:name="_Toc369185272"/>
       <w:r>
         <w:lastRenderedPageBreak/>
         <w:t>Usecase „P</w:t>
@@ -3895,7 +3932,7 @@
       <w:r>
         <w:t>asswort vergessen“</w:t>
       </w:r>
-      <w:bookmarkEnd w:id="6"/>
+      <w:bookmarkEnd w:id="5"/>
     </w:p>
     <w:p>
       <w:pPr>
@@ -3989,14 +4026,14 @@
       <w:pPr>
         <w:pStyle w:val="berschrift3"/>
       </w:pPr>
-      <w:bookmarkStart w:id="7" w:name="_Toc369185273"/>
+      <w:bookmarkStart w:id="6" w:name="_Toc369185273"/>
       <w:r>
         <w:t>Usecase „P</w:t>
       </w:r>
       <w:r>
         <w:t>asswort ändern“</w:t>
       </w:r>
-      <w:bookmarkEnd w:id="7"/>
+      <w:bookmarkEnd w:id="6"/>
     </w:p>
     <w:p>
       <w:pPr>
@@ -4120,7 +4157,7 @@
       <w:pPr>
         <w:pStyle w:val="berschrift3"/>
       </w:pPr>
-      <w:bookmarkStart w:id="8" w:name="_Toc369185274"/>
+      <w:bookmarkStart w:id="7" w:name="_Toc369185274"/>
       <w:r>
         <w:lastRenderedPageBreak/>
         <w:t>Usecase</w:t>
@@ -4128,7 +4165,7 @@
       <w:r>
         <w:t xml:space="preserve"> „Erfassen“</w:t>
       </w:r>
-      <w:bookmarkEnd w:id="8"/>
+      <w:bookmarkEnd w:id="7"/>
     </w:p>
     <w:p>
       <w:pPr>
@@ -4258,7 +4295,7 @@
       <w:pPr>
         <w:pStyle w:val="berschrift3"/>
       </w:pPr>
-      <w:bookmarkStart w:id="9" w:name="_Toc369185275"/>
+      <w:bookmarkStart w:id="8" w:name="_Toc369185275"/>
       <w:r>
         <w:lastRenderedPageBreak/>
         <w:t>Usecase</w:t>
@@ -4266,7 +4303,7 @@
       <w:r>
         <w:t xml:space="preserve"> „Arbeitsgruppe einsehen“</w:t>
       </w:r>
-      <w:bookmarkEnd w:id="9"/>
+      <w:bookmarkEnd w:id="8"/>
     </w:p>
     <w:p>
       <w:pPr>
@@ -4391,7 +4428,7 @@
       <w:pPr>
         <w:pStyle w:val="berschrift3"/>
       </w:pPr>
-      <w:bookmarkStart w:id="10" w:name="_Toc369185276"/>
+      <w:bookmarkStart w:id="9" w:name="_Toc369185276"/>
       <w:r>
         <w:lastRenderedPageBreak/>
         <w:t>Usecase „A</w:t>
@@ -4399,7 +4436,7 @@
       <w:r>
         <w:t>rbeitsgruppen einsehen“</w:t>
       </w:r>
-      <w:bookmarkEnd w:id="10"/>
+      <w:bookmarkEnd w:id="9"/>
     </w:p>
     <w:p>
       <w:pPr>
@@ -4518,12 +4555,12 @@
       <w:pPr>
         <w:pStyle w:val="berschrift3"/>
       </w:pPr>
-      <w:bookmarkStart w:id="11" w:name="_Toc369185277"/>
+      <w:bookmarkStart w:id="10" w:name="_Toc369185277"/>
       <w:r>
         <w:lastRenderedPageBreak/>
         <w:t>Usecase „summierte Ergebnisse Gesamtbereich“</w:t>
       </w:r>
-      <w:bookmarkEnd w:id="11"/>
+      <w:bookmarkEnd w:id="10"/>
     </w:p>
     <w:p>
       <w:pPr>
@@ -4632,10 +4669,7 @@
     </w:p>
     <w:p>
       <w:r>
-        <w:t>Die Stabsstelle „Fachbereichsorganisation“ und der Zentralbereichsleiter</w:t>
-      </w:r>
-      <w:r>
-        <w:t xml:space="preserve"> </w:t>
+        <w:t xml:space="preserve">Die Stabsstelle „Fachbereichsorganisation“ und der Zentralbereichsleiter </w:t>
       </w:r>
       <w:r>
         <w:t>erh</w:t>
@@ -4666,7 +4700,7 @@
       <w:pPr>
         <w:pStyle w:val="berschrift3"/>
       </w:pPr>
-      <w:bookmarkStart w:id="12" w:name="_Toc369185278"/>
+      <w:bookmarkStart w:id="11" w:name="_Toc369185278"/>
       <w:r>
         <w:lastRenderedPageBreak/>
         <w:t>Usecase „M</w:t>
@@ -4674,7 +4708,7 @@
       <w:r>
         <w:t>itarbeiter anlegen“</w:t>
       </w:r>
-      <w:bookmarkEnd w:id="12"/>
+      <w:bookmarkEnd w:id="11"/>
     </w:p>
     <w:p>
       <w:pPr>
@@ -4794,13 +4828,7 @@
     </w:p>
     <w:p>
       <w:r>
-        <w:t>Die Speicherung der Daten erfolgt erst bei einem Klick auf „Speichern“. Mit dem Popup wird überprüft, ob der User endgültig speichern möchte. Wird in dem Popup auf „Speichern“ geklickt, erscheint auf der „</w:t>
-      </w:r>
-      <w:r>
-        <w:t>Mitarbeiter anlegen</w:t>
-      </w:r>
-      <w:r>
-        <w:t>“-Seite eine Mitteilung, dass die Daten gespeichert wurden.</w:t>
+        <w:t>Die Speicherung der Daten erfolgt erst bei einem Klick auf „Speichern“. Mit dem Popup wird überprüft, ob der User endgültig speichern möchte. Wird in dem Popup auf „Speichern“ geklickt, erscheint auf der „Mitarbeiter anlegen“-Seite eine Mitteilung, dass die Daten gespeichert wurden.</w:t>
       </w:r>
     </w:p>
     <w:p>
@@ -4812,7 +4840,7 @@
       <w:pPr>
         <w:pStyle w:val="berschrift3"/>
       </w:pPr>
-      <w:bookmarkStart w:id="13" w:name="_Toc369185279"/>
+      <w:bookmarkStart w:id="12" w:name="_Toc369185279"/>
       <w:r>
         <w:lastRenderedPageBreak/>
         <w:t>Usecase „</w:t>
@@ -4823,7 +4851,7 @@
       <w:r>
         <w:t>itarbeiter bearbeiten“</w:t>
       </w:r>
-      <w:bookmarkEnd w:id="13"/>
+      <w:bookmarkEnd w:id="12"/>
     </w:p>
     <w:p>
       <w:pPr>
@@ -5083,10 +5111,7 @@
     </w:p>
     <w:p>
       <w:r>
-        <w:t xml:space="preserve">Bei „Abbrechen“ wird der User auf die „Suchen“-Seite zurückgeleitet. </w:t>
-      </w:r>
-      <w:r>
-        <w:t>Die Speicherung der Daten erfolgt erst bei einem Klick auf „Speichern“. Mit dem Popup wird überprüft, ob der User endgültig speichern möchte. Wird in dem Popup auf „Speichern“ geklickt, erscheint auf der „Mitarbeiter anlegen“-Seite eine Mitteilung, dass die Daten gespeichert wurden.</w:t>
+        <w:t>Bei „Abbrechen“ wird der User auf die „Suchen“-Seite zurückgeleitet. Die Speicherung der Daten erfolgt erst bei einem Klick auf „Speichern“. Mit dem Popup wird überprüft, ob der User endgültig speichern möchte. Wird in dem Popup auf „Speichern“ geklickt, erscheint auf der „Mitarbeiter anlegen“-Seite eine Mitteilung, dass die Daten gespeichert wurden.</w:t>
       </w:r>
     </w:p>
     <w:p>
@@ -5098,7 +5123,7 @@
       <w:pPr>
         <w:pStyle w:val="berschrift3"/>
       </w:pPr>
-      <w:bookmarkStart w:id="14" w:name="_Toc369185280"/>
+      <w:bookmarkStart w:id="13" w:name="_Toc369185280"/>
       <w:r>
         <w:lastRenderedPageBreak/>
         <w:t>Usecase „M</w:t>
@@ -5106,7 +5131,7 @@
       <w:r>
         <w:t>itarbeiter löschen“</w:t>
       </w:r>
-      <w:bookmarkEnd w:id="14"/>
+      <w:bookmarkEnd w:id="13"/>
     </w:p>
     <w:p>
       <w:pPr>
@@ -5295,49 +5320,10 @@
     </w:p>
     <w:p>
       <w:r>
-        <w:t>D</w:t>
-      </w:r>
-      <w:r>
-        <w:t>as</w:t>
-      </w:r>
-      <w:r>
-        <w:t xml:space="preserve"> </w:t>
-      </w:r>
-      <w:r>
-        <w:t>Löschen</w:t>
-      </w:r>
-      <w:r>
-        <w:t xml:space="preserve"> der Daten erfolgt erst bei einem Klick auf „</w:t>
-      </w:r>
-      <w:r>
-        <w:t>Löschen</w:t>
-      </w:r>
-      <w:r>
-        <w:t xml:space="preserve">“. Mit dem Popup wird überprüft, ob der User endgültig </w:t>
-      </w:r>
-      <w:r>
-        <w:t>löschen</w:t>
-      </w:r>
-      <w:r>
-        <w:t xml:space="preserve"> möchte. Wird in dem Popup auf „</w:t>
-      </w:r>
-      <w:r>
-        <w:t>Löschen</w:t>
-      </w:r>
-      <w:r>
-        <w:t xml:space="preserve">“ geklickt, erscheint auf der „Mitarbeiter </w:t>
-      </w:r>
-      <w:r>
-        <w:t>löschen</w:t>
-      </w:r>
-      <w:r>
-        <w:t>“-Seite eine Mitteilung, dass die Daten ge</w:t>
-      </w:r>
-      <w:r>
-        <w:t>löscht</w:t>
-      </w:r>
-      <w:r>
-        <w:t xml:space="preserve"> wur</w:t>
+        <w:t xml:space="preserve">Das </w:t>
+      </w:r>
+      <w:r>
+        <w:t>Löschen der Daten erfolgt erst bei einem Klick auf „Löschen“. Mit dem Popup wird überprüft, ob der User endgültig löschen möchte. Wird in dem Popup auf „Löschen“ geklickt, erscheint auf der „Mitarbeiter löschen“-Seite eine Mitteilung, dass die Daten gelöscht wur</w:t>
       </w:r>
       <w:r>
         <w:t>den.</w:t>
@@ -5352,7 +5338,7 @@
       <w:pPr>
         <w:pStyle w:val="berschrift3"/>
       </w:pPr>
-      <w:bookmarkStart w:id="15" w:name="_Toc369185281"/>
+      <w:bookmarkStart w:id="14" w:name="_Toc369185281"/>
       <w:r>
         <w:lastRenderedPageBreak/>
         <w:t>Usecase „A</w:t>
@@ -5360,7 +5346,7 @@
       <w:r>
         <w:t>rbeitsgruppe anlegen“</w:t>
       </w:r>
-      <w:bookmarkEnd w:id="15"/>
+      <w:bookmarkEnd w:id="14"/>
     </w:p>
     <w:p>
       <w:pPr>
@@ -5522,14 +5508,14 @@
       <w:pPr>
         <w:pStyle w:val="berschrift3"/>
       </w:pPr>
-      <w:bookmarkStart w:id="16" w:name="_Toc369185282"/>
+      <w:bookmarkStart w:id="15" w:name="_Toc369185282"/>
       <w:r>
         <w:t>Usecase „A</w:t>
       </w:r>
       <w:r>
         <w:t>rbeitsgruppe bearbeiten“</w:t>
       </w:r>
-      <w:bookmarkEnd w:id="16"/>
+      <w:bookmarkEnd w:id="15"/>
     </w:p>
     <w:p>
       <w:pPr>
@@ -5639,22 +5625,7 @@
         <w:t>Der Gruppenleiter kann über die Suche ausgewählt werden.</w:t>
       </w:r>
       <w:r>
-        <w:t xml:space="preserve"> Die Auswahl des Bereichs erfolgt über eine Dropdown-Box. </w:t>
-      </w:r>
-      <w:r>
-        <w:t>Die Speicherung der Daten erfolgt erst bei einem Klick auf „Speichern“. Mit dem Popup wird überprüft, ob der User endgültig speichern möchte. Wird in dem Popup auf „Speichern“ geklickt, erscheint auf der „</w:t>
-      </w:r>
-      <w:r>
-        <w:t>Arbeitsgruppe</w:t>
-      </w:r>
-      <w:r>
-        <w:t xml:space="preserve"> </w:t>
-      </w:r>
-      <w:r>
-        <w:t>bearbeiten</w:t>
-      </w:r>
-      <w:r>
-        <w:t>“-Seite eine Mitteilung, dass die Daten gespeichert wurden.</w:t>
+        <w:t xml:space="preserve"> Die Auswahl des Bereichs erfolgt über eine Dropdown-Box. Die Speicherung der Daten erfolgt erst bei einem Klick auf „Speichern“. Mit dem Popup wird überprüft, ob der User endgültig speichern möchte. Wird in dem Popup auf „Speichern“ geklickt, erscheint auf der „Arbeitsgruppe bearbeiten“-Seite eine Mitteilung, dass die Daten gespeichert wurden.</w:t>
       </w:r>
       <w:r>
         <w:br w:type="page"/>
@@ -5664,7 +5635,7 @@
       <w:pPr>
         <w:pStyle w:val="berschrift3"/>
       </w:pPr>
-      <w:bookmarkStart w:id="17" w:name="_Toc369185283"/>
+      <w:bookmarkStart w:id="16" w:name="_Toc369185283"/>
       <w:r>
         <w:lastRenderedPageBreak/>
         <w:t>Usecase „A</w:t>
@@ -5672,7 +5643,7 @@
       <w:r>
         <w:t>rbeitsgruppe löschen“</w:t>
       </w:r>
-      <w:bookmarkEnd w:id="17"/>
+      <w:bookmarkEnd w:id="16"/>
     </w:p>
     <w:p>
       <w:pPr>
@@ -5787,7 +5758,7 @@
       <w:pPr>
         <w:pStyle w:val="berschrift3"/>
       </w:pPr>
-      <w:bookmarkStart w:id="18" w:name="_Toc369185284"/>
+      <w:bookmarkStart w:id="17" w:name="_Toc369185284"/>
       <w:r>
         <w:lastRenderedPageBreak/>
         <w:t>Usecase „Ber</w:t>
@@ -5795,7 +5766,7 @@
       <w:r>
         <w:t>eich anlegen“</w:t>
       </w:r>
-      <w:bookmarkEnd w:id="18"/>
+      <w:bookmarkEnd w:id="17"/>
     </w:p>
     <w:p>
       <w:pPr>
@@ -5905,7 +5876,7 @@
       <w:pPr>
         <w:pStyle w:val="berschrift3"/>
       </w:pPr>
-      <w:bookmarkStart w:id="19" w:name="_Toc369185285"/>
+      <w:bookmarkStart w:id="18" w:name="_Toc369185285"/>
       <w:r>
         <w:lastRenderedPageBreak/>
         <w:t>Usecase „</w:t>
@@ -5916,7 +5887,7 @@
       <w:r>
         <w:t>ereich bearbeiten“</w:t>
       </w:r>
-      <w:bookmarkEnd w:id="19"/>
+      <w:bookmarkEnd w:id="18"/>
     </w:p>
     <w:p>
       <w:pPr>
@@ -6012,13 +5983,7 @@
     </w:p>
     <w:p>
       <w:r>
-        <w:t>Die Speicherung der Daten erfolgt erst bei einem Klick auf „Speichern“. Mit dem Popup wird überprüft, ob der User endgültig speichern möchte. Wird in dem Popup auf „Speichern“ geklickt, erscheint auf der „</w:t>
-      </w:r>
-      <w:r>
-        <w:t>Bereich bearbeiten</w:t>
-      </w:r>
-      <w:r>
-        <w:t>“-Seite eine Mitteilung, dass die Daten gespeichert wurden.</w:t>
+        <w:t>Die Speicherung der Daten erfolgt erst bei einem Klick auf „Speichern“. Mit dem Popup wird überprüft, ob der User endgültig speichern möchte. Wird in dem Popup auf „Speichern“ geklickt, erscheint auf der „Bereich bearbeiten“-Seite eine Mitteilung, dass die Daten gespeichert wurden.</w:t>
       </w:r>
     </w:p>
     <w:p>
@@ -6038,7 +6003,7 @@
       <w:pPr>
         <w:pStyle w:val="berschrift3"/>
       </w:pPr>
-      <w:bookmarkStart w:id="20" w:name="_Toc369185286"/>
+      <w:bookmarkStart w:id="19" w:name="_Toc369185286"/>
       <w:r>
         <w:lastRenderedPageBreak/>
         <w:t>Useca</w:t>
@@ -6049,7 +6014,7 @@
       <w:r>
         <w:t>ereich löschen“</w:t>
       </w:r>
-      <w:bookmarkEnd w:id="20"/>
+      <w:bookmarkEnd w:id="19"/>
     </w:p>
     <w:p>
       <w:pPr>
@@ -6159,13 +6124,7 @@
         <w:t xml:space="preserve">Das </w:t>
       </w:r>
       <w:r>
-        <w:t>Löschen der Daten erfolgt erst bei einem Klick auf „Löschen“. Mit dem Popup wird überprüft, ob der User endgültig löschen möchte. Wird in dem Popup auf „Löschen“ geklickt, erscheint auf der „</w:t>
-      </w:r>
-      <w:r>
-        <w:t>Bereich löschen</w:t>
-      </w:r>
-      <w:r>
-        <w:t>“-Seite eine Mitteilung, dass die Daten gelöscht wur</w:t>
+        <w:t>Löschen der Daten erfolgt erst bei einem Klick auf „Löschen“. Mit dem Popup wird überprüft, ob der User endgültig löschen möchte. Wird in dem Popup auf „Löschen“ geklickt, erscheint auf der „Bereich löschen“-Seite eine Mitteilung, dass die Daten gelöscht wur</w:t>
       </w:r>
       <w:r>
         <w:t>den.</w:t>
@@ -6180,11 +6139,97 @@
       <w:pPr>
         <w:pStyle w:val="berschrift3"/>
       </w:pPr>
-      <w:bookmarkStart w:id="21" w:name="_Toc369185287"/>
+      <w:bookmarkStart w:id="20" w:name="_Toc369185287"/>
       <w:r>
         <w:lastRenderedPageBreak/>
         <w:t>Usecase „zusammenrechnen Kalenderwoche“</w:t>
       </w:r>
+      <w:bookmarkEnd w:id="20"/>
+    </w:p>
+    <w:p>
+      <w:pPr>
+        <w:rPr>
+          <w:b/>
+        </w:rPr>
+      </w:pPr>
+      <w:r>
+        <w:rPr>
+          <w:b/>
+        </w:rPr>
+        <w:t>Anforderung:</w:t>
+      </w:r>
+    </w:p>
+    <w:p>
+      <w:r>
+        <w:t>Die Summierung von Einträgen zu einer Kalenderwoche muss automatisiert je Arbeitsgruppe und je Bereich erfolgen.</w:t>
+      </w:r>
+    </w:p>
+    <w:p>
+      <w:pPr>
+        <w:rPr>
+          <w:b/>
+        </w:rPr>
+      </w:pPr>
+      <w:r>
+        <w:rPr>
+          <w:b/>
+        </w:rPr>
+        <w:t>Realisierung:</w:t>
+      </w:r>
+    </w:p>
+    <w:p>
+      <w:r>
+        <w:t xml:space="preserve">Auf einem </w:t>
+      </w:r>
+      <w:proofErr w:type="spellStart"/>
+      <w:r>
+        <w:t>Tomcat</w:t>
+      </w:r>
+      <w:proofErr w:type="spellEnd"/>
+      <w:r>
+        <w:t xml:space="preserve"> </w:t>
+      </w:r>
+      <w:proofErr w:type="spellStart"/>
+      <w:r>
+        <w:t>Application</w:t>
+      </w:r>
+      <w:proofErr w:type="spellEnd"/>
+      <w:r>
+        <w:t xml:space="preserve"> Server läuft jede Nacht ein Job, der die Einträge des Vortages ausliest</w:t>
+      </w:r>
+      <w:r>
+        <w:t>. Außerdem fügt er z</w:t>
+      </w:r>
+      <w:r>
+        <w:t xml:space="preserve">ur bestehenden Summe der entsprechenden Kalenderwoche im Jahr in die Tabelle „Wochenübersicht“ </w:t>
+      </w:r>
+      <w:r>
+        <w:t xml:space="preserve">den Eintrag hinzu. Zu Beginn einer neuen Kalenderwoche wird </w:t>
+      </w:r>
+      <w:r>
+        <w:t>ein neue</w:t>
+      </w:r>
+      <w:r>
+        <w:t>r</w:t>
+      </w:r>
+      <w:r>
+        <w:t xml:space="preserve"> Eintrag</w:t>
+      </w:r>
+      <w:r>
+        <w:t xml:space="preserve"> für die neue Woche</w:t>
+      </w:r>
+      <w:r>
+        <w:t xml:space="preserve"> in der Tabelle anlegt.</w:t>
+      </w:r>
+    </w:p>
+    <w:p>
+      <w:pPr>
+        <w:pStyle w:val="berschrift3"/>
+      </w:pPr>
+      <w:bookmarkStart w:id="21" w:name="_Toc369185288"/>
+      <w:r>
+        <w:t>Usecase „zusammenrechnen Kalenderjahr“</w:t>
+      </w:r>
       <w:bookmarkEnd w:id="21"/>
     </w:p>
     <w:p>
@@ -6202,7 +6247,7 @@
     </w:p>
     <w:p>
       <w:r>
-        <w:t>Die Summierung von Einträgen zu einer Kalenderwoche muss automatisiert je Arbeitsgruppe und je Bereich erfolgen.</w:t>
+        <w:t>Die Summierung von Einträgen zu einem Kalenderjahr (01.01. – 31. 12.) muss automatisiert je Arbeitsgruppe und je Bereich erfolgen.</w:t>
       </w:r>
     </w:p>
     <w:p>
@@ -6236,40 +6281,19 @@
       </w:r>
       <w:proofErr w:type="spellEnd"/>
       <w:r>
-        <w:t xml:space="preserve"> Server läuft jede Nacht ein Job, der die Einträge des Vortages ausliest</w:t>
-      </w:r>
-      <w:r>
-        <w:t>. Außerdem fügt er z</w:t>
-      </w:r>
-      <w:r>
-        <w:t xml:space="preserve">ur bestehenden Summe der entsprechenden Kalenderwoche im Jahr in die Tabelle „Wochenübersicht“ </w:t>
-      </w:r>
-      <w:r>
-        <w:t xml:space="preserve">den Eintrag hinzu. Zu Beginn einer neuen Kalenderwoche wird </w:t>
-      </w:r>
-      <w:r>
-        <w:t>ein neue</w:t>
-      </w:r>
-      <w:r>
-        <w:t>r</w:t>
-      </w:r>
-      <w:r>
-        <w:t xml:space="preserve"> Eintrag</w:t>
-      </w:r>
-      <w:r>
-        <w:t xml:space="preserve"> für die neue Woche</w:t>
-      </w:r>
-      <w:r>
-        <w:t xml:space="preserve"> in der Tabelle anlegt.</w:t>
+        <w:t xml:space="preserve"> Server läuft jede Nacht ein Job, der die Einträge des Vortages ausliest. Außerdem fügt er zur bestehenden Summe des entsprechenden Kalenderjahres in die Tabelle „Jahresübersicht“ den Eintrag hinzu. Nach Jahreswechsel wird ein neuer Eintrag für das neue Jahr in der Tabelle anlegt.</w:t>
       </w:r>
     </w:p>
     <w:p>
       <w:pPr>
         <w:pStyle w:val="berschrift3"/>
       </w:pPr>
-      <w:bookmarkStart w:id="22" w:name="_Toc369185288"/>
-      <w:r>
-        <w:t>Usecase „zusammenrechnen Kalenderjahr“</w:t>
+      <w:bookmarkStart w:id="22" w:name="_Toc369185289"/>
+      <w:r>
+        <w:t>Usecase „E</w:t>
+      </w:r>
+      <w:r>
+        <w:t>inträge löschen“</w:t>
       </w:r>
       <w:bookmarkEnd w:id="22"/>
     </w:p>
@@ -6288,7 +6312,13 @@
     </w:p>
     <w:p>
       <w:r>
-        <w:t>Die Summierung von Einträgen zu einem Kalenderjahr (01.01. – 31. 12.) muss automatisiert je Arbeitsgruppe und je Bereich erfolgen.</w:t>
+        <w:t>Nach drei Monaten müssen Einze</w:t>
+      </w:r>
+      <w:r>
+        <w:t>leinträge gelöscht werden. Die a</w:t>
+      </w:r>
+      <w:r>
+        <w:t>ufsummierten Daten dürfen nicht gelöscht werden.</w:t>
       </w:r>
     </w:p>
     <w:p>
@@ -6322,101 +6352,6 @@
       </w:r>
       <w:proofErr w:type="spellEnd"/>
       <w:r>
-        <w:t xml:space="preserve"> Server läuft jede Nacht ein Job, der die Einträge des Vortages ausliest. Außerdem fügt er zur bestehenden Summe </w:t>
-      </w:r>
-      <w:r>
-        <w:t>des entsprechenden Kalenderjahres in die Tabelle „Jahres</w:t>
-      </w:r>
-      <w:r>
-        <w:t xml:space="preserve">übersicht“ den Eintrag hinzu. </w:t>
-      </w:r>
-      <w:r>
-        <w:t>Nach Jahr</w:t>
-      </w:r>
-      <w:r>
-        <w:t>e</w:t>
-      </w:r>
-      <w:r>
-        <w:t>swechsel</w:t>
-      </w:r>
-      <w:r>
-        <w:t xml:space="preserve"> wird ein neuer Eintrag </w:t>
-      </w:r>
-      <w:r>
-        <w:t xml:space="preserve">für das neue Jahr </w:t>
-      </w:r>
-      <w:r>
-        <w:t>in der Tabelle anlegt.</w:t>
-      </w:r>
-    </w:p>
-    <w:p>
-      <w:pPr>
-        <w:pStyle w:val="berschrift3"/>
-      </w:pPr>
-      <w:bookmarkStart w:id="23" w:name="_Toc369185289"/>
-      <w:r>
-        <w:t>Usecase „E</w:t>
-      </w:r>
-      <w:r>
-        <w:t>inträge löschen“</w:t>
-      </w:r>
-      <w:bookmarkEnd w:id="23"/>
-    </w:p>
-    <w:p>
-      <w:pPr>
-        <w:rPr>
-          <w:b/>
-        </w:rPr>
-      </w:pPr>
-      <w:r>
-        <w:rPr>
-          <w:b/>
-        </w:rPr>
-        <w:t>Anforderung:</w:t>
-      </w:r>
-    </w:p>
-    <w:p>
-      <w:r>
-        <w:t>Nach drei Monaten müssen Einze</w:t>
-      </w:r>
-      <w:r>
-        <w:t>leinträge gelöscht werden. Die a</w:t>
-      </w:r>
-      <w:r>
-        <w:t>ufsummierten Daten dürfen nicht gelöscht werden.</w:t>
-      </w:r>
-    </w:p>
-    <w:p>
-      <w:pPr>
-        <w:rPr>
-          <w:b/>
-        </w:rPr>
-      </w:pPr>
-      <w:r>
-        <w:rPr>
-          <w:b/>
-        </w:rPr>
-        <w:t>Realisierung:</w:t>
-      </w:r>
-    </w:p>
-    <w:p>
-      <w:r>
-        <w:t xml:space="preserve">Auf einem </w:t>
-      </w:r>
-      <w:proofErr w:type="spellStart"/>
-      <w:r>
-        <w:t>Tomcat</w:t>
-      </w:r>
-      <w:proofErr w:type="spellEnd"/>
-      <w:r>
-        <w:t xml:space="preserve"> </w:t>
-      </w:r>
-      <w:proofErr w:type="spellStart"/>
-      <w:r>
-        <w:t>Application</w:t>
-      </w:r>
-      <w:proofErr w:type="spellEnd"/>
-      <w:r>
         <w:t xml:space="preserve"> Server läuft jede Nacht ein Job, der die Einträge in der Tabelle „Eintrag“ anhand des Datum darauf überprüft, ob sie bereits 3 Monate (90 Tage) oder länger eingetragen sind. Ist dies der Fall, werden sie gelöscht.</w:t>
       </w:r>
     </w:p>
@@ -6429,12 +6364,12 @@
       <w:pPr>
         <w:pStyle w:val="berschrift2"/>
       </w:pPr>
-      <w:bookmarkStart w:id="24" w:name="_Toc369185290"/>
+      <w:bookmarkStart w:id="23" w:name="_Toc369185290"/>
       <w:r>
         <w:lastRenderedPageBreak/>
         <w:t>Fachliches Klassenmodell</w:t>
       </w:r>
-      <w:bookmarkEnd w:id="24"/>
+      <w:bookmarkEnd w:id="23"/>
     </w:p>
     <w:p>
       <w:r>
@@ -6459,7 +6394,7 @@
           <v:shape id="_x0000_i1026" type="#_x0000_t75" style="width:453.25pt;height:428.9pt" o:ole="">
             <v:imagedata r:id="rId28" o:title=""/>
           </v:shape>
-          <o:OLEObject Type="Embed" ProgID="Visio.Drawing.15" ShapeID="_x0000_i1026" DrawAspect="Content" ObjectID="_1442927258" r:id="rId29"/>
+          <o:OLEObject Type="Embed" ProgID="Visio.Drawing.15" ShapeID="_x0000_i1026" DrawAspect="Content" ObjectID="_1442931789" r:id="rId29"/>
         </w:object>
       </w:r>
     </w:p>
@@ -6472,7 +6407,7 @@
       <w:pPr>
         <w:pStyle w:val="berschrift1"/>
       </w:pPr>
-      <w:bookmarkStart w:id="25" w:name="_Toc369185291"/>
+      <w:bookmarkStart w:id="24" w:name="_Toc369185291"/>
       <w:r>
         <w:lastRenderedPageBreak/>
         <w:t>System</w:t>
@@ -6483,7 +6418,7 @@
       <w:r>
         <w:t>rchitektur</w:t>
       </w:r>
-      <w:bookmarkEnd w:id="25"/>
+      <w:bookmarkEnd w:id="24"/>
     </w:p>
     <w:p>
       <w:r>
@@ -6732,17 +6667,44 @@
         <w:t xml:space="preserve">Durch diesen Ansatz ist das verteilte Arbeiten im Team hinsichtlich der Umsetzung des Systems gewährleistet. </w:t>
       </w:r>
     </w:p>
-    <w:p>
-      <w:r>
-        <w:object w:dxaOrig="18367" w:dyaOrig="7260">
-          <v:shape id="_x0000_i1027" type="#_x0000_t75" style="width:452.75pt;height:178.95pt" o:ole="">
+    <w:p/>
+    <w:p/>
+    <w:p>
+      <w:r>
+        <w:br w:type="page"/>
+      </w:r>
+    </w:p>
+    <w:p>
+      <w:pPr>
+        <w:pStyle w:val="berschrift1"/>
+      </w:pPr>
+      <w:bookmarkStart w:id="25" w:name="_Toc369185292"/>
+      <w:r>
+        <w:lastRenderedPageBreak/>
+        <w:t>Rechte und Rollenkonzept</w:t>
+      </w:r>
+      <w:bookmarkStart w:id="26" w:name="_GoBack"/>
+      <w:bookmarkEnd w:id="25"/>
+      <w:bookmarkEnd w:id="26"/>
+    </w:p>
+    <w:p>
+      <w:r>
+        <w:t xml:space="preserve">Die Berechtigungen der einzelnen User werden über zugewiesene Rollen geregelt. </w:t>
+      </w:r>
+    </w:p>
+    <w:p/>
+    <w:bookmarkStart w:id="27" w:name="_MON_1442931744"/>
+    <w:bookmarkEnd w:id="27"/>
+    <w:p>
+      <w:r>
+        <w:object w:dxaOrig="8426" w:dyaOrig="8415">
+          <v:shape id="_x0000_i1037" type="#_x0000_t75" style="width:421.3pt;height:420.75pt" o:ole="">
             <v:imagedata r:id="rId32" o:title=""/>
           </v:shape>
-          <o:OLEObject Type="Embed" ProgID="Visio.Drawing.15" ShapeID="_x0000_i1027" DrawAspect="Content" ObjectID="_1442927259" r:id="rId33"/>
+          <o:OLEObject Type="Embed" ProgID="Excel.Sheet.12" ShapeID="_x0000_i1037" DrawAspect="Content" ObjectID="_1442931790" r:id="rId33"/>
         </w:object>
       </w:r>
     </w:p>
-    <w:p/>
     <w:p>
       <w:r>
         <w:br w:type="page"/>
@@ -6752,62 +6714,30 @@
       <w:pPr>
         <w:pStyle w:val="berschrift1"/>
       </w:pPr>
-      <w:bookmarkStart w:id="26" w:name="_Toc369185292"/>
+      <w:bookmarkStart w:id="28" w:name="_Toc369185293"/>
       <w:r>
         <w:lastRenderedPageBreak/>
-        <w:t>Rechte und Rollenkonzept</w:t>
-      </w:r>
-      <w:bookmarkEnd w:id="26"/>
-    </w:p>
-    <w:p>
-      <w:r>
-        <w:t xml:space="preserve">Die Berechtigungen der einzelnen User werden über zugewiesene Rollen geregelt. </w:t>
-      </w:r>
-    </w:p>
-    <w:p/>
-    <w:p>
-      <w:r>
-        <w:object w:dxaOrig="7661" w:dyaOrig="8687">
-          <v:shape id="_x0000_i1028" type="#_x0000_t75" style="width:383.05pt;height:434.35pt" o:ole="">
+        <w:t>Planung und Aufwandsschätzung</w:t>
+      </w:r>
+      <w:bookmarkEnd w:id="28"/>
+    </w:p>
+    <w:p>
+      <w:pPr>
+        <w:pStyle w:val="berschrift2"/>
+      </w:pPr>
+      <w:bookmarkStart w:id="29" w:name="_Toc369185294"/>
+      <w:r>
+        <w:t>Aufwandsschätzung</w:t>
+      </w:r>
+      <w:bookmarkEnd w:id="29"/>
+    </w:p>
+    <w:p>
+      <w:r>
+        <w:object w:dxaOrig="9212" w:dyaOrig="11637">
+          <v:shape id="_x0000_i1029" type="#_x0000_t75" style="width:460.6pt;height:581.85pt" o:ole="">
             <v:imagedata r:id="rId34" o:title=""/>
           </v:shape>
-          <o:OLEObject Type="Embed" ProgID="Excel.Sheet.12" ShapeID="_x0000_i1028" DrawAspect="Content" ObjectID="_1442927260" r:id="rId35"/>
-        </w:object>
-      </w:r>
-    </w:p>
-    <w:p>
-      <w:r>
-        <w:br w:type="page"/>
-      </w:r>
-    </w:p>
-    <w:p>
-      <w:pPr>
-        <w:pStyle w:val="berschrift1"/>
-      </w:pPr>
-      <w:bookmarkStart w:id="27" w:name="_Toc369185293"/>
-      <w:r>
-        <w:lastRenderedPageBreak/>
-        <w:t>Planung und Aufwandsschätzung</w:t>
-      </w:r>
-      <w:bookmarkEnd w:id="27"/>
-    </w:p>
-    <w:p>
-      <w:pPr>
-        <w:pStyle w:val="berschrift2"/>
-      </w:pPr>
-      <w:bookmarkStart w:id="28" w:name="_Toc369185294"/>
-      <w:r>
-        <w:t>Aufwandsschätzung</w:t>
-      </w:r>
-      <w:bookmarkEnd w:id="28"/>
-    </w:p>
-    <w:p>
-      <w:r>
-        <w:object w:dxaOrig="9212" w:dyaOrig="11637">
-          <v:shape id="_x0000_i1029" type="#_x0000_t75" style="width:460.6pt;height:581.85pt" o:ole="">
-            <v:imagedata r:id="rId36" o:title=""/>
-          </v:shape>
-          <o:OLEObject Type="Embed" ProgID="Excel.Sheet.12" ShapeID="_x0000_i1029" DrawAspect="Content" ObjectID="_1442927261" r:id="rId37"/>
+          <o:OLEObject Type="Embed" ProgID="Excel.Sheet.12" ShapeID="_x0000_i1029" DrawAspect="Content" ObjectID="_1442931791" r:id="rId35"/>
         </w:object>
       </w:r>
     </w:p>
@@ -6817,12 +6747,12 @@
       <w:pPr>
         <w:pStyle w:val="berschrift2"/>
       </w:pPr>
-      <w:bookmarkStart w:id="29" w:name="_Toc369185295"/>
+      <w:bookmarkStart w:id="30" w:name="_Toc369185295"/>
       <w:r>
         <w:lastRenderedPageBreak/>
         <w:t>Planung</w:t>
       </w:r>
-      <w:bookmarkEnd w:id="29"/>
+      <w:bookmarkEnd w:id="30"/>
     </w:p>
     <w:p>
       <w:r>
@@ -6848,7 +6778,7 @@
                     </pic:cNvPicPr>
                   </pic:nvPicPr>
                   <pic:blipFill>
-                    <a:blip r:embed="rId38">
+                    <a:blip r:embed="rId36">
                       <a:extLst>
                         <a:ext uri="{28A0092B-C50C-407E-A947-70E740481C1C}">
                           <a14:useLocalDpi xmlns:a14="http://schemas.microsoft.com/office/drawing/2010/main" val="0"/>
@@ -8851,7 +8781,7 @@
 </file>
 
 <file path=customXml/itemProps1.xml><?xml version="1.0" encoding="utf-8"?>
-<ds:datastoreItem xmlns:ds="http://schemas.openxmlformats.org/officeDocument/2006/customXml" ds:itemID="{EBB52AD0-E586-4046-BCBD-5682A034B84A}">
+<ds:datastoreItem xmlns:ds="http://schemas.openxmlformats.org/officeDocument/2006/customXml" ds:itemID="{4A44012E-EBB2-4CF7-8F16-F176D40092FE}">
   <ds:schemaRefs>
     <ds:schemaRef ds:uri="http://schemas.openxmlformats.org/officeDocument/2006/bibliography"/>
   </ds:schemaRefs>

</xml_diff>